<commit_message>
Edited syntax, doctype, ...
</commit_message>
<xml_diff>
--- a/olena_apoian/lectures/html/Syntax, doctype, metadate, tags, attributes.docx
+++ b/olena_apoian/lectures/html/Syntax, doctype, metadate, tags, attributes.docx
@@ -314,23 +314,7 @@
           <w:color w:val="555555"/>
           <w:shd w:val="clear" w:color="auto" w:fill="FFFFFF"/>
         </w:rPr>
-        <w:t>elements</w:t>
-      </w:r>
-      <w:r>
-        <w:rPr>
-          <w:rFonts w:ascii="Verdana" w:hAnsi="Verdana"/>
-          <w:color w:val="555555"/>
-          <w:shd w:val="clear" w:color="auto" w:fill="FFFFFF"/>
-        </w:rPr>
-        <w:t xml:space="preserve">. </w:t>
-      </w:r>
-      <w:r>
-        <w:rPr>
-          <w:rFonts w:ascii="Verdana" w:hAnsi="Verdana"/>
-          <w:color w:val="555555"/>
-          <w:shd w:val="clear" w:color="auto" w:fill="FFFFFF"/>
-        </w:rPr>
-        <w:t>An element</w:t>
+        <w:t>elements. An element</w:t>
       </w:r>
       <w:r>
         <w:rPr>
@@ -1353,8 +1337,6 @@
         </w:rPr>
         <w:t xml:space="preserve"> </w:t>
       </w:r>
-      <w:bookmarkStart w:id="0" w:name="_GoBack"/>
-      <w:bookmarkEnd w:id="0"/>
       <w:r>
         <w:rPr>
           <w:rFonts w:ascii="Times New Roman" w:eastAsia="Times New Roman" w:hAnsi="Times New Roman" w:cs="Times New Roman"/>
@@ -1402,8 +1384,8 @@
           <w:szCs w:val="20"/>
         </w:rPr>
       </w:pPr>
-      <w:bookmarkStart w:id="1" w:name="html4strict"/>
-      <w:bookmarkEnd w:id="1"/>
+      <w:bookmarkStart w:id="0" w:name="html4strict"/>
+      <w:bookmarkEnd w:id="0"/>
       <w:r>
         <w:rPr>
           <w:rFonts w:ascii="Courier" w:eastAsia="Times New Roman" w:hAnsi="Courier" w:cs="Courier New"/>
@@ -1972,8 +1954,8 @@
           <w:szCs w:val="20"/>
         </w:rPr>
       </w:pPr>
-      <w:bookmarkStart w:id="2" w:name="html4frameset"/>
-      <w:bookmarkEnd w:id="2"/>
+      <w:bookmarkStart w:id="1" w:name="html4frameset"/>
+      <w:bookmarkEnd w:id="1"/>
       <w:proofErr w:type="gramStart"/>
       <w:r>
         <w:rPr>
@@ -2152,8 +2134,8 @@
           <w:szCs w:val="20"/>
         </w:rPr>
       </w:pPr>
-      <w:bookmarkStart w:id="3" w:name="xhtml1strict"/>
-      <w:bookmarkEnd w:id="3"/>
+      <w:bookmarkStart w:id="2" w:name="xhtml1strict"/>
+      <w:bookmarkEnd w:id="2"/>
       <w:proofErr w:type="gramStart"/>
       <w:r>
         <w:rPr>
@@ -2353,8 +2335,8 @@
           <w:szCs w:val="20"/>
         </w:rPr>
       </w:pPr>
-      <w:bookmarkStart w:id="4" w:name="xhtml1transitional"/>
-      <w:bookmarkEnd w:id="4"/>
+      <w:bookmarkStart w:id="3" w:name="xhtml1transitional"/>
+      <w:bookmarkEnd w:id="3"/>
       <w:proofErr w:type="gramStart"/>
       <w:r>
         <w:rPr>
@@ -2544,8 +2526,8 @@
           <w:szCs w:val="20"/>
         </w:rPr>
       </w:pPr>
-      <w:bookmarkStart w:id="5" w:name="xhtml1frameset"/>
-      <w:bookmarkEnd w:id="5"/>
+      <w:bookmarkStart w:id="4" w:name="xhtml1frameset"/>
+      <w:bookmarkEnd w:id="4"/>
       <w:proofErr w:type="gramStart"/>
       <w:r>
         <w:rPr>
@@ -2723,8 +2705,8 @@
           <w:szCs w:val="20"/>
         </w:rPr>
       </w:pPr>
-      <w:bookmarkStart w:id="6" w:name="html32"/>
-      <w:bookmarkEnd w:id="6"/>
+      <w:bookmarkStart w:id="5" w:name="html32"/>
+      <w:bookmarkEnd w:id="5"/>
       <w:proofErr w:type="gramStart"/>
       <w:r>
         <w:rPr>
@@ -2864,8 +2846,8 @@
           <w:szCs w:val="20"/>
         </w:rPr>
       </w:pPr>
-      <w:bookmarkStart w:id="7" w:name="html20"/>
-      <w:bookmarkEnd w:id="7"/>
+      <w:bookmarkStart w:id="6" w:name="html20"/>
+      <w:bookmarkEnd w:id="6"/>
       <w:proofErr w:type="gramStart"/>
       <w:r>
         <w:rPr>
@@ -3010,605 +2992,8 @@
           <w:lang w:val="ru-RU"/>
         </w:rPr>
       </w:pPr>
-    </w:p>
-    <w:p>
-      <w:pPr>
-        <w:shd w:val="clear" w:color="auto" w:fill="FFFFFF"/>
-        <w:spacing w:after="0" w:line="315" w:lineRule="atLeast"/>
-        <w:rPr>
-          <w:rFonts w:ascii="Arial" w:eastAsia="Times New Roman" w:hAnsi="Arial" w:cs="Arial"/>
-          <w:color w:val="4D4E53"/>
-          <w:sz w:val="21"/>
-          <w:szCs w:val="21"/>
-        </w:rPr>
-      </w:pPr>
-      <w:r>
-        <w:rPr>
-          <w:rFonts w:ascii="Arial" w:eastAsia="Times New Roman" w:hAnsi="Arial" w:cs="Arial"/>
-          <w:color w:val="4D4E53"/>
-          <w:sz w:val="21"/>
-          <w:szCs w:val="21"/>
-        </w:rPr>
-        <w:t>The </w:t>
-      </w:r>
-      <w:r>
-        <w:rPr>
-          <w:rFonts w:ascii="Arial" w:eastAsia="Times New Roman" w:hAnsi="Arial" w:cs="Arial"/>
-          <w:b/>
-          <w:bCs/>
-          <w:color w:val="4D4E53"/>
-          <w:sz w:val="21"/>
-          <w:szCs w:val="21"/>
-          <w:bdr w:val="none" w:sz="0" w:space="0" w:color="auto" w:frame="1"/>
-        </w:rPr>
-        <w:t>HTML </w:t>
-      </w:r>
-      <w:r>
-        <w:rPr>
-          <w:rFonts w:ascii="Consolas" w:eastAsia="Times New Roman" w:hAnsi="Consolas" w:cs="Courier New"/>
-          <w:b/>
-          <w:bCs/>
-          <w:color w:val="4D4E53"/>
-          <w:sz w:val="20"/>
-          <w:szCs w:val="20"/>
-          <w:bdr w:val="none" w:sz="0" w:space="0" w:color="auto" w:frame="1"/>
-        </w:rPr>
-        <w:t>&lt;meta&gt;</w:t>
-      </w:r>
-      <w:r>
-        <w:rPr>
-          <w:rFonts w:ascii="Arial" w:eastAsia="Times New Roman" w:hAnsi="Arial" w:cs="Arial"/>
-          <w:b/>
-          <w:bCs/>
-          <w:color w:val="4D4E53"/>
-          <w:sz w:val="21"/>
-          <w:szCs w:val="21"/>
-          <w:bdr w:val="none" w:sz="0" w:space="0" w:color="auto" w:frame="1"/>
-        </w:rPr>
-        <w:t> element</w:t>
-      </w:r>
-      <w:r>
-        <w:rPr>
-          <w:rFonts w:ascii="Arial" w:eastAsia="Times New Roman" w:hAnsi="Arial" w:cs="Arial"/>
-          <w:i/>
-          <w:iCs/>
-          <w:color w:val="4D4E53"/>
-          <w:sz w:val="21"/>
-          <w:szCs w:val="21"/>
-          <w:bdr w:val="none" w:sz="0" w:space="0" w:color="auto" w:frame="1"/>
-        </w:rPr>
-        <w:t> </w:t>
-      </w:r>
-      <w:r>
-        <w:rPr>
-          <w:rFonts w:ascii="Arial" w:eastAsia="Times New Roman" w:hAnsi="Arial" w:cs="Arial"/>
-          <w:color w:val="4D4E53"/>
-          <w:sz w:val="21"/>
-          <w:szCs w:val="21"/>
-        </w:rPr>
-        <w:t>represents any metadata information that cannot be represented by one of the other HTML meta-related elements (</w:t>
-      </w:r>
-      <w:hyperlink r:id="rId13" w:tooltip="The HTML &lt;base&gt; element specifies the base URL to use for all relative URLs contained within a document. There can be only one &lt;base&gt; element in a document." w:history="1">
-        <w:r>
-          <w:rPr>
-            <w:rFonts w:ascii="Consolas" w:eastAsia="Times New Roman" w:hAnsi="Consolas" w:cs="Courier New"/>
-            <w:color w:val="0095DD"/>
-            <w:sz w:val="20"/>
-            <w:szCs w:val="20"/>
-            <w:bdr w:val="none" w:sz="0" w:space="0" w:color="auto" w:frame="1"/>
-          </w:rPr>
-          <w:t>&lt;base&gt;</w:t>
-        </w:r>
-      </w:hyperlink>
-      <w:r>
-        <w:rPr>
-          <w:rFonts w:ascii="Arial" w:eastAsia="Times New Roman" w:hAnsi="Arial" w:cs="Arial"/>
-          <w:color w:val="4D4E53"/>
-          <w:sz w:val="21"/>
-          <w:szCs w:val="21"/>
-        </w:rPr>
-        <w:t>, </w:t>
-      </w:r>
-      <w:hyperlink r:id="rId14" w:tooltip="The HTML &lt;link&gt; element specifies relationships between the current document and an external resource. Possible uses for this element include defining a relational framework for navigation. This Element is most used to link to style sheets." w:history="1">
-        <w:r>
-          <w:rPr>
-            <w:rFonts w:ascii="Consolas" w:eastAsia="Times New Roman" w:hAnsi="Consolas" w:cs="Courier New"/>
-            <w:color w:val="0095DD"/>
-            <w:sz w:val="20"/>
-            <w:szCs w:val="20"/>
-            <w:bdr w:val="none" w:sz="0" w:space="0" w:color="auto" w:frame="1"/>
-          </w:rPr>
-          <w:t>&lt;link&gt;</w:t>
-        </w:r>
-      </w:hyperlink>
-      <w:r>
-        <w:rPr>
-          <w:rFonts w:ascii="Arial" w:eastAsia="Times New Roman" w:hAnsi="Arial" w:cs="Arial"/>
-          <w:color w:val="4D4E53"/>
-          <w:sz w:val="21"/>
-          <w:szCs w:val="21"/>
-        </w:rPr>
-        <w:t>, </w:t>
-      </w:r>
-      <w:hyperlink r:id="rId15" w:tooltip="The HTML Script Element (&lt;script&gt;) is used to embed or reference an executable script within an HTML or XHTML document." w:history="1">
-        <w:r>
-          <w:rPr>
-            <w:rFonts w:ascii="Consolas" w:eastAsia="Times New Roman" w:hAnsi="Consolas" w:cs="Courier New"/>
-            <w:color w:val="0095DD"/>
-            <w:sz w:val="20"/>
-            <w:szCs w:val="20"/>
-            <w:bdr w:val="none" w:sz="0" w:space="0" w:color="auto" w:frame="1"/>
-          </w:rPr>
-          <w:t>&lt;script&gt;</w:t>
-        </w:r>
-      </w:hyperlink>
-      <w:r>
-        <w:rPr>
-          <w:rFonts w:ascii="Arial" w:eastAsia="Times New Roman" w:hAnsi="Arial" w:cs="Arial"/>
-          <w:color w:val="4D4E53"/>
-          <w:sz w:val="21"/>
-          <w:szCs w:val="21"/>
-        </w:rPr>
-        <w:t>, </w:t>
-      </w:r>
-      <w:hyperlink r:id="rId16" w:tooltip="The HTML &lt;style&gt; element contains style information for a document, or part of a document. By default, the style instructions written inside that element are expected to be CSS." w:history="1">
-        <w:r>
-          <w:rPr>
-            <w:rFonts w:ascii="Consolas" w:eastAsia="Times New Roman" w:hAnsi="Consolas" w:cs="Courier New"/>
-            <w:color w:val="0095DD"/>
-            <w:sz w:val="20"/>
-            <w:szCs w:val="20"/>
-            <w:bdr w:val="none" w:sz="0" w:space="0" w:color="auto" w:frame="1"/>
-          </w:rPr>
-          <w:t>&lt;style&gt;</w:t>
-        </w:r>
-      </w:hyperlink>
-      <w:r>
-        <w:rPr>
-          <w:rFonts w:ascii="Arial" w:eastAsia="Times New Roman" w:hAnsi="Arial" w:cs="Arial"/>
-          <w:color w:val="4D4E53"/>
-          <w:sz w:val="21"/>
-          <w:szCs w:val="21"/>
-        </w:rPr>
-        <w:t> or </w:t>
-      </w:r>
-      <w:hyperlink r:id="rId17" w:tooltip="The HTML &lt;title&gt; element defines the title of the document, shown in a browser's title bar or on the page's tab. It can only contain text, and any contained tags are ignored." w:history="1">
-        <w:r>
-          <w:rPr>
-            <w:rFonts w:ascii="Consolas" w:eastAsia="Times New Roman" w:hAnsi="Consolas" w:cs="Courier New"/>
-            <w:color w:val="0095DD"/>
-            <w:sz w:val="20"/>
-            <w:szCs w:val="20"/>
-            <w:bdr w:val="none" w:sz="0" w:space="0" w:color="auto" w:frame="1"/>
-          </w:rPr>
-          <w:t>&lt;title&gt;</w:t>
-        </w:r>
-      </w:hyperlink>
-      <w:r>
-        <w:rPr>
-          <w:rFonts w:ascii="Arial" w:eastAsia="Times New Roman" w:hAnsi="Arial" w:cs="Arial"/>
-          <w:color w:val="4D4E53"/>
-          <w:sz w:val="21"/>
-          <w:szCs w:val="21"/>
-        </w:rPr>
-        <w:t>).</w:t>
-      </w:r>
-    </w:p>
-    <w:p>
-      <w:pPr>
-        <w:shd w:val="clear" w:color="auto" w:fill="FFFFFF"/>
-        <w:spacing w:after="360" w:line="315" w:lineRule="atLeast"/>
-        <w:rPr>
-          <w:rFonts w:ascii="Arial" w:eastAsia="Times New Roman" w:hAnsi="Arial" w:cs="Arial"/>
-          <w:color w:val="4D4E53"/>
-          <w:sz w:val="21"/>
-          <w:szCs w:val="21"/>
-        </w:rPr>
-      </w:pPr>
-      <w:r>
-        <w:rPr>
-          <w:rFonts w:ascii="Arial" w:eastAsia="Times New Roman" w:hAnsi="Arial" w:cs="Arial"/>
-          <w:color w:val="4D4E53"/>
-          <w:sz w:val="21"/>
-          <w:szCs w:val="21"/>
-        </w:rPr>
-        <w:t>Depending on the attributes set, the kind of metadata can be one of the following:</w:t>
-      </w:r>
-    </w:p>
-    <w:p>
-      <w:pPr>
-        <w:numPr>
-          <w:ilvl w:val="0"/>
-          <w:numId w:val="6"/>
-        </w:numPr>
-        <w:shd w:val="clear" w:color="auto" w:fill="FFFFFF"/>
-        <w:spacing w:after="0" w:line="315" w:lineRule="atLeast"/>
-        <w:ind w:left="0" w:firstLine="0"/>
-        <w:rPr>
-          <w:rFonts w:ascii="Arial" w:eastAsia="Times New Roman" w:hAnsi="Arial" w:cs="Arial"/>
-          <w:color w:val="4D4E53"/>
-          <w:sz w:val="21"/>
-          <w:szCs w:val="21"/>
-        </w:rPr>
-      </w:pPr>
-      <w:r>
-        <w:rPr>
-          <w:rFonts w:ascii="Arial" w:eastAsia="Times New Roman" w:hAnsi="Arial" w:cs="Arial"/>
-          <w:color w:val="4D4E53"/>
-          <w:sz w:val="21"/>
-          <w:szCs w:val="21"/>
-        </w:rPr>
-        <w:t>If </w:t>
-      </w:r>
-      <w:hyperlink r:id="rId18" w:anchor="attr-name" w:history="1">
-        <w:r>
-          <w:rPr>
-            <w:rFonts w:ascii="Consolas" w:eastAsia="Times New Roman" w:hAnsi="Consolas" w:cs="Courier New"/>
-            <w:color w:val="0095DD"/>
-            <w:sz w:val="20"/>
-            <w:szCs w:val="20"/>
-            <w:bdr w:val="none" w:sz="0" w:space="0" w:color="auto" w:frame="1"/>
-          </w:rPr>
-          <w:t>name</w:t>
-        </w:r>
-      </w:hyperlink>
-      <w:r>
-        <w:rPr>
-          <w:rFonts w:ascii="Arial" w:eastAsia="Times New Roman" w:hAnsi="Arial" w:cs="Arial"/>
-          <w:color w:val="4D4E53"/>
-          <w:sz w:val="21"/>
-          <w:szCs w:val="21"/>
-        </w:rPr>
-        <w:t> is set, it is </w:t>
-      </w:r>
-      <w:r>
-        <w:rPr>
-          <w:rFonts w:ascii="Arial" w:eastAsia="Times New Roman" w:hAnsi="Arial" w:cs="Arial"/>
-          <w:i/>
-          <w:iCs/>
-          <w:color w:val="4D4E53"/>
-          <w:sz w:val="21"/>
-          <w:szCs w:val="21"/>
-          <w:bdr w:val="none" w:sz="0" w:space="0" w:color="auto" w:frame="1"/>
-        </w:rPr>
-        <w:t>document-level</w:t>
-      </w:r>
-      <w:r>
-        <w:rPr>
-          <w:rFonts w:ascii="Arial" w:eastAsia="Times New Roman" w:hAnsi="Arial" w:cs="Arial"/>
-          <w:color w:val="4D4E53"/>
-          <w:sz w:val="21"/>
-          <w:szCs w:val="21"/>
-        </w:rPr>
-        <w:t> </w:t>
-      </w:r>
-      <w:r>
-        <w:rPr>
-          <w:rFonts w:ascii="Arial" w:eastAsia="Times New Roman" w:hAnsi="Arial" w:cs="Arial"/>
-          <w:i/>
-          <w:iCs/>
-          <w:color w:val="4D4E53"/>
-          <w:sz w:val="21"/>
-          <w:szCs w:val="21"/>
-          <w:bdr w:val="none" w:sz="0" w:space="0" w:color="auto" w:frame="1"/>
-        </w:rPr>
-        <w:t>metadata</w:t>
-      </w:r>
-      <w:r>
-        <w:rPr>
-          <w:rFonts w:ascii="Arial" w:eastAsia="Times New Roman" w:hAnsi="Arial" w:cs="Arial"/>
-          <w:color w:val="4D4E53"/>
-          <w:sz w:val="21"/>
-          <w:szCs w:val="21"/>
-        </w:rPr>
-        <w:t>, applying to the whole page.</w:t>
-      </w:r>
-    </w:p>
-    <w:p>
-      <w:pPr>
-        <w:numPr>
-          <w:ilvl w:val="0"/>
-          <w:numId w:val="6"/>
-        </w:numPr>
-        <w:shd w:val="clear" w:color="auto" w:fill="FFFFFF"/>
-        <w:spacing w:after="0" w:line="315" w:lineRule="atLeast"/>
-        <w:ind w:left="0" w:firstLine="0"/>
-        <w:rPr>
-          <w:rFonts w:ascii="Arial" w:eastAsia="Times New Roman" w:hAnsi="Arial" w:cs="Arial"/>
-          <w:color w:val="4D4E53"/>
-          <w:sz w:val="21"/>
-          <w:szCs w:val="21"/>
-        </w:rPr>
-      </w:pPr>
-      <w:r>
-        <w:rPr>
-          <w:rFonts w:ascii="Arial" w:eastAsia="Times New Roman" w:hAnsi="Arial" w:cs="Arial"/>
-          <w:color w:val="4D4E53"/>
-          <w:sz w:val="21"/>
-          <w:szCs w:val="21"/>
-        </w:rPr>
-        <w:t>If </w:t>
-      </w:r>
-      <w:hyperlink r:id="rId19" w:anchor="attr-http-equiv" w:history="1">
-        <w:r>
-          <w:rPr>
-            <w:rFonts w:ascii="Consolas" w:eastAsia="Times New Roman" w:hAnsi="Consolas" w:cs="Courier New"/>
-            <w:color w:val="0095DD"/>
-            <w:sz w:val="20"/>
-            <w:szCs w:val="20"/>
-            <w:bdr w:val="none" w:sz="0" w:space="0" w:color="auto" w:frame="1"/>
-          </w:rPr>
-          <w:t>http-</w:t>
-        </w:r>
-        <w:proofErr w:type="spellStart"/>
-        <w:r>
-          <w:rPr>
-            <w:rFonts w:ascii="Consolas" w:eastAsia="Times New Roman" w:hAnsi="Consolas" w:cs="Courier New"/>
-            <w:color w:val="0095DD"/>
-            <w:sz w:val="20"/>
-            <w:szCs w:val="20"/>
-            <w:bdr w:val="none" w:sz="0" w:space="0" w:color="auto" w:frame="1"/>
-          </w:rPr>
-          <w:t>equiv</w:t>
-        </w:r>
-        <w:proofErr w:type="spellEnd"/>
-      </w:hyperlink>
-      <w:r>
-        <w:rPr>
-          <w:rFonts w:ascii="Arial" w:eastAsia="Times New Roman" w:hAnsi="Arial" w:cs="Arial"/>
-          <w:color w:val="4D4E53"/>
-          <w:sz w:val="21"/>
-          <w:szCs w:val="21"/>
-        </w:rPr>
-        <w:t> is set, it is a </w:t>
-      </w:r>
-      <w:r>
-        <w:rPr>
-          <w:rFonts w:ascii="Arial" w:eastAsia="Times New Roman" w:hAnsi="Arial" w:cs="Arial"/>
-          <w:i/>
-          <w:iCs/>
-          <w:color w:val="4D4E53"/>
-          <w:sz w:val="21"/>
-          <w:szCs w:val="21"/>
-          <w:bdr w:val="none" w:sz="0" w:space="0" w:color="auto" w:frame="1"/>
-        </w:rPr>
-        <w:t>pragma directive</w:t>
-      </w:r>
-      <w:r>
-        <w:rPr>
-          <w:rFonts w:ascii="Arial" w:eastAsia="Times New Roman" w:hAnsi="Arial" w:cs="Arial"/>
-          <w:color w:val="4D4E53"/>
-          <w:sz w:val="21"/>
-          <w:szCs w:val="21"/>
-        </w:rPr>
-        <w:t xml:space="preserve">, i.e. information normally given by the web server about how the web page </w:t>
-      </w:r>
-      <w:proofErr w:type="gramStart"/>
-      <w:r>
-        <w:rPr>
-          <w:rFonts w:ascii="Arial" w:eastAsia="Times New Roman" w:hAnsi="Arial" w:cs="Arial"/>
-          <w:color w:val="4D4E53"/>
-          <w:sz w:val="21"/>
-          <w:szCs w:val="21"/>
-        </w:rPr>
-        <w:t>should be served</w:t>
-      </w:r>
-      <w:proofErr w:type="gramEnd"/>
-      <w:r>
-        <w:rPr>
-          <w:rFonts w:ascii="Arial" w:eastAsia="Times New Roman" w:hAnsi="Arial" w:cs="Arial"/>
-          <w:color w:val="4D4E53"/>
-          <w:sz w:val="21"/>
-          <w:szCs w:val="21"/>
-        </w:rPr>
-        <w:t>.</w:t>
-      </w:r>
-    </w:p>
-    <w:p>
-      <w:pPr>
-        <w:numPr>
-          <w:ilvl w:val="0"/>
-          <w:numId w:val="6"/>
-        </w:numPr>
-        <w:shd w:val="clear" w:color="auto" w:fill="FFFFFF"/>
-        <w:spacing w:after="0" w:line="315" w:lineRule="atLeast"/>
-        <w:ind w:left="0" w:firstLine="0"/>
-        <w:rPr>
-          <w:rFonts w:ascii="Arial" w:eastAsia="Times New Roman" w:hAnsi="Arial" w:cs="Arial"/>
-          <w:color w:val="4D4E53"/>
-          <w:sz w:val="21"/>
-          <w:szCs w:val="21"/>
-        </w:rPr>
-      </w:pPr>
-      <w:r>
-        <w:rPr>
-          <w:rFonts w:ascii="Arial" w:eastAsia="Times New Roman" w:hAnsi="Arial" w:cs="Arial"/>
-          <w:color w:val="4D4E53"/>
-          <w:sz w:val="21"/>
-          <w:szCs w:val="21"/>
-        </w:rPr>
-        <w:t>If </w:t>
-      </w:r>
-      <w:hyperlink r:id="rId20" w:anchor="attr-charset" w:history="1">
-        <w:r>
-          <w:rPr>
-            <w:rFonts w:ascii="Consolas" w:eastAsia="Times New Roman" w:hAnsi="Consolas" w:cs="Courier New"/>
-            <w:color w:val="0095DD"/>
-            <w:sz w:val="20"/>
-            <w:szCs w:val="20"/>
-            <w:bdr w:val="none" w:sz="0" w:space="0" w:color="auto" w:frame="1"/>
-          </w:rPr>
-          <w:t>charset</w:t>
-        </w:r>
-      </w:hyperlink>
-      <w:r>
-        <w:rPr>
-          <w:rFonts w:ascii="Arial" w:eastAsia="Times New Roman" w:hAnsi="Arial" w:cs="Arial"/>
-          <w:color w:val="4D4E53"/>
-          <w:sz w:val="21"/>
-          <w:szCs w:val="21"/>
-        </w:rPr>
-        <w:t> is set, it is a </w:t>
-      </w:r>
-      <w:r>
-        <w:rPr>
-          <w:rFonts w:ascii="Arial" w:eastAsia="Times New Roman" w:hAnsi="Arial" w:cs="Arial"/>
-          <w:i/>
-          <w:iCs/>
-          <w:color w:val="4D4E53"/>
-          <w:sz w:val="21"/>
-          <w:szCs w:val="21"/>
-          <w:bdr w:val="none" w:sz="0" w:space="0" w:color="auto" w:frame="1"/>
-        </w:rPr>
-        <w:t>charset declaration</w:t>
-      </w:r>
-      <w:r>
-        <w:rPr>
-          <w:rFonts w:ascii="Arial" w:eastAsia="Times New Roman" w:hAnsi="Arial" w:cs="Arial"/>
-          <w:color w:val="4D4E53"/>
-          <w:sz w:val="21"/>
-          <w:szCs w:val="21"/>
-        </w:rPr>
-        <w:t>, i.e. the charset used for the serialized form of the webpage.</w:t>
-      </w:r>
-    </w:p>
-    <w:p>
-      <w:pPr>
-        <w:numPr>
-          <w:ilvl w:val="0"/>
-          <w:numId w:val="6"/>
-        </w:numPr>
-        <w:shd w:val="clear" w:color="auto" w:fill="FFFFFF"/>
-        <w:spacing w:after="0" w:line="315" w:lineRule="atLeast"/>
-        <w:ind w:left="0" w:firstLine="0"/>
-        <w:rPr>
-          <w:rFonts w:ascii="Arial" w:eastAsia="Times New Roman" w:hAnsi="Arial" w:cs="Arial"/>
-          <w:color w:val="4D4E53"/>
-          <w:sz w:val="21"/>
-          <w:szCs w:val="21"/>
-        </w:rPr>
-      </w:pPr>
-      <w:r>
-        <w:rPr>
-          <w:rFonts w:ascii="Arial" w:eastAsia="Times New Roman" w:hAnsi="Arial" w:cs="Arial"/>
-          <w:color w:val="4D4E53"/>
-          <w:sz w:val="21"/>
-          <w:szCs w:val="21"/>
-        </w:rPr>
-        <w:t>If </w:t>
-      </w:r>
-      <w:hyperlink r:id="rId21" w:anchor="attr-itemprop" w:history="1">
-        <w:r>
-          <w:rPr>
-            <w:rFonts w:ascii="Consolas" w:eastAsia="Times New Roman" w:hAnsi="Consolas" w:cs="Courier New"/>
-            <w:color w:val="0095DD"/>
-            <w:sz w:val="20"/>
-            <w:szCs w:val="20"/>
-            <w:bdr w:val="none" w:sz="0" w:space="0" w:color="auto" w:frame="1"/>
-          </w:rPr>
-          <w:t>itemprop</w:t>
-        </w:r>
-      </w:hyperlink>
-      <w:r>
-        <w:rPr>
-          <w:rFonts w:ascii="Arial" w:eastAsia="Times New Roman" w:hAnsi="Arial" w:cs="Arial"/>
-          <w:color w:val="4D4E53"/>
-          <w:sz w:val="21"/>
-          <w:szCs w:val="21"/>
-        </w:rPr>
-        <w:t> is set, it is </w:t>
-      </w:r>
-      <w:r>
-        <w:rPr>
-          <w:rFonts w:ascii="Arial" w:eastAsia="Times New Roman" w:hAnsi="Arial" w:cs="Arial"/>
-          <w:i/>
-          <w:iCs/>
-          <w:color w:val="4D4E53"/>
-          <w:sz w:val="21"/>
-          <w:szCs w:val="21"/>
-          <w:bdr w:val="none" w:sz="0" w:space="0" w:color="auto" w:frame="1"/>
-        </w:rPr>
-        <w:t>user-defined metadata</w:t>
-      </w:r>
-      <w:r>
-        <w:rPr>
-          <w:rFonts w:ascii="Arial" w:eastAsia="Times New Roman" w:hAnsi="Arial" w:cs="Arial"/>
-          <w:color w:val="4D4E53"/>
-          <w:sz w:val="21"/>
-          <w:szCs w:val="21"/>
-        </w:rPr>
-        <w:t>, transparent for the user-</w:t>
-      </w:r>
-      <w:proofErr w:type="gramStart"/>
-      <w:r>
-        <w:rPr>
-          <w:rFonts w:ascii="Arial" w:eastAsia="Times New Roman" w:hAnsi="Arial" w:cs="Arial"/>
-          <w:color w:val="4D4E53"/>
-          <w:sz w:val="21"/>
-          <w:szCs w:val="21"/>
-        </w:rPr>
-        <w:t>agent</w:t>
-      </w:r>
-      <w:proofErr w:type="gramEnd"/>
-      <w:r>
-        <w:rPr>
-          <w:rFonts w:ascii="Arial" w:eastAsia="Times New Roman" w:hAnsi="Arial" w:cs="Arial"/>
-          <w:color w:val="4D4E53"/>
-          <w:sz w:val="21"/>
-          <w:szCs w:val="21"/>
-        </w:rPr>
-        <w:t xml:space="preserve"> as the semantics of the metadata is user-specific. </w:t>
-      </w:r>
-    </w:p>
-    <w:p>
-      <w:pPr>
-        <w:spacing w:after="0" w:line="360" w:lineRule="atLeast"/>
-        <w:ind w:left="720" w:right="432"/>
-        <w:textAlignment w:val="baseline"/>
-        <w:rPr>
-          <w:rFonts w:ascii="Times New Roman" w:eastAsia="Times New Roman" w:hAnsi="Times New Roman" w:cs="Times New Roman"/>
-          <w:color w:val="666666"/>
-          <w:sz w:val="28"/>
-          <w:szCs w:val="28"/>
-        </w:rPr>
-      </w:pPr>
-      <w:r>
-        <w:rPr>
-          <w:rFonts w:ascii="Times New Roman" w:eastAsia="Times New Roman" w:hAnsi="Times New Roman" w:cs="Times New Roman"/>
-          <w:color w:val="666666"/>
-          <w:sz w:val="28"/>
-          <w:szCs w:val="28"/>
-        </w:rPr>
-        <w:t>Attributes:</w:t>
-      </w:r>
-    </w:p>
-    <w:p>
-      <w:pPr>
-        <w:shd w:val="clear" w:color="auto" w:fill="FFFFFF"/>
-        <w:spacing w:after="0" w:line="315" w:lineRule="atLeast"/>
-        <w:rPr>
-          <w:rFonts w:ascii="Arial" w:eastAsia="Times New Roman" w:hAnsi="Arial" w:cs="Arial"/>
-          <w:b/>
-          <w:bCs/>
-          <w:color w:val="4D4E53"/>
-          <w:sz w:val="21"/>
-          <w:szCs w:val="21"/>
-        </w:rPr>
-      </w:pPr>
-      <w:proofErr w:type="gramStart"/>
-      <w:r>
-        <w:rPr>
-          <w:rFonts w:ascii="Consolas" w:eastAsia="Times New Roman" w:hAnsi="Consolas" w:cs="Courier New"/>
-          <w:b/>
-          <w:bCs/>
-          <w:color w:val="4D4E53"/>
-          <w:sz w:val="20"/>
-          <w:szCs w:val="20"/>
-          <w:bdr w:val="none" w:sz="0" w:space="0" w:color="auto" w:frame="1"/>
-        </w:rPr>
-        <w:t>charset</w:t>
-      </w:r>
-      <w:proofErr w:type="gramEnd"/>
+      <w:bookmarkStart w:id="7" w:name="_GoBack"/>
+      <w:bookmarkEnd w:id="7"/>
     </w:p>
     <w:p>
       <w:pPr>
@@ -3616,123 +3001,23 @@
         <w:spacing w:after="0" w:line="315" w:lineRule="atLeast"/>
         <w:ind w:left="720"/>
         <w:rPr>
-          <w:rFonts w:ascii="Arial" w:eastAsia="Times New Roman" w:hAnsi="Arial" w:cs="Arial"/>
-          <w:color w:val="4D4E53"/>
-          <w:sz w:val="21"/>
-          <w:szCs w:val="21"/>
-        </w:rPr>
-      </w:pPr>
-      <w:r>
-        <w:rPr>
-          <w:rFonts w:ascii="Arial" w:eastAsia="Times New Roman" w:hAnsi="Arial" w:cs="Arial"/>
-          <w:color w:val="4D4E53"/>
-          <w:sz w:val="21"/>
-          <w:szCs w:val="21"/>
-        </w:rPr>
-        <w:t xml:space="preserve">This attribute declares the character encoding used of the page. It can be locally overridden using </w:t>
-      </w:r>
-      <w:proofErr w:type="spellStart"/>
-      <w:r>
-        <w:rPr>
-          <w:rFonts w:ascii="Arial" w:eastAsia="Times New Roman" w:hAnsi="Arial" w:cs="Arial"/>
-          <w:color w:val="4D4E53"/>
-          <w:sz w:val="21"/>
-          <w:szCs w:val="21"/>
-        </w:rPr>
-        <w:t>the</w:t>
-      </w:r>
-      <w:r>
-        <w:rPr>
-          <w:rFonts w:ascii="Arial" w:eastAsia="Times New Roman" w:hAnsi="Arial" w:cs="Arial"/>
-          <w:b/>
-          <w:bCs/>
-          <w:color w:val="4D4E53"/>
-          <w:sz w:val="21"/>
-          <w:szCs w:val="21"/>
-          <w:bdr w:val="none" w:sz="0" w:space="0" w:color="auto" w:frame="1"/>
-        </w:rPr>
-        <w:t>lang</w:t>
-      </w:r>
-      <w:proofErr w:type="spellEnd"/>
-      <w:r>
-        <w:rPr>
-          <w:rFonts w:ascii="Arial" w:eastAsia="Times New Roman" w:hAnsi="Arial" w:cs="Arial"/>
-          <w:color w:val="4D4E53"/>
-          <w:sz w:val="21"/>
-          <w:szCs w:val="21"/>
-        </w:rPr>
-        <w:t> attribute on any element. This attribute is a literal string and must be one of the </w:t>
-      </w:r>
-      <w:r>
-        <w:rPr>
-          <w:rFonts w:ascii="Arial" w:eastAsia="Times New Roman" w:hAnsi="Arial" w:cs="Arial"/>
-          <w:i/>
-          <w:iCs/>
-          <w:color w:val="4D4E53"/>
-          <w:sz w:val="21"/>
-          <w:szCs w:val="21"/>
-          <w:bdr w:val="none" w:sz="0" w:space="0" w:color="auto" w:frame="1"/>
-        </w:rPr>
-        <w:t>preferred MIME names</w:t>
-      </w:r>
-      <w:r>
-        <w:rPr>
-          <w:rFonts w:ascii="Arial" w:eastAsia="Times New Roman" w:hAnsi="Arial" w:cs="Arial"/>
-          <w:color w:val="4D4E53"/>
-          <w:sz w:val="21"/>
-          <w:szCs w:val="21"/>
-        </w:rPr>
-        <w:t> for a character encoding as </w:t>
-      </w:r>
-      <w:hyperlink r:id="rId22" w:tooltip="http://www.iana.org/assignments/character-sets" w:history="1">
-        <w:r>
-          <w:rPr>
-            <w:rFonts w:ascii="Arial" w:eastAsia="Times New Roman" w:hAnsi="Arial" w:cs="Arial"/>
-            <w:color w:val="0095DD"/>
-            <w:sz w:val="21"/>
-            <w:szCs w:val="21"/>
-            <w:bdr w:val="none" w:sz="0" w:space="0" w:color="auto" w:frame="1"/>
-          </w:rPr>
-          <w:t>defined by the IANA</w:t>
-        </w:r>
-      </w:hyperlink>
-      <w:r>
-        <w:rPr>
-          <w:rFonts w:ascii="Arial" w:eastAsia="Times New Roman" w:hAnsi="Arial" w:cs="Arial"/>
-          <w:color w:val="4D4E53"/>
-          <w:sz w:val="21"/>
-          <w:szCs w:val="21"/>
-        </w:rPr>
-        <w:t>. </w:t>
-      </w:r>
-    </w:p>
-    <w:p>
-      <w:pPr>
-        <w:shd w:val="clear" w:color="auto" w:fill="FFFFFF"/>
-        <w:spacing w:after="0" w:line="315" w:lineRule="atLeast"/>
-        <w:rPr>
-          <w:rFonts w:ascii="Arial" w:eastAsia="Times New Roman" w:hAnsi="Arial" w:cs="Arial"/>
-          <w:b/>
-          <w:bCs/>
-          <w:color w:val="4D4E53"/>
-          <w:sz w:val="21"/>
-          <w:szCs w:val="21"/>
-        </w:rPr>
-      </w:pPr>
-      <w:proofErr w:type="gramStart"/>
-      <w:r>
-        <w:rPr>
-          <w:rFonts w:ascii="Consolas" w:eastAsia="Times New Roman" w:hAnsi="Consolas" w:cs="Courier New"/>
-          <w:b/>
-          <w:bCs/>
-          <w:color w:val="4D4E53"/>
-          <w:sz w:val="20"/>
-          <w:szCs w:val="20"/>
-          <w:bdr w:val="none" w:sz="0" w:space="0" w:color="auto" w:frame="1"/>
-        </w:rPr>
-        <w:t>content</w:t>
-      </w:r>
-      <w:proofErr w:type="gramEnd"/>
+          <w:rFonts w:ascii="Verdana" w:hAnsi="Verdana"/>
+          <w:color w:val="000000"/>
+          <w:sz w:val="23"/>
+          <w:szCs w:val="23"/>
+          <w:shd w:val="clear" w:color="auto" w:fill="FFFFFF"/>
+        </w:rPr>
+      </w:pPr>
+      <w:r>
+        <w:rPr>
+          <w:rFonts w:ascii="Verdana" w:hAnsi="Verdana"/>
+          <w:color w:val="000000"/>
+          <w:sz w:val="23"/>
+          <w:szCs w:val="23"/>
+          <w:shd w:val="clear" w:color="auto" w:fill="FFFFFF"/>
+        </w:rPr>
+        <w:t>HTML lets you specify metadata - additional important information about a document in a variety of ways. The META elements can be used to include name/value pairs describing properties of the HTML document, such as author, expiry date, a list of keywords, document author etc.</w:t>
+      </w:r>
     </w:p>
     <w:p>
       <w:pPr>
@@ -3740,215 +3025,530 @@
         <w:spacing w:after="0" w:line="315" w:lineRule="atLeast"/>
         <w:ind w:left="720"/>
         <w:rPr>
-          <w:rFonts w:ascii="Arial" w:eastAsia="Times New Roman" w:hAnsi="Arial" w:cs="Arial"/>
-          <w:color w:val="4D4E53"/>
-          <w:sz w:val="21"/>
-          <w:szCs w:val="21"/>
-        </w:rPr>
-      </w:pPr>
-      <w:r>
-        <w:rPr>
-          <w:rFonts w:ascii="Arial" w:eastAsia="Times New Roman" w:hAnsi="Arial" w:cs="Arial"/>
-          <w:color w:val="4D4E53"/>
-          <w:sz w:val="21"/>
-          <w:szCs w:val="21"/>
-        </w:rPr>
-        <w:t>This attribute gives the value associated with the </w:t>
-      </w:r>
-      <w:hyperlink r:id="rId23" w:anchor="attr-http-equiv" w:history="1">
-        <w:r>
-          <w:rPr>
-            <w:rFonts w:ascii="Consolas" w:eastAsia="Times New Roman" w:hAnsi="Consolas" w:cs="Courier New"/>
-            <w:color w:val="0095DD"/>
-            <w:sz w:val="20"/>
-            <w:szCs w:val="20"/>
-            <w:u w:val="single"/>
-            <w:bdr w:val="none" w:sz="0" w:space="0" w:color="auto" w:frame="1"/>
-          </w:rPr>
-          <w:t>http-</w:t>
-        </w:r>
-        <w:proofErr w:type="spellStart"/>
-        <w:r>
-          <w:rPr>
-            <w:rFonts w:ascii="Consolas" w:eastAsia="Times New Roman" w:hAnsi="Consolas" w:cs="Courier New"/>
-            <w:color w:val="0095DD"/>
-            <w:sz w:val="20"/>
-            <w:szCs w:val="20"/>
-            <w:u w:val="single"/>
-            <w:bdr w:val="none" w:sz="0" w:space="0" w:color="auto" w:frame="1"/>
-          </w:rPr>
-          <w:t>equiv</w:t>
-        </w:r>
-        <w:proofErr w:type="spellEnd"/>
-      </w:hyperlink>
-      <w:r>
-        <w:rPr>
-          <w:rFonts w:ascii="Arial" w:eastAsia="Times New Roman" w:hAnsi="Arial" w:cs="Arial"/>
-          <w:color w:val="4D4E53"/>
-          <w:sz w:val="21"/>
-          <w:szCs w:val="21"/>
-        </w:rPr>
-        <w:t> or </w:t>
-      </w:r>
-      <w:hyperlink r:id="rId24" w:anchor="attr-name" w:history="1">
-        <w:r>
-          <w:rPr>
-            <w:rFonts w:ascii="Consolas" w:eastAsia="Times New Roman" w:hAnsi="Consolas" w:cs="Courier New"/>
-            <w:color w:val="0095DD"/>
-            <w:sz w:val="20"/>
-            <w:szCs w:val="20"/>
-            <w:u w:val="single"/>
-            <w:bdr w:val="none" w:sz="0" w:space="0" w:color="auto" w:frame="1"/>
-          </w:rPr>
-          <w:t>name</w:t>
-        </w:r>
-      </w:hyperlink>
-      <w:r>
-        <w:rPr>
-          <w:rFonts w:ascii="Arial" w:eastAsia="Times New Roman" w:hAnsi="Arial" w:cs="Arial"/>
-          <w:color w:val="4D4E53"/>
-          <w:sz w:val="21"/>
-          <w:szCs w:val="21"/>
-        </w:rPr>
-        <w:t> attribute, depending of the context.</w:t>
-      </w:r>
-    </w:p>
-    <w:p>
-      <w:pPr>
-        <w:shd w:val="clear" w:color="auto" w:fill="FFFFFF"/>
-        <w:spacing w:after="0" w:line="315" w:lineRule="atLeast"/>
-        <w:rPr>
-          <w:rFonts w:ascii="Arial" w:eastAsia="Times New Roman" w:hAnsi="Arial" w:cs="Arial"/>
-          <w:b/>
-          <w:bCs/>
-          <w:color w:val="4D4E53"/>
-          <w:sz w:val="21"/>
-          <w:szCs w:val="21"/>
-        </w:rPr>
-      </w:pPr>
-      <w:proofErr w:type="gramStart"/>
-      <w:r>
-        <w:rPr>
-          <w:rFonts w:ascii="Consolas" w:eastAsia="Times New Roman" w:hAnsi="Consolas" w:cs="Courier New"/>
-          <w:b/>
-          <w:bCs/>
-          <w:color w:val="4D4E53"/>
-          <w:sz w:val="20"/>
-          <w:szCs w:val="20"/>
-          <w:bdr w:val="none" w:sz="0" w:space="0" w:color="auto" w:frame="1"/>
-        </w:rPr>
-        <w:t>http-</w:t>
-      </w:r>
-      <w:proofErr w:type="spellStart"/>
-      <w:r>
-        <w:rPr>
-          <w:rFonts w:ascii="Consolas" w:eastAsia="Times New Roman" w:hAnsi="Consolas" w:cs="Courier New"/>
-          <w:b/>
-          <w:bCs/>
-          <w:color w:val="4D4E53"/>
-          <w:sz w:val="20"/>
-          <w:szCs w:val="20"/>
-          <w:bdr w:val="none" w:sz="0" w:space="0" w:color="auto" w:frame="1"/>
-        </w:rPr>
-        <w:t>equiv</w:t>
-      </w:r>
-      <w:proofErr w:type="spellEnd"/>
-      <w:proofErr w:type="gramEnd"/>
-    </w:p>
+          <w:rFonts w:ascii="Verdana" w:hAnsi="Verdana"/>
+          <w:color w:val="000000"/>
+          <w:sz w:val="23"/>
+          <w:szCs w:val="23"/>
+          <w:shd w:val="clear" w:color="auto" w:fill="FFFFFF"/>
+        </w:rPr>
+      </w:pPr>
+    </w:p>
+    <w:tbl>
+      <w:tblPr>
+        <w:tblW w:w="8215" w:type="dxa"/>
+        <w:jc w:val="center"/>
+        <w:tblBorders>
+          <w:top w:val="single" w:sz="6" w:space="0" w:color="DDDDDD"/>
+          <w:left w:val="single" w:sz="6" w:space="0" w:color="DDDDDD"/>
+          <w:bottom w:val="single" w:sz="6" w:space="0" w:color="DDDDDD"/>
+          <w:right w:val="single" w:sz="6" w:space="0" w:color="DDDDDD"/>
+        </w:tblBorders>
+        <w:tblCellMar>
+          <w:top w:w="15" w:type="dxa"/>
+          <w:left w:w="15" w:type="dxa"/>
+          <w:bottom w:w="15" w:type="dxa"/>
+          <w:right w:w="15" w:type="dxa"/>
+        </w:tblCellMar>
+        <w:tblLook w:val="04A0" w:firstRow="1" w:lastRow="0" w:firstColumn="1" w:lastColumn="0" w:noHBand="0" w:noVBand="1"/>
+      </w:tblPr>
+      <w:tblGrid>
+        <w:gridCol w:w="1303"/>
+        <w:gridCol w:w="6912"/>
+      </w:tblGrid>
+      <w:tr>
+        <w:trPr>
+          <w:trHeight w:val="356"/>
+          <w:jc w:val="center"/>
+        </w:trPr>
+        <w:tc>
+          <w:tcPr>
+            <w:tcW w:w="1303" w:type="dxa"/>
+            <w:tcBorders>
+              <w:top w:val="single" w:sz="6" w:space="0" w:color="DDDDDD"/>
+              <w:left w:val="single" w:sz="6" w:space="0" w:color="DDDDDD"/>
+              <w:bottom w:val="single" w:sz="6" w:space="0" w:color="DDDDDD"/>
+              <w:right w:val="single" w:sz="6" w:space="0" w:color="DDDDDD"/>
+            </w:tcBorders>
+            <w:shd w:val="clear" w:color="auto" w:fill="EEEEEE"/>
+            <w:tcMar>
+              <w:top w:w="120" w:type="dxa"/>
+              <w:left w:w="120" w:type="dxa"/>
+              <w:bottom w:w="120" w:type="dxa"/>
+              <w:right w:w="120" w:type="dxa"/>
+            </w:tcMar>
+            <w:hideMark/>
+          </w:tcPr>
+          <w:p>
+            <w:pPr>
+              <w:spacing w:after="300" w:line="240" w:lineRule="auto"/>
+              <w:rPr>
+                <w:rFonts w:ascii="Verdana" w:eastAsia="Times New Roman" w:hAnsi="Verdana" w:cs="Times New Roman"/>
+                <w:b/>
+                <w:bCs/>
+                <w:color w:val="313131"/>
+                <w:sz w:val="21"/>
+                <w:szCs w:val="21"/>
+              </w:rPr>
+            </w:pPr>
+            <w:r>
+              <w:rPr>
+                <w:rFonts w:ascii="Verdana" w:eastAsia="Times New Roman" w:hAnsi="Verdana" w:cs="Times New Roman"/>
+                <w:b/>
+                <w:bCs/>
+                <w:color w:val="313131"/>
+                <w:sz w:val="21"/>
+                <w:szCs w:val="21"/>
+              </w:rPr>
+              <w:t>Attribute</w:t>
+            </w:r>
+          </w:p>
+        </w:tc>
+        <w:tc>
+          <w:tcPr>
+            <w:tcW w:w="6912" w:type="dxa"/>
+            <w:tcBorders>
+              <w:top w:val="single" w:sz="6" w:space="0" w:color="DDDDDD"/>
+              <w:left w:val="single" w:sz="6" w:space="0" w:color="DDDDDD"/>
+              <w:bottom w:val="single" w:sz="6" w:space="0" w:color="DDDDDD"/>
+              <w:right w:val="single" w:sz="6" w:space="0" w:color="DDDDDD"/>
+            </w:tcBorders>
+            <w:shd w:val="clear" w:color="auto" w:fill="EEEEEE"/>
+            <w:tcMar>
+              <w:top w:w="120" w:type="dxa"/>
+              <w:left w:w="120" w:type="dxa"/>
+              <w:bottom w:w="120" w:type="dxa"/>
+              <w:right w:w="120" w:type="dxa"/>
+            </w:tcMar>
+            <w:hideMark/>
+          </w:tcPr>
+          <w:p>
+            <w:pPr>
+              <w:spacing w:after="300" w:line="240" w:lineRule="auto"/>
+              <w:rPr>
+                <w:rFonts w:ascii="Verdana" w:eastAsia="Times New Roman" w:hAnsi="Verdana" w:cs="Times New Roman"/>
+                <w:b/>
+                <w:bCs/>
+                <w:color w:val="313131"/>
+                <w:sz w:val="21"/>
+                <w:szCs w:val="21"/>
+              </w:rPr>
+            </w:pPr>
+            <w:r>
+              <w:rPr>
+                <w:rFonts w:ascii="Verdana" w:eastAsia="Times New Roman" w:hAnsi="Verdana" w:cs="Times New Roman"/>
+                <w:b/>
+                <w:bCs/>
+                <w:color w:val="313131"/>
+                <w:sz w:val="21"/>
+                <w:szCs w:val="21"/>
+              </w:rPr>
+              <w:t>Description</w:t>
+            </w:r>
+          </w:p>
+        </w:tc>
+      </w:tr>
+      <w:tr>
+        <w:trPr>
+          <w:trHeight w:val="520"/>
+          <w:jc w:val="center"/>
+        </w:trPr>
+        <w:tc>
+          <w:tcPr>
+            <w:tcW w:w="1303" w:type="dxa"/>
+            <w:tcBorders>
+              <w:top w:val="single" w:sz="6" w:space="0" w:color="DDDDDD"/>
+              <w:left w:val="single" w:sz="6" w:space="0" w:color="DDDDDD"/>
+              <w:bottom w:val="single" w:sz="6" w:space="0" w:color="DDDDDD"/>
+              <w:right w:val="single" w:sz="6" w:space="0" w:color="DDDDDD"/>
+            </w:tcBorders>
+            <w:shd w:val="clear" w:color="auto" w:fill="auto"/>
+            <w:tcMar>
+              <w:top w:w="120" w:type="dxa"/>
+              <w:left w:w="120" w:type="dxa"/>
+              <w:bottom w:w="120" w:type="dxa"/>
+              <w:right w:w="120" w:type="dxa"/>
+            </w:tcMar>
+            <w:hideMark/>
+          </w:tcPr>
+          <w:p>
+            <w:pPr>
+              <w:spacing w:after="300" w:line="240" w:lineRule="auto"/>
+              <w:rPr>
+                <w:rFonts w:ascii="Verdana" w:eastAsia="Times New Roman" w:hAnsi="Verdana" w:cs="Times New Roman"/>
+                <w:color w:val="313131"/>
+                <w:sz w:val="21"/>
+                <w:szCs w:val="21"/>
+              </w:rPr>
+            </w:pPr>
+            <w:r>
+              <w:rPr>
+                <w:rFonts w:ascii="Verdana" w:eastAsia="Times New Roman" w:hAnsi="Verdana" w:cs="Times New Roman"/>
+                <w:color w:val="313131"/>
+                <w:sz w:val="21"/>
+                <w:szCs w:val="21"/>
+              </w:rPr>
+              <w:t>Name</w:t>
+            </w:r>
+          </w:p>
+        </w:tc>
+        <w:tc>
+          <w:tcPr>
+            <w:tcW w:w="6912" w:type="dxa"/>
+            <w:tcBorders>
+              <w:top w:val="single" w:sz="6" w:space="0" w:color="DDDDDD"/>
+              <w:left w:val="single" w:sz="6" w:space="0" w:color="DDDDDD"/>
+              <w:bottom w:val="single" w:sz="6" w:space="0" w:color="DDDDDD"/>
+              <w:right w:val="single" w:sz="6" w:space="0" w:color="DDDDDD"/>
+            </w:tcBorders>
+            <w:shd w:val="clear" w:color="auto" w:fill="auto"/>
+            <w:tcMar>
+              <w:top w:w="120" w:type="dxa"/>
+              <w:left w:w="120" w:type="dxa"/>
+              <w:bottom w:w="120" w:type="dxa"/>
+              <w:right w:w="120" w:type="dxa"/>
+            </w:tcMar>
+            <w:hideMark/>
+          </w:tcPr>
+          <w:p>
+            <w:pPr>
+              <w:spacing w:after="300" w:line="240" w:lineRule="auto"/>
+              <w:rPr>
+                <w:rFonts w:ascii="Verdana" w:eastAsia="Times New Roman" w:hAnsi="Verdana" w:cs="Times New Roman"/>
+                <w:color w:val="313131"/>
+                <w:sz w:val="21"/>
+                <w:szCs w:val="21"/>
+              </w:rPr>
+            </w:pPr>
+            <w:r>
+              <w:rPr>
+                <w:rFonts w:ascii="Verdana" w:eastAsia="Times New Roman" w:hAnsi="Verdana" w:cs="Times New Roman"/>
+                <w:color w:val="313131"/>
+                <w:sz w:val="21"/>
+                <w:szCs w:val="21"/>
+              </w:rPr>
+              <w:t>Name for the property. Can be anything. Examples include, keywords, description, author, revised, generator etc.</w:t>
+            </w:r>
+          </w:p>
+        </w:tc>
+      </w:tr>
+      <w:tr>
+        <w:trPr>
+          <w:trHeight w:val="356"/>
+          <w:jc w:val="center"/>
+        </w:trPr>
+        <w:tc>
+          <w:tcPr>
+            <w:tcW w:w="1303" w:type="dxa"/>
+            <w:tcBorders>
+              <w:top w:val="single" w:sz="6" w:space="0" w:color="DDDDDD"/>
+              <w:left w:val="single" w:sz="6" w:space="0" w:color="DDDDDD"/>
+              <w:bottom w:val="single" w:sz="6" w:space="0" w:color="DDDDDD"/>
+              <w:right w:val="single" w:sz="6" w:space="0" w:color="DDDDDD"/>
+            </w:tcBorders>
+            <w:shd w:val="clear" w:color="auto" w:fill="auto"/>
+            <w:tcMar>
+              <w:top w:w="120" w:type="dxa"/>
+              <w:left w:w="120" w:type="dxa"/>
+              <w:bottom w:w="120" w:type="dxa"/>
+              <w:right w:w="120" w:type="dxa"/>
+            </w:tcMar>
+            <w:hideMark/>
+          </w:tcPr>
+          <w:p>
+            <w:pPr>
+              <w:spacing w:after="300" w:line="240" w:lineRule="auto"/>
+              <w:rPr>
+                <w:rFonts w:ascii="Verdana" w:eastAsia="Times New Roman" w:hAnsi="Verdana" w:cs="Times New Roman"/>
+                <w:color w:val="313131"/>
+                <w:sz w:val="21"/>
+                <w:szCs w:val="21"/>
+              </w:rPr>
+            </w:pPr>
+            <w:r>
+              <w:rPr>
+                <w:rFonts w:ascii="Verdana" w:eastAsia="Times New Roman" w:hAnsi="Verdana" w:cs="Times New Roman"/>
+                <w:color w:val="313131"/>
+                <w:sz w:val="21"/>
+                <w:szCs w:val="21"/>
+              </w:rPr>
+              <w:t>content</w:t>
+            </w:r>
+          </w:p>
+        </w:tc>
+        <w:tc>
+          <w:tcPr>
+            <w:tcW w:w="6912" w:type="dxa"/>
+            <w:tcBorders>
+              <w:top w:val="single" w:sz="6" w:space="0" w:color="DDDDDD"/>
+              <w:left w:val="single" w:sz="6" w:space="0" w:color="DDDDDD"/>
+              <w:bottom w:val="single" w:sz="6" w:space="0" w:color="DDDDDD"/>
+              <w:right w:val="single" w:sz="6" w:space="0" w:color="DDDDDD"/>
+            </w:tcBorders>
+            <w:shd w:val="clear" w:color="auto" w:fill="auto"/>
+            <w:tcMar>
+              <w:top w:w="120" w:type="dxa"/>
+              <w:left w:w="120" w:type="dxa"/>
+              <w:bottom w:w="120" w:type="dxa"/>
+              <w:right w:w="120" w:type="dxa"/>
+            </w:tcMar>
+            <w:hideMark/>
+          </w:tcPr>
+          <w:p>
+            <w:pPr>
+              <w:spacing w:after="300" w:line="240" w:lineRule="auto"/>
+              <w:rPr>
+                <w:rFonts w:ascii="Verdana" w:eastAsia="Times New Roman" w:hAnsi="Verdana" w:cs="Times New Roman"/>
+                <w:color w:val="313131"/>
+                <w:sz w:val="21"/>
+                <w:szCs w:val="21"/>
+              </w:rPr>
+            </w:pPr>
+            <w:r>
+              <w:rPr>
+                <w:rFonts w:ascii="Verdana" w:eastAsia="Times New Roman" w:hAnsi="Verdana" w:cs="Times New Roman"/>
+                <w:color w:val="313131"/>
+                <w:sz w:val="21"/>
+                <w:szCs w:val="21"/>
+              </w:rPr>
+              <w:t>Specifies the property's value.</w:t>
+            </w:r>
+          </w:p>
+        </w:tc>
+      </w:tr>
+      <w:tr>
+        <w:trPr>
+          <w:trHeight w:val="520"/>
+          <w:jc w:val="center"/>
+        </w:trPr>
+        <w:tc>
+          <w:tcPr>
+            <w:tcW w:w="1303" w:type="dxa"/>
+            <w:tcBorders>
+              <w:top w:val="single" w:sz="6" w:space="0" w:color="DDDDDD"/>
+              <w:left w:val="single" w:sz="6" w:space="0" w:color="DDDDDD"/>
+              <w:bottom w:val="single" w:sz="6" w:space="0" w:color="DDDDDD"/>
+              <w:right w:val="single" w:sz="6" w:space="0" w:color="DDDDDD"/>
+            </w:tcBorders>
+            <w:shd w:val="clear" w:color="auto" w:fill="auto"/>
+            <w:tcMar>
+              <w:top w:w="120" w:type="dxa"/>
+              <w:left w:w="120" w:type="dxa"/>
+              <w:bottom w:w="120" w:type="dxa"/>
+              <w:right w:w="120" w:type="dxa"/>
+            </w:tcMar>
+            <w:hideMark/>
+          </w:tcPr>
+          <w:p>
+            <w:pPr>
+              <w:spacing w:after="300" w:line="240" w:lineRule="auto"/>
+              <w:rPr>
+                <w:rFonts w:ascii="Verdana" w:eastAsia="Times New Roman" w:hAnsi="Verdana" w:cs="Times New Roman"/>
+                <w:color w:val="313131"/>
+                <w:sz w:val="21"/>
+                <w:szCs w:val="21"/>
+              </w:rPr>
+            </w:pPr>
+            <w:r>
+              <w:rPr>
+                <w:rFonts w:ascii="Verdana" w:eastAsia="Times New Roman" w:hAnsi="Verdana" w:cs="Times New Roman"/>
+                <w:color w:val="313131"/>
+                <w:sz w:val="21"/>
+                <w:szCs w:val="21"/>
+              </w:rPr>
+              <w:t>scheme</w:t>
+            </w:r>
+          </w:p>
+        </w:tc>
+        <w:tc>
+          <w:tcPr>
+            <w:tcW w:w="6912" w:type="dxa"/>
+            <w:tcBorders>
+              <w:top w:val="single" w:sz="6" w:space="0" w:color="DDDDDD"/>
+              <w:left w:val="single" w:sz="6" w:space="0" w:color="DDDDDD"/>
+              <w:bottom w:val="single" w:sz="6" w:space="0" w:color="DDDDDD"/>
+              <w:right w:val="single" w:sz="6" w:space="0" w:color="DDDDDD"/>
+            </w:tcBorders>
+            <w:shd w:val="clear" w:color="auto" w:fill="auto"/>
+            <w:tcMar>
+              <w:top w:w="120" w:type="dxa"/>
+              <w:left w:w="120" w:type="dxa"/>
+              <w:bottom w:w="120" w:type="dxa"/>
+              <w:right w:w="120" w:type="dxa"/>
+            </w:tcMar>
+            <w:hideMark/>
+          </w:tcPr>
+          <w:p>
+            <w:pPr>
+              <w:spacing w:after="300" w:line="240" w:lineRule="auto"/>
+              <w:rPr>
+                <w:rFonts w:ascii="Verdana" w:eastAsia="Times New Roman" w:hAnsi="Verdana" w:cs="Times New Roman"/>
+                <w:color w:val="313131"/>
+                <w:sz w:val="21"/>
+                <w:szCs w:val="21"/>
+              </w:rPr>
+            </w:pPr>
+            <w:r>
+              <w:rPr>
+                <w:rFonts w:ascii="Verdana" w:eastAsia="Times New Roman" w:hAnsi="Verdana" w:cs="Times New Roman"/>
+                <w:color w:val="313131"/>
+                <w:sz w:val="21"/>
+                <w:szCs w:val="21"/>
+              </w:rPr>
+              <w:t>Specifies a scheme to interpret the property's value (as declared in the content attribute).</w:t>
+            </w:r>
+          </w:p>
+        </w:tc>
+      </w:tr>
+      <w:tr>
+        <w:trPr>
+          <w:trHeight w:val="683"/>
+          <w:jc w:val="center"/>
+        </w:trPr>
+        <w:tc>
+          <w:tcPr>
+            <w:tcW w:w="1303" w:type="dxa"/>
+            <w:tcBorders>
+              <w:top w:val="single" w:sz="6" w:space="0" w:color="DDDDDD"/>
+              <w:left w:val="single" w:sz="6" w:space="0" w:color="DDDDDD"/>
+              <w:bottom w:val="single" w:sz="6" w:space="0" w:color="DDDDDD"/>
+              <w:right w:val="single" w:sz="6" w:space="0" w:color="DDDDDD"/>
+            </w:tcBorders>
+            <w:shd w:val="clear" w:color="auto" w:fill="auto"/>
+            <w:tcMar>
+              <w:top w:w="120" w:type="dxa"/>
+              <w:left w:w="120" w:type="dxa"/>
+              <w:bottom w:w="120" w:type="dxa"/>
+              <w:right w:w="120" w:type="dxa"/>
+            </w:tcMar>
+            <w:hideMark/>
+          </w:tcPr>
+          <w:p>
+            <w:pPr>
+              <w:spacing w:after="300" w:line="240" w:lineRule="auto"/>
+              <w:rPr>
+                <w:rFonts w:ascii="Verdana" w:eastAsia="Times New Roman" w:hAnsi="Verdana" w:cs="Times New Roman"/>
+                <w:color w:val="313131"/>
+                <w:sz w:val="21"/>
+                <w:szCs w:val="21"/>
+              </w:rPr>
+            </w:pPr>
+            <w:r>
+              <w:rPr>
+                <w:rFonts w:ascii="Verdana" w:eastAsia="Times New Roman" w:hAnsi="Verdana" w:cs="Times New Roman"/>
+                <w:color w:val="313131"/>
+                <w:sz w:val="21"/>
+                <w:szCs w:val="21"/>
+              </w:rPr>
+              <w:lastRenderedPageBreak/>
+              <w:t>http-</w:t>
+            </w:r>
+            <w:proofErr w:type="spellStart"/>
+            <w:r>
+              <w:rPr>
+                <w:rFonts w:ascii="Verdana" w:eastAsia="Times New Roman" w:hAnsi="Verdana" w:cs="Times New Roman"/>
+                <w:color w:val="313131"/>
+                <w:sz w:val="21"/>
+                <w:szCs w:val="21"/>
+              </w:rPr>
+              <w:t>equiv</w:t>
+            </w:r>
+            <w:proofErr w:type="spellEnd"/>
+          </w:p>
+        </w:tc>
+        <w:tc>
+          <w:tcPr>
+            <w:tcW w:w="6912" w:type="dxa"/>
+            <w:tcBorders>
+              <w:top w:val="single" w:sz="6" w:space="0" w:color="DDDDDD"/>
+              <w:left w:val="single" w:sz="6" w:space="0" w:color="DDDDDD"/>
+              <w:bottom w:val="single" w:sz="6" w:space="0" w:color="DDDDDD"/>
+              <w:right w:val="single" w:sz="6" w:space="0" w:color="DDDDDD"/>
+            </w:tcBorders>
+            <w:shd w:val="clear" w:color="auto" w:fill="auto"/>
+            <w:tcMar>
+              <w:top w:w="120" w:type="dxa"/>
+              <w:left w:w="120" w:type="dxa"/>
+              <w:bottom w:w="120" w:type="dxa"/>
+              <w:right w:w="120" w:type="dxa"/>
+            </w:tcMar>
+            <w:hideMark/>
+          </w:tcPr>
+          <w:p>
+            <w:pPr>
+              <w:spacing w:after="300" w:line="240" w:lineRule="auto"/>
+              <w:rPr>
+                <w:rFonts w:ascii="Verdana" w:eastAsia="Times New Roman" w:hAnsi="Verdana" w:cs="Times New Roman"/>
+                <w:color w:val="313131"/>
+                <w:sz w:val="21"/>
+                <w:szCs w:val="21"/>
+              </w:rPr>
+            </w:pPr>
+            <w:r>
+              <w:rPr>
+                <w:rFonts w:ascii="Verdana" w:eastAsia="Times New Roman" w:hAnsi="Verdana" w:cs="Times New Roman"/>
+                <w:color w:val="313131"/>
+                <w:sz w:val="21"/>
+                <w:szCs w:val="21"/>
+              </w:rPr>
+              <w:t xml:space="preserve">Used for http response message headers. For </w:t>
+            </w:r>
+            <w:proofErr w:type="gramStart"/>
+            <w:r>
+              <w:rPr>
+                <w:rFonts w:ascii="Verdana" w:eastAsia="Times New Roman" w:hAnsi="Verdana" w:cs="Times New Roman"/>
+                <w:color w:val="313131"/>
+                <w:sz w:val="21"/>
+                <w:szCs w:val="21"/>
+              </w:rPr>
+              <w:t>example</w:t>
+            </w:r>
+            <w:proofErr w:type="gramEnd"/>
+            <w:r>
+              <w:rPr>
+                <w:rFonts w:ascii="Verdana" w:eastAsia="Times New Roman" w:hAnsi="Verdana" w:cs="Times New Roman"/>
+                <w:color w:val="313131"/>
+                <w:sz w:val="21"/>
+                <w:szCs w:val="21"/>
+              </w:rPr>
+              <w:t xml:space="preserve"> http-</w:t>
+            </w:r>
+            <w:proofErr w:type="spellStart"/>
+            <w:r>
+              <w:rPr>
+                <w:rFonts w:ascii="Verdana" w:eastAsia="Times New Roman" w:hAnsi="Verdana" w:cs="Times New Roman"/>
+                <w:color w:val="313131"/>
+                <w:sz w:val="21"/>
+                <w:szCs w:val="21"/>
+              </w:rPr>
+              <w:t>equiv</w:t>
+            </w:r>
+            <w:proofErr w:type="spellEnd"/>
+            <w:r>
+              <w:rPr>
+                <w:rFonts w:ascii="Verdana" w:eastAsia="Times New Roman" w:hAnsi="Verdana" w:cs="Times New Roman"/>
+                <w:color w:val="313131"/>
+                <w:sz w:val="21"/>
+                <w:szCs w:val="21"/>
+              </w:rPr>
+              <w:t xml:space="preserve"> can be used to refresh the page or to set a cookie. Values include content-type, expires, refresh and set-cookie.</w:t>
+            </w:r>
+          </w:p>
+        </w:tc>
+      </w:tr>
+    </w:tbl>
     <w:p>
       <w:pPr>
         <w:shd w:val="clear" w:color="auto" w:fill="FFFFFF"/>
         <w:spacing w:after="0" w:line="315" w:lineRule="atLeast"/>
         <w:ind w:left="720"/>
         <w:rPr>
-          <w:rFonts w:ascii="Consolas" w:eastAsia="Times New Roman" w:hAnsi="Consolas" w:cs="Courier New"/>
-          <w:color w:val="4D4E53"/>
-          <w:sz w:val="20"/>
-          <w:szCs w:val="20"/>
-          <w:bdr w:val="none" w:sz="0" w:space="0" w:color="auto" w:frame="1"/>
-        </w:rPr>
-      </w:pPr>
-      <w:r>
-        <w:rPr>
-          <w:rFonts w:ascii="Arial" w:eastAsia="Times New Roman" w:hAnsi="Arial" w:cs="Arial"/>
-          <w:color w:val="4D4E53"/>
-          <w:sz w:val="21"/>
-          <w:szCs w:val="21"/>
-        </w:rPr>
-        <w:lastRenderedPageBreak/>
-        <w:t xml:space="preserve">This enumerated attribute defines the pragma that can alter servers and user-agents behavior. The value of the pragma </w:t>
-      </w:r>
-      <w:proofErr w:type="gramStart"/>
-      <w:r>
-        <w:rPr>
-          <w:rFonts w:ascii="Arial" w:eastAsia="Times New Roman" w:hAnsi="Arial" w:cs="Arial"/>
-          <w:color w:val="4D4E53"/>
-          <w:sz w:val="21"/>
-          <w:szCs w:val="21"/>
-        </w:rPr>
-        <w:t>is defined</w:t>
-      </w:r>
-      <w:proofErr w:type="gramEnd"/>
-      <w:r>
-        <w:rPr>
-          <w:rFonts w:ascii="Arial" w:eastAsia="Times New Roman" w:hAnsi="Arial" w:cs="Arial"/>
-          <w:color w:val="4D4E53"/>
-          <w:sz w:val="21"/>
-          <w:szCs w:val="21"/>
-        </w:rPr>
-        <w:t xml:space="preserve"> using the </w:t>
-      </w:r>
-      <w:hyperlink r:id="rId25" w:anchor="attr-content" w:history="1">
-        <w:r>
-          <w:rPr>
-            <w:rFonts w:ascii="Consolas" w:eastAsia="Times New Roman" w:hAnsi="Consolas" w:cs="Courier New"/>
-            <w:color w:val="0095DD"/>
-            <w:sz w:val="20"/>
-            <w:szCs w:val="20"/>
-            <w:u w:val="single"/>
-            <w:bdr w:val="none" w:sz="0" w:space="0" w:color="auto" w:frame="1"/>
-          </w:rPr>
-          <w:t>content</w:t>
-        </w:r>
-      </w:hyperlink>
-      <w:r>
-        <w:rPr>
-          <w:rFonts w:ascii="Consolas" w:eastAsia="Times New Roman" w:hAnsi="Consolas" w:cs="Courier New"/>
-          <w:color w:val="4D4E53"/>
-          <w:sz w:val="20"/>
-          <w:szCs w:val="20"/>
-          <w:bdr w:val="none" w:sz="0" w:space="0" w:color="auto" w:frame="1"/>
-        </w:rPr>
-        <w:t>.</w:t>
-      </w:r>
-    </w:p>
-    <w:p>
-      <w:pPr>
-        <w:shd w:val="clear" w:color="auto" w:fill="FFFFFF"/>
-        <w:spacing w:after="0" w:line="315" w:lineRule="atLeast"/>
-        <w:rPr>
-          <w:rFonts w:ascii="Arial" w:eastAsia="Times New Roman" w:hAnsi="Arial" w:cs="Arial"/>
-          <w:b/>
-          <w:bCs/>
-          <w:color w:val="4D4E53"/>
-          <w:sz w:val="21"/>
-          <w:szCs w:val="21"/>
-        </w:rPr>
-      </w:pPr>
-      <w:proofErr w:type="gramStart"/>
-      <w:r>
-        <w:rPr>
-          <w:rFonts w:ascii="Consolas" w:eastAsia="Times New Roman" w:hAnsi="Consolas" w:cs="Courier New"/>
-          <w:b/>
-          <w:bCs/>
-          <w:color w:val="4D4E53"/>
-          <w:sz w:val="20"/>
-          <w:szCs w:val="20"/>
-          <w:bdr w:val="none" w:sz="0" w:space="0" w:color="auto" w:frame="1"/>
-        </w:rPr>
-        <w:t>name</w:t>
-      </w:r>
-      <w:proofErr w:type="gramEnd"/>
+          <w:rFonts w:ascii="Verdana" w:hAnsi="Verdana"/>
+          <w:color w:val="000000"/>
+          <w:sz w:val="23"/>
+          <w:szCs w:val="23"/>
+          <w:shd w:val="clear" w:color="auto" w:fill="FFFFFF"/>
+        </w:rPr>
+      </w:pPr>
     </w:p>
     <w:p>
       <w:pPr>
@@ -3956,131 +3556,1556 @@
         <w:spacing w:after="0" w:line="315" w:lineRule="atLeast"/>
         <w:ind w:left="720"/>
         <w:rPr>
-          <w:rFonts w:ascii="Arial" w:eastAsia="Times New Roman" w:hAnsi="Arial" w:cs="Arial"/>
-          <w:color w:val="4D4E53"/>
-          <w:sz w:val="21"/>
-          <w:szCs w:val="21"/>
-        </w:rPr>
-      </w:pPr>
-      <w:r>
-        <w:rPr>
-          <w:rFonts w:ascii="Arial" w:eastAsia="Times New Roman" w:hAnsi="Arial" w:cs="Arial"/>
-          <w:color w:val="4D4E53"/>
-          <w:sz w:val="21"/>
-          <w:szCs w:val="21"/>
-        </w:rPr>
-        <w:t>This attribute defines the name of document-level metadata. It should not be set if one of the attributes </w:t>
-      </w:r>
-      <w:hyperlink r:id="rId26" w:anchor="attr-itemprop" w:history="1">
-        <w:r>
-          <w:rPr>
-            <w:rFonts w:ascii="Consolas" w:eastAsia="Times New Roman" w:hAnsi="Consolas" w:cs="Courier New"/>
-            <w:color w:val="0095DD"/>
-            <w:sz w:val="20"/>
-            <w:szCs w:val="20"/>
-            <w:u w:val="single"/>
-            <w:bdr w:val="none" w:sz="0" w:space="0" w:color="auto" w:frame="1"/>
-          </w:rPr>
-          <w:t>itemprop</w:t>
-        </w:r>
-      </w:hyperlink>
-      <w:r>
-        <w:rPr>
-          <w:rFonts w:ascii="Arial" w:eastAsia="Times New Roman" w:hAnsi="Arial" w:cs="Arial"/>
-          <w:color w:val="4D4E53"/>
-          <w:sz w:val="21"/>
-          <w:szCs w:val="21"/>
-        </w:rPr>
-        <w:t>, </w:t>
-      </w:r>
-      <w:hyperlink r:id="rId27" w:anchor="attr-http-equiv" w:history="1">
-        <w:r>
-          <w:rPr>
-            <w:rFonts w:ascii="Consolas" w:eastAsia="Times New Roman" w:hAnsi="Consolas" w:cs="Courier New"/>
-            <w:color w:val="0095DD"/>
-            <w:sz w:val="20"/>
-            <w:szCs w:val="20"/>
-            <w:u w:val="single"/>
-            <w:bdr w:val="none" w:sz="0" w:space="0" w:color="auto" w:frame="1"/>
-          </w:rPr>
-          <w:t>http-</w:t>
-        </w:r>
-        <w:proofErr w:type="spellStart"/>
-        <w:r>
-          <w:rPr>
-            <w:rFonts w:ascii="Consolas" w:eastAsia="Times New Roman" w:hAnsi="Consolas" w:cs="Courier New"/>
-            <w:color w:val="0095DD"/>
-            <w:sz w:val="20"/>
-            <w:szCs w:val="20"/>
-            <w:u w:val="single"/>
-            <w:bdr w:val="none" w:sz="0" w:space="0" w:color="auto" w:frame="1"/>
-          </w:rPr>
-          <w:t>equiv</w:t>
-        </w:r>
-        <w:proofErr w:type="spellEnd"/>
-      </w:hyperlink>
-      <w:r>
-        <w:rPr>
-          <w:rFonts w:ascii="Arial" w:eastAsia="Times New Roman" w:hAnsi="Arial" w:cs="Arial"/>
-          <w:color w:val="4D4E53"/>
-          <w:sz w:val="21"/>
-          <w:szCs w:val="21"/>
-        </w:rPr>
-        <w:t> or </w:t>
-      </w:r>
-      <w:hyperlink r:id="rId28" w:anchor="attr-charset" w:history="1">
-        <w:r>
-          <w:rPr>
-            <w:rFonts w:ascii="Consolas" w:eastAsia="Times New Roman" w:hAnsi="Consolas" w:cs="Courier New"/>
-            <w:color w:val="0095DD"/>
-            <w:sz w:val="20"/>
-            <w:szCs w:val="20"/>
-            <w:u w:val="single"/>
-            <w:bdr w:val="none" w:sz="0" w:space="0" w:color="auto" w:frame="1"/>
-          </w:rPr>
-          <w:t>charset</w:t>
-        </w:r>
-      </w:hyperlink>
-      <w:r>
-        <w:rPr>
-          <w:rFonts w:ascii="Arial" w:eastAsia="Times New Roman" w:hAnsi="Arial" w:cs="Arial"/>
-          <w:color w:val="4D4E53"/>
-          <w:sz w:val="21"/>
-          <w:szCs w:val="21"/>
-        </w:rPr>
-        <w:t> is also set.</w:t>
-      </w:r>
-      <w:r>
-        <w:rPr>
-          <w:rFonts w:ascii="Arial" w:eastAsia="Times New Roman" w:hAnsi="Arial" w:cs="Arial"/>
-          <w:color w:val="4D4E53"/>
-          <w:sz w:val="21"/>
-          <w:szCs w:val="21"/>
-        </w:rPr>
-        <w:br/>
-        <w:t>This document-level metadata name is associated with a value, contained by the </w:t>
-      </w:r>
-      <w:hyperlink r:id="rId29" w:anchor="attr-content" w:history="1">
-        <w:r>
-          <w:rPr>
-            <w:rFonts w:ascii="Consolas" w:eastAsia="Times New Roman" w:hAnsi="Consolas" w:cs="Courier New"/>
-            <w:color w:val="0095DD"/>
-            <w:sz w:val="20"/>
-            <w:szCs w:val="20"/>
-            <w:u w:val="single"/>
-            <w:bdr w:val="none" w:sz="0" w:space="0" w:color="auto" w:frame="1"/>
-          </w:rPr>
-          <w:t>content</w:t>
-        </w:r>
-      </w:hyperlink>
-      <w:r>
-        <w:rPr>
-          <w:rFonts w:ascii="Arial" w:eastAsia="Times New Roman" w:hAnsi="Arial" w:cs="Arial"/>
-          <w:color w:val="4D4E53"/>
-          <w:sz w:val="21"/>
-          <w:szCs w:val="21"/>
-        </w:rPr>
-        <w:t> attribute. </w:t>
+          <w:rFonts w:ascii="Verdana" w:hAnsi="Verdana"/>
+          <w:color w:val="000000"/>
+          <w:sz w:val="23"/>
+          <w:szCs w:val="23"/>
+          <w:shd w:val="clear" w:color="auto" w:fill="FFFFFF"/>
+        </w:rPr>
+      </w:pPr>
+      <w:r>
+        <w:rPr>
+          <w:rFonts w:ascii="Verdana" w:hAnsi="Verdana"/>
+          <w:color w:val="000000"/>
+          <w:sz w:val="23"/>
+          <w:szCs w:val="23"/>
+          <w:shd w:val="clear" w:color="auto" w:fill="FFFFFF"/>
+        </w:rPr>
+        <w:t>You can use &lt;meta&gt; tag to specify important keywords related to the document and later these keywords are used by the search engines while indexing your webpage for searching purpose.</w:t>
+      </w:r>
+    </w:p>
+    <w:p>
+      <w:pPr>
+        <w:shd w:val="clear" w:color="auto" w:fill="FFFFFF"/>
+        <w:spacing w:after="0" w:line="315" w:lineRule="atLeast"/>
+        <w:ind w:left="720"/>
+        <w:rPr>
+          <w:rFonts w:ascii="Verdana" w:hAnsi="Verdana"/>
+          <w:color w:val="000000"/>
+          <w:sz w:val="23"/>
+          <w:szCs w:val="23"/>
+          <w:shd w:val="clear" w:color="auto" w:fill="FFFFFF"/>
+        </w:rPr>
+      </w:pPr>
+    </w:p>
+    <w:p>
+      <w:pPr>
+        <w:pBdr>
+          <w:top w:val="single" w:sz="6" w:space="4" w:color="D6D6D6"/>
+          <w:left w:val="single" w:sz="6" w:space="4" w:color="D6D6D6"/>
+          <w:bottom w:val="single" w:sz="6" w:space="4" w:color="D6D6D6"/>
+          <w:right w:val="single" w:sz="6" w:space="4" w:color="D6D6D6"/>
+        </w:pBdr>
+        <w:tabs>
+          <w:tab w:val="left" w:pos="916"/>
+          <w:tab w:val="left" w:pos="1832"/>
+          <w:tab w:val="left" w:pos="2748"/>
+          <w:tab w:val="left" w:pos="3664"/>
+          <w:tab w:val="left" w:pos="4580"/>
+          <w:tab w:val="left" w:pos="5496"/>
+          <w:tab w:val="left" w:pos="6412"/>
+          <w:tab w:val="left" w:pos="7328"/>
+          <w:tab w:val="left" w:pos="8244"/>
+          <w:tab w:val="left" w:pos="9160"/>
+          <w:tab w:val="left" w:pos="10076"/>
+          <w:tab w:val="left" w:pos="10992"/>
+          <w:tab w:val="left" w:pos="11908"/>
+          <w:tab w:val="left" w:pos="12824"/>
+          <w:tab w:val="left" w:pos="13740"/>
+          <w:tab w:val="left" w:pos="14656"/>
+        </w:tabs>
+        <w:spacing w:after="150" w:line="240" w:lineRule="atLeast"/>
+        <w:jc w:val="center"/>
+        <w:rPr>
+          <w:rFonts w:ascii="Consolas" w:eastAsia="Times New Roman" w:hAnsi="Consolas" w:cs="Courier New"/>
+          <w:color w:val="313131"/>
+          <w:sz w:val="18"/>
+          <w:szCs w:val="18"/>
+        </w:rPr>
+      </w:pPr>
+      <w:r>
+        <w:rPr>
+          <w:rFonts w:ascii="Consolas" w:eastAsia="Times New Roman" w:hAnsi="Consolas" w:cs="Courier New"/>
+          <w:color w:val="000088"/>
+          <w:sz w:val="18"/>
+          <w:szCs w:val="18"/>
+        </w:rPr>
+        <w:t>&lt;</w:t>
+      </w:r>
+      <w:proofErr w:type="gramStart"/>
+      <w:r>
+        <w:rPr>
+          <w:rFonts w:ascii="Consolas" w:eastAsia="Times New Roman" w:hAnsi="Consolas" w:cs="Courier New"/>
+          <w:color w:val="000088"/>
+          <w:sz w:val="18"/>
+          <w:szCs w:val="18"/>
+        </w:rPr>
+        <w:t>meta</w:t>
+      </w:r>
+      <w:proofErr w:type="gramEnd"/>
+      <w:r>
+        <w:rPr>
+          <w:rFonts w:ascii="Consolas" w:eastAsia="Times New Roman" w:hAnsi="Consolas" w:cs="Courier New"/>
+          <w:color w:val="313131"/>
+          <w:sz w:val="18"/>
+          <w:szCs w:val="18"/>
+        </w:rPr>
+        <w:t xml:space="preserve"> </w:t>
+      </w:r>
+      <w:r>
+        <w:rPr>
+          <w:rFonts w:ascii="Consolas" w:eastAsia="Times New Roman" w:hAnsi="Consolas" w:cs="Courier New"/>
+          <w:color w:val="7F0055"/>
+          <w:sz w:val="18"/>
+          <w:szCs w:val="18"/>
+        </w:rPr>
+        <w:t>name</w:t>
+      </w:r>
+      <w:r>
+        <w:rPr>
+          <w:rFonts w:ascii="Consolas" w:eastAsia="Times New Roman" w:hAnsi="Consolas" w:cs="Courier New"/>
+          <w:color w:val="666600"/>
+          <w:sz w:val="18"/>
+          <w:szCs w:val="18"/>
+        </w:rPr>
+        <w:t>=</w:t>
+      </w:r>
+      <w:r>
+        <w:rPr>
+          <w:rFonts w:ascii="Consolas" w:eastAsia="Times New Roman" w:hAnsi="Consolas" w:cs="Courier New"/>
+          <w:color w:val="008800"/>
+          <w:sz w:val="18"/>
+          <w:szCs w:val="18"/>
+        </w:rPr>
+        <w:t>"keywords"</w:t>
+      </w:r>
+      <w:r>
+        <w:rPr>
+          <w:rFonts w:ascii="Consolas" w:eastAsia="Times New Roman" w:hAnsi="Consolas" w:cs="Courier New"/>
+          <w:color w:val="313131"/>
+          <w:sz w:val="18"/>
+          <w:szCs w:val="18"/>
+        </w:rPr>
+        <w:t xml:space="preserve"> </w:t>
+      </w:r>
+      <w:r>
+        <w:rPr>
+          <w:rFonts w:ascii="Consolas" w:eastAsia="Times New Roman" w:hAnsi="Consolas" w:cs="Courier New"/>
+          <w:color w:val="7F0055"/>
+          <w:sz w:val="18"/>
+          <w:szCs w:val="18"/>
+        </w:rPr>
+        <w:t>content</w:t>
+      </w:r>
+      <w:r>
+        <w:rPr>
+          <w:rFonts w:ascii="Consolas" w:eastAsia="Times New Roman" w:hAnsi="Consolas" w:cs="Courier New"/>
+          <w:color w:val="666600"/>
+          <w:sz w:val="18"/>
+          <w:szCs w:val="18"/>
+        </w:rPr>
+        <w:t>=</w:t>
+      </w:r>
+      <w:r>
+        <w:rPr>
+          <w:rFonts w:ascii="Consolas" w:eastAsia="Times New Roman" w:hAnsi="Consolas" w:cs="Courier New"/>
+          <w:color w:val="008800"/>
+          <w:sz w:val="18"/>
+          <w:szCs w:val="18"/>
+        </w:rPr>
+        <w:t>"HTML, Meta Tags, Metadata"</w:t>
+      </w:r>
+      <w:r>
+        <w:rPr>
+          <w:rFonts w:ascii="Consolas" w:eastAsia="Times New Roman" w:hAnsi="Consolas" w:cs="Courier New"/>
+          <w:color w:val="313131"/>
+          <w:sz w:val="18"/>
+          <w:szCs w:val="18"/>
+        </w:rPr>
+        <w:t xml:space="preserve"> </w:t>
+      </w:r>
+      <w:r>
+        <w:rPr>
+          <w:rFonts w:ascii="Consolas" w:eastAsia="Times New Roman" w:hAnsi="Consolas" w:cs="Courier New"/>
+          <w:color w:val="000088"/>
+          <w:sz w:val="18"/>
+          <w:szCs w:val="18"/>
+        </w:rPr>
+        <w:t>/&gt;</w:t>
+      </w:r>
+    </w:p>
+    <w:p>
+      <w:pPr>
+        <w:shd w:val="clear" w:color="auto" w:fill="FFFFFF"/>
+        <w:spacing w:after="0" w:line="315" w:lineRule="atLeast"/>
+        <w:ind w:left="720"/>
+        <w:rPr>
+          <w:rFonts w:ascii="Verdana" w:hAnsi="Verdana"/>
+          <w:color w:val="000000"/>
+          <w:sz w:val="23"/>
+          <w:szCs w:val="23"/>
+          <w:shd w:val="clear" w:color="auto" w:fill="FFFFFF"/>
+        </w:rPr>
+      </w:pPr>
+      <w:r>
+        <w:rPr>
+          <w:rFonts w:ascii="Verdana" w:hAnsi="Verdana"/>
+          <w:color w:val="000000"/>
+          <w:sz w:val="23"/>
+          <w:szCs w:val="23"/>
+          <w:shd w:val="clear" w:color="auto" w:fill="FFFFFF"/>
+        </w:rPr>
+        <w:t>You can use &lt;</w:t>
+      </w:r>
+      <w:proofErr w:type="gramStart"/>
+      <w:r>
+        <w:rPr>
+          <w:rFonts w:ascii="Verdana" w:hAnsi="Verdana"/>
+          <w:color w:val="000000"/>
+          <w:sz w:val="23"/>
+          <w:szCs w:val="23"/>
+          <w:shd w:val="clear" w:color="auto" w:fill="FFFFFF"/>
+        </w:rPr>
+        <w:t>meta</w:t>
+      </w:r>
+      <w:proofErr w:type="gramEnd"/>
+      <w:r>
+        <w:rPr>
+          <w:rFonts w:ascii="Verdana" w:hAnsi="Verdana"/>
+          <w:color w:val="000000"/>
+          <w:sz w:val="23"/>
+          <w:szCs w:val="23"/>
+          <w:shd w:val="clear" w:color="auto" w:fill="FFFFFF"/>
+        </w:rPr>
+        <w:t xml:space="preserve">&gt; tag to give a short description about the document. </w:t>
+      </w:r>
+      <w:proofErr w:type="gramStart"/>
+      <w:r>
+        <w:rPr>
+          <w:rFonts w:ascii="Verdana" w:hAnsi="Verdana"/>
+          <w:color w:val="000000"/>
+          <w:sz w:val="23"/>
+          <w:szCs w:val="23"/>
+          <w:shd w:val="clear" w:color="auto" w:fill="FFFFFF"/>
+        </w:rPr>
+        <w:t>This again can be used by various search engines while indexing your webpage for searching purpose</w:t>
+      </w:r>
+      <w:proofErr w:type="gramEnd"/>
+      <w:r>
+        <w:rPr>
+          <w:rFonts w:ascii="Verdana" w:hAnsi="Verdana"/>
+          <w:color w:val="000000"/>
+          <w:sz w:val="23"/>
+          <w:szCs w:val="23"/>
+          <w:shd w:val="clear" w:color="auto" w:fill="FFFFFF"/>
+        </w:rPr>
+        <w:t>.</w:t>
+      </w:r>
+    </w:p>
+    <w:p>
+      <w:pPr>
+        <w:shd w:val="clear" w:color="auto" w:fill="FFFFFF"/>
+        <w:spacing w:after="0" w:line="315" w:lineRule="atLeast"/>
+        <w:ind w:left="720"/>
+        <w:rPr>
+          <w:rFonts w:ascii="Verdana" w:hAnsi="Verdana"/>
+          <w:color w:val="000000"/>
+          <w:sz w:val="23"/>
+          <w:szCs w:val="23"/>
+          <w:shd w:val="clear" w:color="auto" w:fill="FFFFFF"/>
+        </w:rPr>
+      </w:pPr>
+    </w:p>
+    <w:p>
+      <w:pPr>
+        <w:pBdr>
+          <w:top w:val="single" w:sz="6" w:space="4" w:color="D6D6D6"/>
+          <w:left w:val="single" w:sz="6" w:space="4" w:color="D6D6D6"/>
+          <w:bottom w:val="single" w:sz="6" w:space="4" w:color="D6D6D6"/>
+          <w:right w:val="single" w:sz="6" w:space="4" w:color="D6D6D6"/>
+        </w:pBdr>
+        <w:tabs>
+          <w:tab w:val="left" w:pos="916"/>
+          <w:tab w:val="left" w:pos="1832"/>
+          <w:tab w:val="left" w:pos="2748"/>
+          <w:tab w:val="left" w:pos="3664"/>
+          <w:tab w:val="left" w:pos="4580"/>
+          <w:tab w:val="left" w:pos="5496"/>
+          <w:tab w:val="left" w:pos="6412"/>
+          <w:tab w:val="left" w:pos="7328"/>
+          <w:tab w:val="left" w:pos="8244"/>
+          <w:tab w:val="left" w:pos="9160"/>
+          <w:tab w:val="left" w:pos="10076"/>
+          <w:tab w:val="left" w:pos="10992"/>
+          <w:tab w:val="left" w:pos="11908"/>
+          <w:tab w:val="left" w:pos="12824"/>
+          <w:tab w:val="left" w:pos="13740"/>
+          <w:tab w:val="left" w:pos="14656"/>
+        </w:tabs>
+        <w:spacing w:after="150" w:line="240" w:lineRule="atLeast"/>
+        <w:jc w:val="center"/>
+        <w:rPr>
+          <w:rFonts w:ascii="Consolas" w:eastAsia="Times New Roman" w:hAnsi="Consolas" w:cs="Courier New"/>
+          <w:color w:val="313131"/>
+          <w:sz w:val="18"/>
+          <w:szCs w:val="18"/>
+        </w:rPr>
+      </w:pPr>
+      <w:r>
+        <w:rPr>
+          <w:rFonts w:ascii="Consolas" w:eastAsia="Times New Roman" w:hAnsi="Consolas" w:cs="Courier New"/>
+          <w:color w:val="000088"/>
+          <w:sz w:val="18"/>
+          <w:szCs w:val="18"/>
+        </w:rPr>
+        <w:t>&lt;</w:t>
+      </w:r>
+      <w:proofErr w:type="gramStart"/>
+      <w:r>
+        <w:rPr>
+          <w:rFonts w:ascii="Consolas" w:eastAsia="Times New Roman" w:hAnsi="Consolas" w:cs="Courier New"/>
+          <w:color w:val="000088"/>
+          <w:sz w:val="18"/>
+          <w:szCs w:val="18"/>
+        </w:rPr>
+        <w:t>meta</w:t>
+      </w:r>
+      <w:proofErr w:type="gramEnd"/>
+      <w:r>
+        <w:rPr>
+          <w:rFonts w:ascii="Consolas" w:eastAsia="Times New Roman" w:hAnsi="Consolas" w:cs="Courier New"/>
+          <w:color w:val="313131"/>
+          <w:sz w:val="18"/>
+          <w:szCs w:val="18"/>
+        </w:rPr>
+        <w:t xml:space="preserve"> </w:t>
+      </w:r>
+      <w:r>
+        <w:rPr>
+          <w:rFonts w:ascii="Consolas" w:eastAsia="Times New Roman" w:hAnsi="Consolas" w:cs="Courier New"/>
+          <w:color w:val="7F0055"/>
+          <w:sz w:val="18"/>
+          <w:szCs w:val="18"/>
+        </w:rPr>
+        <w:t>name</w:t>
+      </w:r>
+      <w:r>
+        <w:rPr>
+          <w:rFonts w:ascii="Consolas" w:eastAsia="Times New Roman" w:hAnsi="Consolas" w:cs="Courier New"/>
+          <w:color w:val="666600"/>
+          <w:sz w:val="18"/>
+          <w:szCs w:val="18"/>
+        </w:rPr>
+        <w:t>=</w:t>
+      </w:r>
+      <w:r>
+        <w:rPr>
+          <w:rFonts w:ascii="Consolas" w:eastAsia="Times New Roman" w:hAnsi="Consolas" w:cs="Courier New"/>
+          <w:color w:val="008800"/>
+          <w:sz w:val="18"/>
+          <w:szCs w:val="18"/>
+        </w:rPr>
+        <w:t>"description"</w:t>
+      </w:r>
+      <w:r>
+        <w:rPr>
+          <w:rFonts w:ascii="Consolas" w:eastAsia="Times New Roman" w:hAnsi="Consolas" w:cs="Courier New"/>
+          <w:color w:val="313131"/>
+          <w:sz w:val="18"/>
+          <w:szCs w:val="18"/>
+        </w:rPr>
+        <w:t xml:space="preserve"> </w:t>
+      </w:r>
+      <w:r>
+        <w:rPr>
+          <w:rFonts w:ascii="Consolas" w:eastAsia="Times New Roman" w:hAnsi="Consolas" w:cs="Courier New"/>
+          <w:color w:val="7F0055"/>
+          <w:sz w:val="18"/>
+          <w:szCs w:val="18"/>
+        </w:rPr>
+        <w:t>content</w:t>
+      </w:r>
+      <w:r>
+        <w:rPr>
+          <w:rFonts w:ascii="Consolas" w:eastAsia="Times New Roman" w:hAnsi="Consolas" w:cs="Courier New"/>
+          <w:color w:val="666600"/>
+          <w:sz w:val="18"/>
+          <w:szCs w:val="18"/>
+        </w:rPr>
+        <w:t>=</w:t>
+      </w:r>
+      <w:r>
+        <w:rPr>
+          <w:rFonts w:ascii="Consolas" w:eastAsia="Times New Roman" w:hAnsi="Consolas" w:cs="Courier New"/>
+          <w:color w:val="008800"/>
+          <w:sz w:val="18"/>
+          <w:szCs w:val="18"/>
+        </w:rPr>
+        <w:t>"Learning about Meta Tags."</w:t>
+      </w:r>
+      <w:r>
+        <w:rPr>
+          <w:rFonts w:ascii="Consolas" w:eastAsia="Times New Roman" w:hAnsi="Consolas" w:cs="Courier New"/>
+          <w:color w:val="313131"/>
+          <w:sz w:val="18"/>
+          <w:szCs w:val="18"/>
+        </w:rPr>
+        <w:t xml:space="preserve"> </w:t>
+      </w:r>
+      <w:r>
+        <w:rPr>
+          <w:rFonts w:ascii="Consolas" w:eastAsia="Times New Roman" w:hAnsi="Consolas" w:cs="Courier New"/>
+          <w:color w:val="000088"/>
+          <w:sz w:val="18"/>
+          <w:szCs w:val="18"/>
+        </w:rPr>
+        <w:t>/&gt;</w:t>
+      </w:r>
+    </w:p>
+    <w:p>
+      <w:pPr>
+        <w:shd w:val="clear" w:color="auto" w:fill="FFFFFF"/>
+        <w:spacing w:after="0" w:line="315" w:lineRule="atLeast"/>
+        <w:ind w:left="720"/>
+        <w:rPr>
+          <w:rFonts w:ascii="Verdana" w:hAnsi="Verdana"/>
+          <w:color w:val="000000"/>
+          <w:sz w:val="23"/>
+          <w:szCs w:val="23"/>
+          <w:shd w:val="clear" w:color="auto" w:fill="FFFFFF"/>
+        </w:rPr>
+      </w:pPr>
+      <w:r>
+        <w:rPr>
+          <w:rFonts w:ascii="Verdana" w:hAnsi="Verdana"/>
+          <w:color w:val="000000"/>
+          <w:sz w:val="23"/>
+          <w:szCs w:val="23"/>
+          <w:shd w:val="clear" w:color="auto" w:fill="FFFFFF"/>
+        </w:rPr>
+        <w:t>You can use &lt;</w:t>
+      </w:r>
+      <w:proofErr w:type="gramStart"/>
+      <w:r>
+        <w:rPr>
+          <w:rFonts w:ascii="Verdana" w:hAnsi="Verdana"/>
+          <w:color w:val="000000"/>
+          <w:sz w:val="23"/>
+          <w:szCs w:val="23"/>
+          <w:shd w:val="clear" w:color="auto" w:fill="FFFFFF"/>
+        </w:rPr>
+        <w:t>meta</w:t>
+      </w:r>
+      <w:proofErr w:type="gramEnd"/>
+      <w:r>
+        <w:rPr>
+          <w:rFonts w:ascii="Verdana" w:hAnsi="Verdana"/>
+          <w:color w:val="000000"/>
+          <w:sz w:val="23"/>
+          <w:szCs w:val="23"/>
+          <w:shd w:val="clear" w:color="auto" w:fill="FFFFFF"/>
+        </w:rPr>
+        <w:t xml:space="preserve">&gt; tag to give information about when last time the document was updated. </w:t>
+      </w:r>
+      <w:proofErr w:type="gramStart"/>
+      <w:r>
+        <w:rPr>
+          <w:rFonts w:ascii="Verdana" w:hAnsi="Verdana"/>
+          <w:color w:val="000000"/>
+          <w:sz w:val="23"/>
+          <w:szCs w:val="23"/>
+          <w:shd w:val="clear" w:color="auto" w:fill="FFFFFF"/>
+        </w:rPr>
+        <w:t>This information can be used by various web browsers while refreshing your webpage</w:t>
+      </w:r>
+      <w:proofErr w:type="gramEnd"/>
+    </w:p>
+    <w:p>
+      <w:pPr>
+        <w:shd w:val="clear" w:color="auto" w:fill="FFFFFF"/>
+        <w:spacing w:after="0" w:line="315" w:lineRule="atLeast"/>
+        <w:ind w:left="720"/>
+        <w:rPr>
+          <w:rFonts w:ascii="Verdana" w:hAnsi="Verdana"/>
+          <w:color w:val="000000"/>
+          <w:sz w:val="23"/>
+          <w:szCs w:val="23"/>
+          <w:shd w:val="clear" w:color="auto" w:fill="FFFFFF"/>
+        </w:rPr>
+      </w:pPr>
+    </w:p>
+    <w:p>
+      <w:pPr>
+        <w:pBdr>
+          <w:top w:val="single" w:sz="6" w:space="4" w:color="D6D6D6"/>
+          <w:left w:val="single" w:sz="6" w:space="4" w:color="D6D6D6"/>
+          <w:bottom w:val="single" w:sz="6" w:space="4" w:color="D6D6D6"/>
+          <w:right w:val="single" w:sz="6" w:space="4" w:color="D6D6D6"/>
+        </w:pBdr>
+        <w:tabs>
+          <w:tab w:val="left" w:pos="916"/>
+          <w:tab w:val="left" w:pos="1832"/>
+          <w:tab w:val="left" w:pos="2748"/>
+          <w:tab w:val="left" w:pos="3664"/>
+          <w:tab w:val="left" w:pos="4580"/>
+          <w:tab w:val="left" w:pos="5496"/>
+          <w:tab w:val="left" w:pos="6412"/>
+          <w:tab w:val="left" w:pos="7328"/>
+          <w:tab w:val="left" w:pos="8244"/>
+          <w:tab w:val="left" w:pos="9160"/>
+          <w:tab w:val="left" w:pos="10076"/>
+          <w:tab w:val="left" w:pos="10992"/>
+          <w:tab w:val="left" w:pos="11908"/>
+          <w:tab w:val="left" w:pos="12824"/>
+          <w:tab w:val="left" w:pos="13740"/>
+          <w:tab w:val="left" w:pos="14656"/>
+        </w:tabs>
+        <w:spacing w:after="150" w:line="240" w:lineRule="atLeast"/>
+        <w:jc w:val="center"/>
+        <w:rPr>
+          <w:rFonts w:ascii="Consolas" w:eastAsia="Times New Roman" w:hAnsi="Consolas" w:cs="Courier New"/>
+          <w:color w:val="313131"/>
+          <w:sz w:val="18"/>
+          <w:szCs w:val="18"/>
+        </w:rPr>
+      </w:pPr>
+      <w:r>
+        <w:rPr>
+          <w:rFonts w:ascii="Consolas" w:eastAsia="Times New Roman" w:hAnsi="Consolas" w:cs="Courier New"/>
+          <w:color w:val="000088"/>
+          <w:sz w:val="18"/>
+          <w:szCs w:val="18"/>
+        </w:rPr>
+        <w:t>&lt;</w:t>
+      </w:r>
+      <w:proofErr w:type="gramStart"/>
+      <w:r>
+        <w:rPr>
+          <w:rFonts w:ascii="Consolas" w:eastAsia="Times New Roman" w:hAnsi="Consolas" w:cs="Courier New"/>
+          <w:color w:val="000088"/>
+          <w:sz w:val="18"/>
+          <w:szCs w:val="18"/>
+        </w:rPr>
+        <w:t>meta</w:t>
+      </w:r>
+      <w:proofErr w:type="gramEnd"/>
+      <w:r>
+        <w:rPr>
+          <w:rFonts w:ascii="Consolas" w:eastAsia="Times New Roman" w:hAnsi="Consolas" w:cs="Courier New"/>
+          <w:color w:val="313131"/>
+          <w:sz w:val="18"/>
+          <w:szCs w:val="18"/>
+        </w:rPr>
+        <w:t xml:space="preserve"> </w:t>
+      </w:r>
+      <w:r>
+        <w:rPr>
+          <w:rFonts w:ascii="Consolas" w:eastAsia="Times New Roman" w:hAnsi="Consolas" w:cs="Courier New"/>
+          <w:color w:val="7F0055"/>
+          <w:sz w:val="18"/>
+          <w:szCs w:val="18"/>
+        </w:rPr>
+        <w:t>name</w:t>
+      </w:r>
+      <w:r>
+        <w:rPr>
+          <w:rFonts w:ascii="Consolas" w:eastAsia="Times New Roman" w:hAnsi="Consolas" w:cs="Courier New"/>
+          <w:color w:val="666600"/>
+          <w:sz w:val="18"/>
+          <w:szCs w:val="18"/>
+        </w:rPr>
+        <w:t>=</w:t>
+      </w:r>
+      <w:r>
+        <w:rPr>
+          <w:rFonts w:ascii="Consolas" w:eastAsia="Times New Roman" w:hAnsi="Consolas" w:cs="Courier New"/>
+          <w:color w:val="008800"/>
+          <w:sz w:val="18"/>
+          <w:szCs w:val="18"/>
+        </w:rPr>
+        <w:t>"revised"</w:t>
+      </w:r>
+      <w:r>
+        <w:rPr>
+          <w:rFonts w:ascii="Consolas" w:eastAsia="Times New Roman" w:hAnsi="Consolas" w:cs="Courier New"/>
+          <w:color w:val="313131"/>
+          <w:sz w:val="18"/>
+          <w:szCs w:val="18"/>
+        </w:rPr>
+        <w:t xml:space="preserve"> </w:t>
+      </w:r>
+      <w:r>
+        <w:rPr>
+          <w:rFonts w:ascii="Consolas" w:eastAsia="Times New Roman" w:hAnsi="Consolas" w:cs="Courier New"/>
+          <w:color w:val="7F0055"/>
+          <w:sz w:val="18"/>
+          <w:szCs w:val="18"/>
+        </w:rPr>
+        <w:t>content</w:t>
+      </w:r>
+      <w:r>
+        <w:rPr>
+          <w:rFonts w:ascii="Consolas" w:eastAsia="Times New Roman" w:hAnsi="Consolas" w:cs="Courier New"/>
+          <w:color w:val="666600"/>
+          <w:sz w:val="18"/>
+          <w:szCs w:val="18"/>
+        </w:rPr>
+        <w:t>=</w:t>
+      </w:r>
+      <w:r>
+        <w:rPr>
+          <w:rFonts w:ascii="Consolas" w:eastAsia="Times New Roman" w:hAnsi="Consolas" w:cs="Courier New"/>
+          <w:color w:val="008800"/>
+          <w:sz w:val="18"/>
+          <w:szCs w:val="18"/>
+        </w:rPr>
+        <w:t>"</w:t>
+      </w:r>
+      <w:proofErr w:type="spellStart"/>
+      <w:r>
+        <w:rPr>
+          <w:rFonts w:ascii="Consolas" w:eastAsia="Times New Roman" w:hAnsi="Consolas" w:cs="Courier New"/>
+          <w:color w:val="008800"/>
+          <w:sz w:val="18"/>
+          <w:szCs w:val="18"/>
+        </w:rPr>
+        <w:t>Tutorialspoint</w:t>
+      </w:r>
+      <w:proofErr w:type="spellEnd"/>
+      <w:r>
+        <w:rPr>
+          <w:rFonts w:ascii="Consolas" w:eastAsia="Times New Roman" w:hAnsi="Consolas" w:cs="Courier New"/>
+          <w:color w:val="008800"/>
+          <w:sz w:val="18"/>
+          <w:szCs w:val="18"/>
+        </w:rPr>
+        <w:t>, 3/7/2014"</w:t>
+      </w:r>
+      <w:r>
+        <w:rPr>
+          <w:rFonts w:ascii="Consolas" w:eastAsia="Times New Roman" w:hAnsi="Consolas" w:cs="Courier New"/>
+          <w:color w:val="313131"/>
+          <w:sz w:val="18"/>
+          <w:szCs w:val="18"/>
+        </w:rPr>
+        <w:t xml:space="preserve"> </w:t>
+      </w:r>
+      <w:r>
+        <w:rPr>
+          <w:rFonts w:ascii="Consolas" w:eastAsia="Times New Roman" w:hAnsi="Consolas" w:cs="Courier New"/>
+          <w:color w:val="000088"/>
+          <w:sz w:val="18"/>
+          <w:szCs w:val="18"/>
+        </w:rPr>
+        <w:t>/&gt;</w:t>
+      </w:r>
+    </w:p>
+    <w:p>
+      <w:pPr>
+        <w:shd w:val="clear" w:color="auto" w:fill="FFFFFF"/>
+        <w:spacing w:after="0" w:line="315" w:lineRule="atLeast"/>
+        <w:ind w:left="720"/>
+        <w:rPr>
+          <w:rFonts w:ascii="Verdana" w:hAnsi="Verdana"/>
+          <w:color w:val="000000"/>
+          <w:sz w:val="23"/>
+          <w:szCs w:val="23"/>
+          <w:shd w:val="clear" w:color="auto" w:fill="FFFFFF"/>
+        </w:rPr>
+      </w:pPr>
+      <w:r>
+        <w:rPr>
+          <w:rFonts w:ascii="Verdana" w:hAnsi="Verdana"/>
+          <w:color w:val="000000"/>
+          <w:sz w:val="23"/>
+          <w:szCs w:val="23"/>
+          <w:shd w:val="clear" w:color="auto" w:fill="FFFFFF"/>
+        </w:rPr>
+        <w:t>A &lt;</w:t>
+      </w:r>
+      <w:proofErr w:type="gramStart"/>
+      <w:r>
+        <w:rPr>
+          <w:rFonts w:ascii="Verdana" w:hAnsi="Verdana"/>
+          <w:color w:val="000000"/>
+          <w:sz w:val="23"/>
+          <w:szCs w:val="23"/>
+          <w:shd w:val="clear" w:color="auto" w:fill="FFFFFF"/>
+        </w:rPr>
+        <w:t>meta</w:t>
+      </w:r>
+      <w:proofErr w:type="gramEnd"/>
+      <w:r>
+        <w:rPr>
+          <w:rFonts w:ascii="Verdana" w:hAnsi="Verdana"/>
+          <w:color w:val="000000"/>
+          <w:sz w:val="23"/>
+          <w:szCs w:val="23"/>
+          <w:shd w:val="clear" w:color="auto" w:fill="FFFFFF"/>
+        </w:rPr>
+        <w:t>&gt; tag can be used to specify a duration after which your web page will keep refreshing automatically.</w:t>
+      </w:r>
+    </w:p>
+    <w:p>
+      <w:pPr>
+        <w:shd w:val="clear" w:color="auto" w:fill="FFFFFF"/>
+        <w:spacing w:after="0" w:line="315" w:lineRule="atLeast"/>
+        <w:ind w:left="720"/>
+        <w:rPr>
+          <w:rFonts w:ascii="Verdana" w:hAnsi="Verdana"/>
+          <w:color w:val="000000"/>
+          <w:sz w:val="23"/>
+          <w:szCs w:val="23"/>
+          <w:shd w:val="clear" w:color="auto" w:fill="FFFFFF"/>
+        </w:rPr>
+      </w:pPr>
+    </w:p>
+    <w:p>
+      <w:pPr>
+        <w:pBdr>
+          <w:top w:val="single" w:sz="6" w:space="4" w:color="D6D6D6"/>
+          <w:left w:val="single" w:sz="6" w:space="4" w:color="D6D6D6"/>
+          <w:bottom w:val="single" w:sz="6" w:space="4" w:color="D6D6D6"/>
+          <w:right w:val="single" w:sz="6" w:space="4" w:color="D6D6D6"/>
+        </w:pBdr>
+        <w:tabs>
+          <w:tab w:val="left" w:pos="916"/>
+          <w:tab w:val="left" w:pos="1832"/>
+          <w:tab w:val="left" w:pos="2748"/>
+          <w:tab w:val="left" w:pos="3664"/>
+          <w:tab w:val="left" w:pos="4580"/>
+          <w:tab w:val="left" w:pos="5496"/>
+          <w:tab w:val="left" w:pos="6412"/>
+          <w:tab w:val="left" w:pos="7328"/>
+          <w:tab w:val="left" w:pos="8244"/>
+          <w:tab w:val="left" w:pos="9160"/>
+          <w:tab w:val="left" w:pos="10076"/>
+          <w:tab w:val="left" w:pos="10992"/>
+          <w:tab w:val="left" w:pos="11908"/>
+          <w:tab w:val="left" w:pos="12824"/>
+          <w:tab w:val="left" w:pos="13740"/>
+          <w:tab w:val="left" w:pos="14656"/>
+        </w:tabs>
+        <w:spacing w:after="150" w:line="240" w:lineRule="atLeast"/>
+        <w:jc w:val="center"/>
+        <w:rPr>
+          <w:rFonts w:ascii="Consolas" w:eastAsia="Times New Roman" w:hAnsi="Consolas" w:cs="Courier New"/>
+          <w:color w:val="313131"/>
+          <w:sz w:val="18"/>
+          <w:szCs w:val="18"/>
+        </w:rPr>
+      </w:pPr>
+      <w:r>
+        <w:rPr>
+          <w:rFonts w:ascii="Consolas" w:eastAsia="Times New Roman" w:hAnsi="Consolas" w:cs="Courier New"/>
+          <w:color w:val="000088"/>
+          <w:sz w:val="18"/>
+          <w:szCs w:val="18"/>
+        </w:rPr>
+        <w:t>&lt;</w:t>
+      </w:r>
+      <w:proofErr w:type="gramStart"/>
+      <w:r>
+        <w:rPr>
+          <w:rFonts w:ascii="Consolas" w:eastAsia="Times New Roman" w:hAnsi="Consolas" w:cs="Courier New"/>
+          <w:color w:val="000088"/>
+          <w:sz w:val="18"/>
+          <w:szCs w:val="18"/>
+        </w:rPr>
+        <w:t>meta</w:t>
+      </w:r>
+      <w:proofErr w:type="gramEnd"/>
+      <w:r>
+        <w:rPr>
+          <w:rFonts w:ascii="Consolas" w:eastAsia="Times New Roman" w:hAnsi="Consolas" w:cs="Courier New"/>
+          <w:color w:val="313131"/>
+          <w:sz w:val="18"/>
+          <w:szCs w:val="18"/>
+        </w:rPr>
+        <w:t xml:space="preserve"> </w:t>
+      </w:r>
+      <w:r>
+        <w:rPr>
+          <w:rFonts w:ascii="Consolas" w:eastAsia="Times New Roman" w:hAnsi="Consolas" w:cs="Courier New"/>
+          <w:color w:val="7F0055"/>
+          <w:sz w:val="18"/>
+          <w:szCs w:val="18"/>
+        </w:rPr>
+        <w:t>http-</w:t>
+      </w:r>
+      <w:proofErr w:type="spellStart"/>
+      <w:r>
+        <w:rPr>
+          <w:rFonts w:ascii="Consolas" w:eastAsia="Times New Roman" w:hAnsi="Consolas" w:cs="Courier New"/>
+          <w:color w:val="7F0055"/>
+          <w:sz w:val="18"/>
+          <w:szCs w:val="18"/>
+        </w:rPr>
+        <w:t>equiv</w:t>
+      </w:r>
+      <w:proofErr w:type="spellEnd"/>
+      <w:r>
+        <w:rPr>
+          <w:rFonts w:ascii="Consolas" w:eastAsia="Times New Roman" w:hAnsi="Consolas" w:cs="Courier New"/>
+          <w:color w:val="666600"/>
+          <w:sz w:val="18"/>
+          <w:szCs w:val="18"/>
+        </w:rPr>
+        <w:t>=</w:t>
+      </w:r>
+      <w:r>
+        <w:rPr>
+          <w:rFonts w:ascii="Consolas" w:eastAsia="Times New Roman" w:hAnsi="Consolas" w:cs="Courier New"/>
+          <w:color w:val="008800"/>
+          <w:sz w:val="18"/>
+          <w:szCs w:val="18"/>
+        </w:rPr>
+        <w:t>"refresh"</w:t>
+      </w:r>
+      <w:r>
+        <w:rPr>
+          <w:rFonts w:ascii="Consolas" w:eastAsia="Times New Roman" w:hAnsi="Consolas" w:cs="Courier New"/>
+          <w:color w:val="313131"/>
+          <w:sz w:val="18"/>
+          <w:szCs w:val="18"/>
+        </w:rPr>
+        <w:t xml:space="preserve"> </w:t>
+      </w:r>
+      <w:r>
+        <w:rPr>
+          <w:rFonts w:ascii="Consolas" w:eastAsia="Times New Roman" w:hAnsi="Consolas" w:cs="Courier New"/>
+          <w:color w:val="7F0055"/>
+          <w:sz w:val="18"/>
+          <w:szCs w:val="18"/>
+        </w:rPr>
+        <w:t>content</w:t>
+      </w:r>
+      <w:r>
+        <w:rPr>
+          <w:rFonts w:ascii="Consolas" w:eastAsia="Times New Roman" w:hAnsi="Consolas" w:cs="Courier New"/>
+          <w:color w:val="666600"/>
+          <w:sz w:val="18"/>
+          <w:szCs w:val="18"/>
+        </w:rPr>
+        <w:t>=</w:t>
+      </w:r>
+      <w:r>
+        <w:rPr>
+          <w:rFonts w:ascii="Consolas" w:eastAsia="Times New Roman" w:hAnsi="Consolas" w:cs="Courier New"/>
+          <w:color w:val="008800"/>
+          <w:sz w:val="18"/>
+          <w:szCs w:val="18"/>
+        </w:rPr>
+        <w:t>"5"</w:t>
+      </w:r>
+      <w:r>
+        <w:rPr>
+          <w:rFonts w:ascii="Consolas" w:eastAsia="Times New Roman" w:hAnsi="Consolas" w:cs="Courier New"/>
+          <w:color w:val="313131"/>
+          <w:sz w:val="18"/>
+          <w:szCs w:val="18"/>
+        </w:rPr>
+        <w:t xml:space="preserve"> </w:t>
+      </w:r>
+      <w:r>
+        <w:rPr>
+          <w:rFonts w:ascii="Consolas" w:eastAsia="Times New Roman" w:hAnsi="Consolas" w:cs="Courier New"/>
+          <w:color w:val="000088"/>
+          <w:sz w:val="18"/>
+          <w:szCs w:val="18"/>
+        </w:rPr>
+        <w:t>/&gt;</w:t>
+      </w:r>
+    </w:p>
+    <w:p>
+      <w:pPr>
+        <w:shd w:val="clear" w:color="auto" w:fill="FFFFFF"/>
+        <w:spacing w:after="0" w:line="315" w:lineRule="atLeast"/>
+        <w:ind w:left="720"/>
+        <w:rPr>
+          <w:rFonts w:ascii="Verdana" w:hAnsi="Verdana"/>
+          <w:color w:val="000000"/>
+          <w:sz w:val="23"/>
+          <w:szCs w:val="23"/>
+          <w:shd w:val="clear" w:color="auto" w:fill="FFFFFF"/>
+        </w:rPr>
+      </w:pPr>
+      <w:r>
+        <w:rPr>
+          <w:rFonts w:ascii="Verdana" w:hAnsi="Verdana"/>
+          <w:color w:val="000000"/>
+          <w:sz w:val="23"/>
+          <w:szCs w:val="23"/>
+          <w:shd w:val="clear" w:color="auto" w:fill="FFFFFF"/>
+        </w:rPr>
+        <w:t>You can use &lt;</w:t>
+      </w:r>
+      <w:proofErr w:type="gramStart"/>
+      <w:r>
+        <w:rPr>
+          <w:rFonts w:ascii="Verdana" w:hAnsi="Verdana"/>
+          <w:color w:val="000000"/>
+          <w:sz w:val="23"/>
+          <w:szCs w:val="23"/>
+          <w:shd w:val="clear" w:color="auto" w:fill="FFFFFF"/>
+        </w:rPr>
+        <w:t>meta</w:t>
+      </w:r>
+      <w:proofErr w:type="gramEnd"/>
+      <w:r>
+        <w:rPr>
+          <w:rFonts w:ascii="Verdana" w:hAnsi="Verdana"/>
+          <w:color w:val="000000"/>
+          <w:sz w:val="23"/>
+          <w:szCs w:val="23"/>
+          <w:shd w:val="clear" w:color="auto" w:fill="FFFFFF"/>
+        </w:rPr>
+        <w:t>&gt; tag to redirect your page to any other webpage. You can also specify a duration if you want to redirect the page after a certain number of seconds.</w:t>
+      </w:r>
+    </w:p>
+    <w:p>
+      <w:pPr>
+        <w:shd w:val="clear" w:color="auto" w:fill="FFFFFF"/>
+        <w:spacing w:after="0" w:line="315" w:lineRule="atLeast"/>
+        <w:ind w:left="720"/>
+        <w:rPr>
+          <w:rFonts w:ascii="Verdana" w:hAnsi="Verdana"/>
+          <w:color w:val="000000"/>
+          <w:sz w:val="23"/>
+          <w:szCs w:val="23"/>
+          <w:shd w:val="clear" w:color="auto" w:fill="FFFFFF"/>
+        </w:rPr>
+      </w:pPr>
+    </w:p>
+    <w:p>
+      <w:pPr>
+        <w:pBdr>
+          <w:top w:val="single" w:sz="6" w:space="4" w:color="D6D6D6"/>
+          <w:left w:val="single" w:sz="6" w:space="4" w:color="D6D6D6"/>
+          <w:bottom w:val="single" w:sz="6" w:space="4" w:color="D6D6D6"/>
+          <w:right w:val="single" w:sz="6" w:space="4" w:color="D6D6D6"/>
+        </w:pBdr>
+        <w:tabs>
+          <w:tab w:val="left" w:pos="916"/>
+          <w:tab w:val="left" w:pos="1832"/>
+          <w:tab w:val="left" w:pos="2748"/>
+          <w:tab w:val="left" w:pos="3664"/>
+          <w:tab w:val="left" w:pos="4580"/>
+          <w:tab w:val="left" w:pos="5496"/>
+          <w:tab w:val="left" w:pos="6412"/>
+          <w:tab w:val="left" w:pos="7328"/>
+          <w:tab w:val="left" w:pos="8244"/>
+          <w:tab w:val="left" w:pos="9160"/>
+          <w:tab w:val="left" w:pos="10076"/>
+          <w:tab w:val="left" w:pos="10992"/>
+          <w:tab w:val="left" w:pos="11908"/>
+          <w:tab w:val="left" w:pos="12824"/>
+          <w:tab w:val="left" w:pos="13740"/>
+          <w:tab w:val="left" w:pos="14656"/>
+        </w:tabs>
+        <w:spacing w:after="150" w:line="240" w:lineRule="atLeast"/>
+        <w:jc w:val="center"/>
+        <w:rPr>
+          <w:rFonts w:ascii="Consolas" w:eastAsia="Times New Roman" w:hAnsi="Consolas" w:cs="Courier New"/>
+          <w:color w:val="313131"/>
+          <w:sz w:val="18"/>
+          <w:szCs w:val="18"/>
+        </w:rPr>
+      </w:pPr>
+      <w:r>
+        <w:rPr>
+          <w:rFonts w:ascii="Consolas" w:eastAsia="Times New Roman" w:hAnsi="Consolas" w:cs="Courier New"/>
+          <w:color w:val="000088"/>
+          <w:sz w:val="18"/>
+          <w:szCs w:val="18"/>
+        </w:rPr>
+        <w:t>&lt;</w:t>
+      </w:r>
+      <w:proofErr w:type="gramStart"/>
+      <w:r>
+        <w:rPr>
+          <w:rFonts w:ascii="Consolas" w:eastAsia="Times New Roman" w:hAnsi="Consolas" w:cs="Courier New"/>
+          <w:color w:val="000088"/>
+          <w:sz w:val="18"/>
+          <w:szCs w:val="18"/>
+        </w:rPr>
+        <w:t>meta</w:t>
+      </w:r>
+      <w:proofErr w:type="gramEnd"/>
+      <w:r>
+        <w:rPr>
+          <w:rFonts w:ascii="Consolas" w:eastAsia="Times New Roman" w:hAnsi="Consolas" w:cs="Courier New"/>
+          <w:color w:val="313131"/>
+          <w:sz w:val="18"/>
+          <w:szCs w:val="18"/>
+        </w:rPr>
+        <w:t xml:space="preserve"> </w:t>
+      </w:r>
+      <w:r>
+        <w:rPr>
+          <w:rFonts w:ascii="Consolas" w:eastAsia="Times New Roman" w:hAnsi="Consolas" w:cs="Courier New"/>
+          <w:color w:val="7F0055"/>
+          <w:sz w:val="18"/>
+          <w:szCs w:val="18"/>
+        </w:rPr>
+        <w:t>http-</w:t>
+      </w:r>
+      <w:proofErr w:type="spellStart"/>
+      <w:r>
+        <w:rPr>
+          <w:rFonts w:ascii="Consolas" w:eastAsia="Times New Roman" w:hAnsi="Consolas" w:cs="Courier New"/>
+          <w:color w:val="7F0055"/>
+          <w:sz w:val="18"/>
+          <w:szCs w:val="18"/>
+        </w:rPr>
+        <w:t>equiv</w:t>
+      </w:r>
+      <w:proofErr w:type="spellEnd"/>
+      <w:r>
+        <w:rPr>
+          <w:rFonts w:ascii="Consolas" w:eastAsia="Times New Roman" w:hAnsi="Consolas" w:cs="Courier New"/>
+          <w:color w:val="666600"/>
+          <w:sz w:val="18"/>
+          <w:szCs w:val="18"/>
+        </w:rPr>
+        <w:t>=</w:t>
+      </w:r>
+      <w:r>
+        <w:rPr>
+          <w:rFonts w:ascii="Consolas" w:eastAsia="Times New Roman" w:hAnsi="Consolas" w:cs="Courier New"/>
+          <w:color w:val="008800"/>
+          <w:sz w:val="18"/>
+          <w:szCs w:val="18"/>
+        </w:rPr>
+        <w:t>"refresh"</w:t>
+      </w:r>
+      <w:r>
+        <w:rPr>
+          <w:rFonts w:ascii="Consolas" w:eastAsia="Times New Roman" w:hAnsi="Consolas" w:cs="Courier New"/>
+          <w:color w:val="313131"/>
+          <w:sz w:val="18"/>
+          <w:szCs w:val="18"/>
+        </w:rPr>
+        <w:t xml:space="preserve"> </w:t>
+      </w:r>
+      <w:r>
+        <w:rPr>
+          <w:rFonts w:ascii="Consolas" w:eastAsia="Times New Roman" w:hAnsi="Consolas" w:cs="Courier New"/>
+          <w:color w:val="7F0055"/>
+          <w:sz w:val="18"/>
+          <w:szCs w:val="18"/>
+        </w:rPr>
+        <w:t>content</w:t>
+      </w:r>
+      <w:r>
+        <w:rPr>
+          <w:rFonts w:ascii="Consolas" w:eastAsia="Times New Roman" w:hAnsi="Consolas" w:cs="Courier New"/>
+          <w:color w:val="666600"/>
+          <w:sz w:val="18"/>
+          <w:szCs w:val="18"/>
+        </w:rPr>
+        <w:t>=</w:t>
+      </w:r>
+      <w:r>
+        <w:rPr>
+          <w:rFonts w:ascii="Consolas" w:eastAsia="Times New Roman" w:hAnsi="Consolas" w:cs="Courier New"/>
+          <w:color w:val="008800"/>
+          <w:sz w:val="18"/>
+          <w:szCs w:val="18"/>
+        </w:rPr>
+        <w:t xml:space="preserve">"5; </w:t>
+      </w:r>
+      <w:proofErr w:type="spellStart"/>
+      <w:r>
+        <w:rPr>
+          <w:rFonts w:ascii="Consolas" w:eastAsia="Times New Roman" w:hAnsi="Consolas" w:cs="Courier New"/>
+          <w:color w:val="008800"/>
+          <w:sz w:val="18"/>
+          <w:szCs w:val="18"/>
+        </w:rPr>
+        <w:t>url</w:t>
+      </w:r>
+      <w:proofErr w:type="spellEnd"/>
+      <w:r>
+        <w:rPr>
+          <w:rFonts w:ascii="Consolas" w:eastAsia="Times New Roman" w:hAnsi="Consolas" w:cs="Courier New"/>
+          <w:color w:val="008800"/>
+          <w:sz w:val="18"/>
+          <w:szCs w:val="18"/>
+        </w:rPr>
+        <w:t>=http://www.tutorialspoint.com"</w:t>
+      </w:r>
+      <w:r>
+        <w:rPr>
+          <w:rFonts w:ascii="Consolas" w:eastAsia="Times New Roman" w:hAnsi="Consolas" w:cs="Courier New"/>
+          <w:color w:val="313131"/>
+          <w:sz w:val="18"/>
+          <w:szCs w:val="18"/>
+        </w:rPr>
+        <w:t xml:space="preserve"> </w:t>
+      </w:r>
+      <w:r>
+        <w:rPr>
+          <w:rFonts w:ascii="Consolas" w:eastAsia="Times New Roman" w:hAnsi="Consolas" w:cs="Courier New"/>
+          <w:color w:val="000088"/>
+          <w:sz w:val="18"/>
+          <w:szCs w:val="18"/>
+        </w:rPr>
+        <w:t>/&gt;</w:t>
+      </w:r>
+    </w:p>
+    <w:p>
+      <w:pPr>
+        <w:shd w:val="clear" w:color="auto" w:fill="FFFFFF"/>
+        <w:spacing w:after="0" w:line="315" w:lineRule="atLeast"/>
+        <w:ind w:left="720"/>
+        <w:rPr>
+          <w:rFonts w:ascii="Verdana" w:hAnsi="Verdana"/>
+          <w:color w:val="000000"/>
+          <w:sz w:val="23"/>
+          <w:szCs w:val="23"/>
+          <w:shd w:val="clear" w:color="auto" w:fill="FFFFFF"/>
+        </w:rPr>
+      </w:pPr>
+      <w:r>
+        <w:rPr>
+          <w:rFonts w:ascii="Verdana" w:hAnsi="Verdana"/>
+          <w:color w:val="000000"/>
+          <w:sz w:val="23"/>
+          <w:szCs w:val="23"/>
+          <w:shd w:val="clear" w:color="auto" w:fill="FFFFFF"/>
+        </w:rPr>
+        <w:t>You can use &lt;</w:t>
+      </w:r>
+      <w:proofErr w:type="gramStart"/>
+      <w:r>
+        <w:rPr>
+          <w:rFonts w:ascii="Verdana" w:hAnsi="Verdana"/>
+          <w:color w:val="000000"/>
+          <w:sz w:val="23"/>
+          <w:szCs w:val="23"/>
+          <w:shd w:val="clear" w:color="auto" w:fill="FFFFFF"/>
+        </w:rPr>
+        <w:t>meta</w:t>
+      </w:r>
+      <w:proofErr w:type="gramEnd"/>
+      <w:r>
+        <w:rPr>
+          <w:rFonts w:ascii="Verdana" w:hAnsi="Verdana"/>
+          <w:color w:val="000000"/>
+          <w:sz w:val="23"/>
+          <w:szCs w:val="23"/>
+          <w:shd w:val="clear" w:color="auto" w:fill="FFFFFF"/>
+        </w:rPr>
+        <w:t>&gt; tag to store cookies on client side and later this information can be used by the Web Server to track a site visitor.</w:t>
+      </w:r>
+    </w:p>
+    <w:p>
+      <w:pPr>
+        <w:shd w:val="clear" w:color="auto" w:fill="FFFFFF"/>
+        <w:spacing w:after="0" w:line="315" w:lineRule="atLeast"/>
+        <w:ind w:left="720"/>
+        <w:rPr>
+          <w:rFonts w:ascii="Verdana" w:hAnsi="Verdana"/>
+          <w:color w:val="000000"/>
+          <w:sz w:val="23"/>
+          <w:szCs w:val="23"/>
+          <w:shd w:val="clear" w:color="auto" w:fill="FFFFFF"/>
+        </w:rPr>
+      </w:pPr>
+    </w:p>
+    <w:p>
+      <w:pPr>
+        <w:pBdr>
+          <w:top w:val="single" w:sz="6" w:space="4" w:color="D6D6D6"/>
+          <w:left w:val="single" w:sz="6" w:space="4" w:color="D6D6D6"/>
+          <w:bottom w:val="single" w:sz="6" w:space="4" w:color="D6D6D6"/>
+          <w:right w:val="single" w:sz="6" w:space="4" w:color="D6D6D6"/>
+        </w:pBdr>
+        <w:tabs>
+          <w:tab w:val="left" w:pos="916"/>
+          <w:tab w:val="left" w:pos="1832"/>
+          <w:tab w:val="left" w:pos="2748"/>
+          <w:tab w:val="left" w:pos="3664"/>
+          <w:tab w:val="left" w:pos="4580"/>
+          <w:tab w:val="left" w:pos="5496"/>
+          <w:tab w:val="left" w:pos="6412"/>
+          <w:tab w:val="left" w:pos="7328"/>
+          <w:tab w:val="left" w:pos="8244"/>
+          <w:tab w:val="left" w:pos="9160"/>
+          <w:tab w:val="left" w:pos="10076"/>
+          <w:tab w:val="left" w:pos="10992"/>
+          <w:tab w:val="left" w:pos="11908"/>
+          <w:tab w:val="left" w:pos="12824"/>
+          <w:tab w:val="left" w:pos="13740"/>
+          <w:tab w:val="left" w:pos="14656"/>
+        </w:tabs>
+        <w:spacing w:after="150" w:line="240" w:lineRule="atLeast"/>
+        <w:jc w:val="center"/>
+        <w:rPr>
+          <w:rFonts w:ascii="Consolas" w:eastAsia="Times New Roman" w:hAnsi="Consolas" w:cs="Courier New"/>
+          <w:color w:val="313131"/>
+          <w:sz w:val="18"/>
+          <w:szCs w:val="18"/>
+        </w:rPr>
+      </w:pPr>
+      <w:r>
+        <w:rPr>
+          <w:rFonts w:ascii="Consolas" w:eastAsia="Times New Roman" w:hAnsi="Consolas" w:cs="Courier New"/>
+          <w:color w:val="000088"/>
+          <w:sz w:val="18"/>
+          <w:szCs w:val="18"/>
+        </w:rPr>
+        <w:t>&lt;</w:t>
+      </w:r>
+      <w:proofErr w:type="gramStart"/>
+      <w:r>
+        <w:rPr>
+          <w:rFonts w:ascii="Consolas" w:eastAsia="Times New Roman" w:hAnsi="Consolas" w:cs="Courier New"/>
+          <w:color w:val="000088"/>
+          <w:sz w:val="18"/>
+          <w:szCs w:val="18"/>
+        </w:rPr>
+        <w:t>meta</w:t>
+      </w:r>
+      <w:proofErr w:type="gramEnd"/>
+      <w:r>
+        <w:rPr>
+          <w:rFonts w:ascii="Consolas" w:eastAsia="Times New Roman" w:hAnsi="Consolas" w:cs="Courier New"/>
+          <w:color w:val="313131"/>
+          <w:sz w:val="18"/>
+          <w:szCs w:val="18"/>
+        </w:rPr>
+        <w:t xml:space="preserve"> </w:t>
+      </w:r>
+      <w:r>
+        <w:rPr>
+          <w:rFonts w:ascii="Consolas" w:eastAsia="Times New Roman" w:hAnsi="Consolas" w:cs="Courier New"/>
+          <w:color w:val="7F0055"/>
+          <w:sz w:val="18"/>
+          <w:szCs w:val="18"/>
+        </w:rPr>
+        <w:t>http-</w:t>
+      </w:r>
+      <w:proofErr w:type="spellStart"/>
+      <w:r>
+        <w:rPr>
+          <w:rFonts w:ascii="Consolas" w:eastAsia="Times New Roman" w:hAnsi="Consolas" w:cs="Courier New"/>
+          <w:color w:val="7F0055"/>
+          <w:sz w:val="18"/>
+          <w:szCs w:val="18"/>
+        </w:rPr>
+        <w:t>equiv</w:t>
+      </w:r>
+      <w:proofErr w:type="spellEnd"/>
+      <w:r>
+        <w:rPr>
+          <w:rFonts w:ascii="Consolas" w:eastAsia="Times New Roman" w:hAnsi="Consolas" w:cs="Courier New"/>
+          <w:color w:val="666600"/>
+          <w:sz w:val="18"/>
+          <w:szCs w:val="18"/>
+        </w:rPr>
+        <w:t>=</w:t>
+      </w:r>
+      <w:r>
+        <w:rPr>
+          <w:rFonts w:ascii="Consolas" w:eastAsia="Times New Roman" w:hAnsi="Consolas" w:cs="Courier New"/>
+          <w:color w:val="008800"/>
+          <w:sz w:val="18"/>
+          <w:szCs w:val="18"/>
+        </w:rPr>
+        <w:t>"cookie"</w:t>
+      </w:r>
+      <w:r>
+        <w:rPr>
+          <w:rFonts w:ascii="Consolas" w:eastAsia="Times New Roman" w:hAnsi="Consolas" w:cs="Courier New"/>
+          <w:color w:val="313131"/>
+          <w:sz w:val="18"/>
+          <w:szCs w:val="18"/>
+        </w:rPr>
+        <w:t xml:space="preserve"> </w:t>
+      </w:r>
+      <w:r>
+        <w:rPr>
+          <w:rFonts w:ascii="Consolas" w:eastAsia="Times New Roman" w:hAnsi="Consolas" w:cs="Courier New"/>
+          <w:color w:val="7F0055"/>
+          <w:sz w:val="18"/>
+          <w:szCs w:val="18"/>
+        </w:rPr>
+        <w:t>content</w:t>
+      </w:r>
+      <w:r>
+        <w:rPr>
+          <w:rFonts w:ascii="Consolas" w:eastAsia="Times New Roman" w:hAnsi="Consolas" w:cs="Courier New"/>
+          <w:color w:val="666600"/>
+          <w:sz w:val="18"/>
+          <w:szCs w:val="18"/>
+        </w:rPr>
+        <w:t>=</w:t>
+      </w:r>
+      <w:r>
+        <w:rPr>
+          <w:rFonts w:ascii="Consolas" w:eastAsia="Times New Roman" w:hAnsi="Consolas" w:cs="Courier New"/>
+          <w:color w:val="008800"/>
+          <w:sz w:val="18"/>
+          <w:szCs w:val="18"/>
+        </w:rPr>
+        <w:t>"</w:t>
+      </w:r>
+      <w:proofErr w:type="spellStart"/>
+      <w:r>
+        <w:rPr>
+          <w:rFonts w:ascii="Consolas" w:eastAsia="Times New Roman" w:hAnsi="Consolas" w:cs="Courier New"/>
+          <w:color w:val="008800"/>
+          <w:sz w:val="18"/>
+          <w:szCs w:val="18"/>
+        </w:rPr>
+        <w:t>userid</w:t>
+      </w:r>
+      <w:proofErr w:type="spellEnd"/>
+      <w:r>
+        <w:rPr>
+          <w:rFonts w:ascii="Consolas" w:eastAsia="Times New Roman" w:hAnsi="Consolas" w:cs="Courier New"/>
+          <w:color w:val="008800"/>
+          <w:sz w:val="18"/>
+          <w:szCs w:val="18"/>
+        </w:rPr>
+        <w:t>=xyz; expires=Wednesday, 08-Aug-15 23:59:59 GMT;"</w:t>
+      </w:r>
+      <w:r>
+        <w:rPr>
+          <w:rFonts w:ascii="Consolas" w:eastAsia="Times New Roman" w:hAnsi="Consolas" w:cs="Courier New"/>
+          <w:color w:val="313131"/>
+          <w:sz w:val="18"/>
+          <w:szCs w:val="18"/>
+        </w:rPr>
+        <w:t xml:space="preserve"> </w:t>
+      </w:r>
+      <w:r>
+        <w:rPr>
+          <w:rFonts w:ascii="Consolas" w:eastAsia="Times New Roman" w:hAnsi="Consolas" w:cs="Courier New"/>
+          <w:color w:val="000088"/>
+          <w:sz w:val="18"/>
+          <w:szCs w:val="18"/>
+        </w:rPr>
+        <w:t>/&gt;</w:t>
+      </w:r>
+    </w:p>
+    <w:p>
+      <w:pPr>
+        <w:shd w:val="clear" w:color="auto" w:fill="FFFFFF"/>
+        <w:spacing w:after="0" w:line="315" w:lineRule="atLeast"/>
+        <w:ind w:left="720"/>
+        <w:rPr>
+          <w:rFonts w:ascii="Verdana" w:hAnsi="Verdana"/>
+          <w:color w:val="000000"/>
+          <w:sz w:val="23"/>
+          <w:szCs w:val="23"/>
+          <w:shd w:val="clear" w:color="auto" w:fill="FFFFFF"/>
+        </w:rPr>
+      </w:pPr>
+      <w:r>
+        <w:rPr>
+          <w:rFonts w:ascii="Verdana" w:hAnsi="Verdana"/>
+          <w:color w:val="000000"/>
+          <w:sz w:val="23"/>
+          <w:szCs w:val="23"/>
+          <w:shd w:val="clear" w:color="auto" w:fill="FFFFFF"/>
+        </w:rPr>
+        <w:t>You can use &lt;</w:t>
+      </w:r>
+      <w:proofErr w:type="gramStart"/>
+      <w:r>
+        <w:rPr>
+          <w:rFonts w:ascii="Verdana" w:hAnsi="Verdana"/>
+          <w:color w:val="000000"/>
+          <w:sz w:val="23"/>
+          <w:szCs w:val="23"/>
+          <w:shd w:val="clear" w:color="auto" w:fill="FFFFFF"/>
+        </w:rPr>
+        <w:t>meta</w:t>
+      </w:r>
+      <w:proofErr w:type="gramEnd"/>
+      <w:r>
+        <w:rPr>
+          <w:rFonts w:ascii="Verdana" w:hAnsi="Verdana"/>
+          <w:color w:val="000000"/>
+          <w:sz w:val="23"/>
+          <w:szCs w:val="23"/>
+          <w:shd w:val="clear" w:color="auto" w:fill="FFFFFF"/>
+        </w:rPr>
+        <w:t>&gt; tag to specify character set used within the webpage.</w:t>
+      </w:r>
+    </w:p>
+    <w:p>
+      <w:pPr>
+        <w:shd w:val="clear" w:color="auto" w:fill="FFFFFF"/>
+        <w:spacing w:after="0" w:line="315" w:lineRule="atLeast"/>
+        <w:ind w:left="720"/>
+        <w:rPr>
+          <w:rFonts w:ascii="Verdana" w:hAnsi="Verdana"/>
+          <w:color w:val="000000"/>
+          <w:sz w:val="23"/>
+          <w:szCs w:val="23"/>
+          <w:shd w:val="clear" w:color="auto" w:fill="FFFFFF"/>
+        </w:rPr>
+      </w:pPr>
+    </w:p>
+    <w:p>
+      <w:pPr>
+        <w:pBdr>
+          <w:top w:val="single" w:sz="6" w:space="4" w:color="D6D6D6"/>
+          <w:left w:val="single" w:sz="6" w:space="4" w:color="D6D6D6"/>
+          <w:bottom w:val="single" w:sz="6" w:space="4" w:color="D6D6D6"/>
+          <w:right w:val="single" w:sz="6" w:space="4" w:color="D6D6D6"/>
+        </w:pBdr>
+        <w:tabs>
+          <w:tab w:val="left" w:pos="916"/>
+          <w:tab w:val="left" w:pos="1832"/>
+          <w:tab w:val="left" w:pos="2748"/>
+          <w:tab w:val="left" w:pos="3664"/>
+          <w:tab w:val="left" w:pos="4580"/>
+          <w:tab w:val="left" w:pos="5496"/>
+          <w:tab w:val="left" w:pos="6412"/>
+          <w:tab w:val="left" w:pos="7328"/>
+          <w:tab w:val="left" w:pos="8244"/>
+          <w:tab w:val="left" w:pos="9160"/>
+          <w:tab w:val="left" w:pos="10076"/>
+          <w:tab w:val="left" w:pos="10992"/>
+          <w:tab w:val="left" w:pos="11908"/>
+          <w:tab w:val="left" w:pos="12824"/>
+          <w:tab w:val="left" w:pos="13740"/>
+          <w:tab w:val="left" w:pos="14656"/>
+        </w:tabs>
+        <w:spacing w:after="150" w:line="240" w:lineRule="atLeast"/>
+        <w:jc w:val="center"/>
+        <w:rPr>
+          <w:rFonts w:ascii="Consolas" w:eastAsia="Times New Roman" w:hAnsi="Consolas" w:cs="Courier New"/>
+          <w:color w:val="313131"/>
+          <w:sz w:val="18"/>
+          <w:szCs w:val="18"/>
+        </w:rPr>
+      </w:pPr>
+      <w:r>
+        <w:rPr>
+          <w:rFonts w:ascii="Consolas" w:eastAsia="Times New Roman" w:hAnsi="Consolas" w:cs="Courier New"/>
+          <w:color w:val="000088"/>
+          <w:sz w:val="18"/>
+          <w:szCs w:val="18"/>
+        </w:rPr>
+        <w:t>&lt;</w:t>
+      </w:r>
+      <w:proofErr w:type="gramStart"/>
+      <w:r>
+        <w:rPr>
+          <w:rFonts w:ascii="Consolas" w:eastAsia="Times New Roman" w:hAnsi="Consolas" w:cs="Courier New"/>
+          <w:color w:val="000088"/>
+          <w:sz w:val="18"/>
+          <w:szCs w:val="18"/>
+        </w:rPr>
+        <w:t>meta</w:t>
+      </w:r>
+      <w:proofErr w:type="gramEnd"/>
+      <w:r>
+        <w:rPr>
+          <w:rFonts w:ascii="Consolas" w:eastAsia="Times New Roman" w:hAnsi="Consolas" w:cs="Courier New"/>
+          <w:color w:val="313131"/>
+          <w:sz w:val="18"/>
+          <w:szCs w:val="18"/>
+        </w:rPr>
+        <w:t xml:space="preserve"> </w:t>
+      </w:r>
+      <w:r>
+        <w:rPr>
+          <w:rFonts w:ascii="Consolas" w:eastAsia="Times New Roman" w:hAnsi="Consolas" w:cs="Courier New"/>
+          <w:color w:val="7F0055"/>
+          <w:sz w:val="18"/>
+          <w:szCs w:val="18"/>
+        </w:rPr>
+        <w:t>http-</w:t>
+      </w:r>
+      <w:proofErr w:type="spellStart"/>
+      <w:r>
+        <w:rPr>
+          <w:rFonts w:ascii="Consolas" w:eastAsia="Times New Roman" w:hAnsi="Consolas" w:cs="Courier New"/>
+          <w:color w:val="7F0055"/>
+          <w:sz w:val="18"/>
+          <w:szCs w:val="18"/>
+        </w:rPr>
+        <w:t>equiv</w:t>
+      </w:r>
+      <w:proofErr w:type="spellEnd"/>
+      <w:r>
+        <w:rPr>
+          <w:rFonts w:ascii="Consolas" w:eastAsia="Times New Roman" w:hAnsi="Consolas" w:cs="Courier New"/>
+          <w:color w:val="666600"/>
+          <w:sz w:val="18"/>
+          <w:szCs w:val="18"/>
+        </w:rPr>
+        <w:t>=</w:t>
+      </w:r>
+      <w:r>
+        <w:rPr>
+          <w:rFonts w:ascii="Consolas" w:eastAsia="Times New Roman" w:hAnsi="Consolas" w:cs="Courier New"/>
+          <w:color w:val="008800"/>
+          <w:sz w:val="18"/>
+          <w:szCs w:val="18"/>
+        </w:rPr>
+        <w:t>"Content-Type"</w:t>
+      </w:r>
+      <w:r>
+        <w:rPr>
+          <w:rFonts w:ascii="Consolas" w:eastAsia="Times New Roman" w:hAnsi="Consolas" w:cs="Courier New"/>
+          <w:color w:val="313131"/>
+          <w:sz w:val="18"/>
+          <w:szCs w:val="18"/>
+        </w:rPr>
+        <w:t xml:space="preserve"> </w:t>
+      </w:r>
+      <w:r>
+        <w:rPr>
+          <w:rFonts w:ascii="Consolas" w:eastAsia="Times New Roman" w:hAnsi="Consolas" w:cs="Courier New"/>
+          <w:color w:val="7F0055"/>
+          <w:sz w:val="18"/>
+          <w:szCs w:val="18"/>
+        </w:rPr>
+        <w:t>content</w:t>
+      </w:r>
+      <w:r>
+        <w:rPr>
+          <w:rFonts w:ascii="Consolas" w:eastAsia="Times New Roman" w:hAnsi="Consolas" w:cs="Courier New"/>
+          <w:color w:val="666600"/>
+          <w:sz w:val="18"/>
+          <w:szCs w:val="18"/>
+        </w:rPr>
+        <w:t>=</w:t>
+      </w:r>
+      <w:r>
+        <w:rPr>
+          <w:rFonts w:ascii="Consolas" w:eastAsia="Times New Roman" w:hAnsi="Consolas" w:cs="Courier New"/>
+          <w:color w:val="008800"/>
+          <w:sz w:val="18"/>
+          <w:szCs w:val="18"/>
+        </w:rPr>
+        <w:t>"text/html; charset=UTF-8"</w:t>
+      </w:r>
+      <w:r>
+        <w:rPr>
+          <w:rFonts w:ascii="Consolas" w:eastAsia="Times New Roman" w:hAnsi="Consolas" w:cs="Courier New"/>
+          <w:color w:val="313131"/>
+          <w:sz w:val="18"/>
+          <w:szCs w:val="18"/>
+        </w:rPr>
+        <w:t xml:space="preserve"> </w:t>
+      </w:r>
+      <w:r>
+        <w:rPr>
+          <w:rFonts w:ascii="Consolas" w:eastAsia="Times New Roman" w:hAnsi="Consolas" w:cs="Courier New"/>
+          <w:color w:val="000088"/>
+          <w:sz w:val="18"/>
+          <w:szCs w:val="18"/>
+        </w:rPr>
+        <w:t>/&gt;</w:t>
       </w:r>
     </w:p>
     <w:p>
@@ -4704,16 +5729,7 @@
           <w:color w:val="999999"/>
           <w:bdr w:val="none" w:sz="0" w:space="0" w:color="auto" w:frame="1"/>
         </w:rPr>
-        <w:t xml:space="preserve">    </w:t>
-      </w:r>
-      <w:r>
-        <w:rPr>
-          <w:rStyle w:val="qwer"/>
-          <w:rFonts w:ascii="Consolas" w:hAnsi="Consolas"/>
-          <w:color w:val="999999"/>
-          <w:bdr w:val="none" w:sz="0" w:space="0" w:color="auto" w:frame="1"/>
-        </w:rPr>
-        <w:t>&lt;</w:t>
+        <w:t xml:space="preserve">    &lt;</w:t>
       </w:r>
       <w:proofErr w:type="spellStart"/>
       <w:r>
@@ -5442,7 +6458,6 @@
           <w:sz w:val="23"/>
           <w:szCs w:val="23"/>
         </w:rPr>
-        <w:lastRenderedPageBreak/>
         <w:t>Attributes come in name/value pairs like: </w:t>
       </w:r>
       <w:r>
@@ -5547,15 +6562,7 @@
           <w:rFonts w:ascii="Consolas" w:hAnsi="Consolas"/>
           <w:color w:val="0000FF"/>
         </w:rPr>
-        <w:t>&gt;</w:t>
-      </w:r>
-      <w:r>
-        <w:rPr>
-          <w:rStyle w:val="highgt"/>
-          <w:rFonts w:ascii="Consolas" w:hAnsi="Consolas"/>
-          <w:color w:val="0000FF"/>
-        </w:rPr>
-        <w:t xml:space="preserve"> - </w:t>
+        <w:t xml:space="preserve">&gt; - </w:t>
       </w:r>
       <w:r>
         <w:rPr>
@@ -5610,17 +6617,7 @@
           <w:szCs w:val="23"/>
           <w:shd w:val="clear" w:color="auto" w:fill="FFFFFF"/>
         </w:rPr>
-        <w:t>attribute</w:t>
-      </w:r>
-      <w:r>
-        <w:rPr>
-          <w:rFonts w:ascii="Verdana" w:hAnsi="Verdana"/>
-          <w:color w:val="000000"/>
-          <w:sz w:val="23"/>
-          <w:szCs w:val="23"/>
-          <w:shd w:val="clear" w:color="auto" w:fill="FFFFFF"/>
-        </w:rPr>
-        <w:t>.</w:t>
+        <w:t>attribute.</w:t>
       </w:r>
     </w:p>
     <w:p>
@@ -5636,83 +6633,6 @@
           <w:shd w:val="clear" w:color="auto" w:fill="FFFFFF"/>
         </w:rPr>
       </w:pPr>
-      <w:r>
-        <w:rPr>
-          <w:rStyle w:val="highlt"/>
-          <w:rFonts w:ascii="Consolas" w:hAnsi="Consolas"/>
-          <w:color w:val="0000FF"/>
-        </w:rPr>
-        <w:t>&lt;</w:t>
-      </w:r>
-      <w:r>
-        <w:rPr>
-          <w:rStyle w:val="highele"/>
-          <w:rFonts w:ascii="Consolas" w:hAnsi="Consolas"/>
-          <w:color w:val="A52A2A"/>
-        </w:rPr>
-        <w:t>p</w:t>
-      </w:r>
-      <w:r>
-        <w:rPr>
-          <w:rStyle w:val="apple-converted-space"/>
-          <w:rFonts w:ascii="Consolas" w:hAnsi="Consolas"/>
-          <w:color w:val="000000"/>
-          <w:shd w:val="clear" w:color="auto" w:fill="FFFFFF"/>
-        </w:rPr>
-        <w:t> </w:t>
-      </w:r>
-      <w:r>
-        <w:rPr>
-          <w:rStyle w:val="highatt"/>
-          <w:rFonts w:ascii="Consolas" w:hAnsi="Consolas"/>
-          <w:color w:val="FF0000"/>
-        </w:rPr>
-        <w:t>title=</w:t>
-      </w:r>
-      <w:r>
-        <w:rPr>
-          <w:rStyle w:val="highval"/>
-          <w:rFonts w:ascii="Consolas" w:hAnsi="Consolas"/>
-          <w:color w:val="0000CD"/>
-        </w:rPr>
-        <w:t>"About W3Schools"</w:t>
-      </w:r>
-      <w:r>
-        <w:rPr>
-          <w:rStyle w:val="highgt"/>
-          <w:rFonts w:ascii="Consolas" w:hAnsi="Consolas"/>
-          <w:color w:val="0000FF"/>
-        </w:rPr>
-        <w:t>&gt;</w:t>
-      </w:r>
-      <w:proofErr w:type="gramStart"/>
-      <w:r>
-        <w:rPr>
-          <w:rStyle w:val="highgt"/>
-          <w:rFonts w:ascii="Consolas" w:hAnsi="Consolas"/>
-          <w:color w:val="0000FF"/>
-        </w:rPr>
-        <w:t>Something</w:t>
-      </w:r>
-      <w:proofErr w:type="gramEnd"/>
-      <w:r>
-        <w:rPr>
-          <w:rStyle w:val="highgt"/>
-          <w:rFonts w:ascii="Consolas" w:hAnsi="Consolas"/>
-          <w:color w:val="0000FF"/>
-        </w:rPr>
-        <w:t>&lt;/p&gt; -</w:t>
-      </w:r>
-      <w:r>
-        <w:rPr>
-          <w:rFonts w:ascii="Verdana" w:hAnsi="Verdana"/>
-          <w:color w:val="000000"/>
-          <w:sz w:val="23"/>
-          <w:szCs w:val="23"/>
-          <w:shd w:val="clear" w:color="auto" w:fill="FFFFFF"/>
-        </w:rPr>
-        <w:t>When you move the mouse over the element, the title will be displayed as a tooltip.</w:t>
-      </w:r>
     </w:p>
     <w:p>
       <w:pPr>
@@ -5741,7 +6661,7 @@
           <w:rFonts w:ascii="Consolas" w:hAnsi="Consolas"/>
           <w:color w:val="A52A2A"/>
         </w:rPr>
-        <w:t>a</w:t>
+        <w:t>p</w:t>
       </w:r>
       <w:r>
         <w:rPr>
@@ -5752,23 +6672,13 @@
         </w:rPr>
         <w:t> </w:t>
       </w:r>
-      <w:proofErr w:type="spellStart"/>
       <w:r>
         <w:rPr>
           <w:rStyle w:val="highatt"/>
           <w:rFonts w:ascii="Consolas" w:hAnsi="Consolas"/>
           <w:color w:val="FF0000"/>
         </w:rPr>
-        <w:t>href</w:t>
-      </w:r>
-      <w:proofErr w:type="spellEnd"/>
-      <w:r>
-        <w:rPr>
-          <w:rStyle w:val="highatt"/>
-          <w:rFonts w:ascii="Consolas" w:hAnsi="Consolas"/>
-          <w:color w:val="FF0000"/>
-        </w:rPr>
-        <w:t>=</w:t>
+        <w:t>title=</w:t>
       </w:r>
       <w:r>
         <w:rPr>
@@ -5776,7 +6686,7 @@
           <w:rFonts w:ascii="Consolas" w:hAnsi="Consolas"/>
           <w:color w:val="0000CD"/>
         </w:rPr>
-        <w:t>"http://www.w3schools.com"</w:t>
+        <w:t>"About W3Schools"</w:t>
       </w:r>
       <w:r>
         <w:rPr>
@@ -5786,176 +6696,33 @@
         </w:rPr>
         <w:t>&gt;</w:t>
       </w:r>
-      <w:r>
-        <w:rPr>
-          <w:rFonts w:ascii="Consolas" w:hAnsi="Consolas"/>
-          <w:color w:val="000000"/>
-          <w:shd w:val="clear" w:color="auto" w:fill="FFFFFF"/>
-        </w:rPr>
-        <w:t>This is a link</w:t>
-      </w:r>
-      <w:r>
-        <w:rPr>
-          <w:rStyle w:val="highlt"/>
+      <w:proofErr w:type="gramStart"/>
+      <w:r>
+        <w:rPr>
+          <w:rStyle w:val="highgt"/>
           <w:rFonts w:ascii="Consolas" w:hAnsi="Consolas"/>
           <w:color w:val="0000FF"/>
         </w:rPr>
-        <w:t>&lt;</w:t>
-      </w:r>
-      <w:r>
-        <w:rPr>
-          <w:rStyle w:val="highele"/>
-          <w:rFonts w:ascii="Consolas" w:hAnsi="Consolas"/>
-          <w:color w:val="A52A2A"/>
-        </w:rPr>
-        <w:t>/a</w:t>
-      </w:r>
+        <w:t>Something</w:t>
+      </w:r>
+      <w:proofErr w:type="gramEnd"/>
       <w:r>
         <w:rPr>
           <w:rStyle w:val="highgt"/>
           <w:rFonts w:ascii="Consolas" w:hAnsi="Consolas"/>
           <w:color w:val="0000FF"/>
         </w:rPr>
-        <w:t>&gt;</w:t>
-      </w:r>
-      <w:r>
-        <w:rPr>
-          <w:rStyle w:val="highgt"/>
-          <w:rFonts w:ascii="Consolas" w:hAnsi="Consolas"/>
-          <w:color w:val="0000FF"/>
-        </w:rPr>
-        <w:t xml:space="preserve"> - </w:t>
-      </w:r>
-      <w:r>
-        <w:rPr>
-          <w:rFonts w:ascii="Verdana" w:hAnsi="Verdana"/>
-          <w:color w:val="000000"/>
-          <w:sz w:val="23"/>
-          <w:szCs w:val="23"/>
-          <w:shd w:val="clear" w:color="auto" w:fill="FFFFFF"/>
-        </w:rPr>
-        <w:t>HTML links are defined with the</w:t>
-      </w:r>
-      <w:r>
-        <w:rPr>
-          <w:rStyle w:val="apple-converted-space"/>
-          <w:rFonts w:ascii="Verdana" w:hAnsi="Verdana"/>
-          <w:color w:val="000000"/>
-          <w:sz w:val="23"/>
-          <w:szCs w:val="23"/>
-          <w:shd w:val="clear" w:color="auto" w:fill="FFFFFF"/>
-        </w:rPr>
-        <w:t> </w:t>
-      </w:r>
-      <w:r>
-        <w:rPr>
-          <w:rStyle w:val="Strong"/>
-          <w:rFonts w:ascii="Verdana" w:hAnsi="Verdana"/>
-          <w:color w:val="000000"/>
-          <w:sz w:val="23"/>
-          <w:szCs w:val="23"/>
-          <w:shd w:val="clear" w:color="auto" w:fill="FFFFFF"/>
-        </w:rPr>
-        <w:t>&lt;a&gt;</w:t>
-      </w:r>
-      <w:r>
-        <w:rPr>
-          <w:rStyle w:val="apple-converted-space"/>
-          <w:rFonts w:ascii="Verdana" w:hAnsi="Verdana"/>
-          <w:color w:val="000000"/>
-          <w:sz w:val="23"/>
-          <w:szCs w:val="23"/>
-          <w:shd w:val="clear" w:color="auto" w:fill="FFFFFF"/>
-        </w:rPr>
-        <w:t> </w:t>
-      </w:r>
-      <w:r>
-        <w:rPr>
-          <w:rFonts w:ascii="Verdana" w:hAnsi="Verdana"/>
-          <w:color w:val="000000"/>
-          <w:sz w:val="23"/>
-          <w:szCs w:val="23"/>
-          <w:shd w:val="clear" w:color="auto" w:fill="FFFFFF"/>
-        </w:rPr>
-        <w:t xml:space="preserve">tag. The link address </w:t>
-      </w:r>
-      <w:proofErr w:type="gramStart"/>
-      <w:r>
-        <w:rPr>
-          <w:rFonts w:ascii="Verdana" w:hAnsi="Verdana"/>
-          <w:color w:val="000000"/>
-          <w:sz w:val="23"/>
-          <w:szCs w:val="23"/>
-          <w:shd w:val="clear" w:color="auto" w:fill="FFFFFF"/>
-        </w:rPr>
-        <w:t>is specified</w:t>
-      </w:r>
-      <w:proofErr w:type="gramEnd"/>
-      <w:r>
-        <w:rPr>
-          <w:rFonts w:ascii="Verdana" w:hAnsi="Verdana"/>
-          <w:color w:val="000000"/>
-          <w:sz w:val="23"/>
-          <w:szCs w:val="23"/>
-          <w:shd w:val="clear" w:color="auto" w:fill="FFFFFF"/>
-        </w:rPr>
-        <w:t xml:space="preserve"> in the</w:t>
-      </w:r>
-      <w:r>
-        <w:rPr>
-          <w:rStyle w:val="apple-converted-space"/>
-          <w:rFonts w:ascii="Verdana" w:hAnsi="Verdana"/>
-          <w:color w:val="000000"/>
-          <w:sz w:val="23"/>
-          <w:szCs w:val="23"/>
-          <w:shd w:val="clear" w:color="auto" w:fill="FFFFFF"/>
-        </w:rPr>
-        <w:t> </w:t>
-      </w:r>
-      <w:proofErr w:type="spellStart"/>
-      <w:r>
-        <w:rPr>
-          <w:rFonts w:ascii="Verdana" w:hAnsi="Verdana"/>
-          <w:b/>
-          <w:bCs/>
-          <w:color w:val="000000"/>
-          <w:sz w:val="23"/>
-          <w:szCs w:val="23"/>
-          <w:shd w:val="clear" w:color="auto" w:fill="FFFFFF"/>
-        </w:rPr>
-        <w:t>href</w:t>
-      </w:r>
-      <w:proofErr w:type="spellEnd"/>
-      <w:r>
-        <w:rPr>
-          <w:rStyle w:val="apple-converted-space"/>
-          <w:rFonts w:ascii="Verdana" w:hAnsi="Verdana"/>
-          <w:color w:val="000000"/>
-          <w:sz w:val="23"/>
-          <w:szCs w:val="23"/>
-          <w:shd w:val="clear" w:color="auto" w:fill="FFFFFF"/>
-        </w:rPr>
-        <w:t> </w:t>
-      </w:r>
-      <w:r>
-        <w:rPr>
-          <w:rFonts w:ascii="Verdana" w:hAnsi="Verdana"/>
-          <w:color w:val="000000"/>
-          <w:sz w:val="23"/>
-          <w:szCs w:val="23"/>
-          <w:shd w:val="clear" w:color="auto" w:fill="FFFFFF"/>
-        </w:rPr>
-        <w:t>attribute</w:t>
-      </w:r>
-      <w:r>
-        <w:rPr>
-          <w:rFonts w:ascii="Verdana" w:hAnsi="Verdana"/>
-          <w:color w:val="000000"/>
-          <w:sz w:val="23"/>
-          <w:szCs w:val="23"/>
-          <w:shd w:val="clear" w:color="auto" w:fill="FFFFFF"/>
-        </w:rPr>
-        <w:t>.</w:t>
+        <w:t>&lt;/p&gt; -</w:t>
+      </w:r>
+      <w:r>
+        <w:rPr>
+          <w:rFonts w:ascii="Verdana" w:hAnsi="Verdana"/>
+          <w:color w:val="000000"/>
+          <w:sz w:val="23"/>
+          <w:szCs w:val="23"/>
+          <w:shd w:val="clear" w:color="auto" w:fill="FFFFFF"/>
+        </w:rPr>
+        <w:t>When you move the mouse over the element, the title will be displayed as a tooltip.</w:t>
       </w:r>
     </w:p>
     <w:p>
@@ -5964,263 +6731,13 @@
         <w:ind w:left="0"/>
         <w:jc w:val="both"/>
         <w:rPr>
-          <w:rStyle w:val="Strong"/>
-          <w:rFonts w:ascii="Verdana" w:hAnsi="Verdana"/>
-          <w:color w:val="000000"/>
-          <w:sz w:val="23"/>
-          <w:szCs w:val="23"/>
-          <w:shd w:val="clear" w:color="auto" w:fill="FFFFFF"/>
-        </w:rPr>
-      </w:pPr>
-      <w:r>
-        <w:rPr>
-          <w:rStyle w:val="highlt"/>
-          <w:rFonts w:ascii="Consolas" w:hAnsi="Consolas"/>
-          <w:color w:val="0000FF"/>
-        </w:rPr>
-        <w:t>&lt;</w:t>
-      </w:r>
-      <w:proofErr w:type="spellStart"/>
-      <w:r>
-        <w:rPr>
-          <w:rStyle w:val="highele"/>
-          <w:rFonts w:ascii="Consolas" w:hAnsi="Consolas"/>
-          <w:color w:val="A52A2A"/>
-        </w:rPr>
-        <w:t>img</w:t>
-      </w:r>
-      <w:proofErr w:type="spellEnd"/>
-      <w:r>
-        <w:rPr>
-          <w:rStyle w:val="apple-converted-space"/>
-          <w:rFonts w:ascii="Consolas" w:hAnsi="Consolas"/>
-          <w:color w:val="000000"/>
-          <w:shd w:val="clear" w:color="auto" w:fill="FFFFFF"/>
-        </w:rPr>
-        <w:t> </w:t>
-      </w:r>
-      <w:proofErr w:type="spellStart"/>
-      <w:r>
-        <w:rPr>
-          <w:rStyle w:val="highatt"/>
-          <w:rFonts w:ascii="Consolas" w:hAnsi="Consolas"/>
-          <w:color w:val="FF0000"/>
-        </w:rPr>
-        <w:t>src</w:t>
-      </w:r>
-      <w:proofErr w:type="spellEnd"/>
-      <w:r>
-        <w:rPr>
-          <w:rStyle w:val="highatt"/>
-          <w:rFonts w:ascii="Consolas" w:hAnsi="Consolas"/>
-          <w:color w:val="FF0000"/>
-        </w:rPr>
-        <w:t>=</w:t>
-      </w:r>
-      <w:r>
-        <w:rPr>
-          <w:rStyle w:val="highval"/>
-          <w:rFonts w:ascii="Consolas" w:hAnsi="Consolas"/>
-          <w:color w:val="0000CD"/>
-        </w:rPr>
-        <w:t>"w3schools.jpg"</w:t>
-      </w:r>
-      <w:r>
-        <w:rPr>
-          <w:rStyle w:val="apple-converted-space"/>
-          <w:rFonts w:ascii="Consolas" w:hAnsi="Consolas"/>
-          <w:color w:val="000000"/>
-          <w:shd w:val="clear" w:color="auto" w:fill="FFFFFF"/>
-        </w:rPr>
-        <w:t> </w:t>
-      </w:r>
-      <w:r>
-        <w:rPr>
-          <w:rStyle w:val="highatt"/>
-          <w:rFonts w:ascii="Consolas" w:hAnsi="Consolas"/>
-          <w:color w:val="FF0000"/>
-        </w:rPr>
-        <w:t>width=</w:t>
-      </w:r>
-      <w:r>
-        <w:rPr>
-          <w:rStyle w:val="highval"/>
-          <w:rFonts w:ascii="Consolas" w:hAnsi="Consolas"/>
-          <w:color w:val="0000CD"/>
-        </w:rPr>
-        <w:t>"104"</w:t>
-      </w:r>
-      <w:r>
-        <w:rPr>
-          <w:rStyle w:val="apple-converted-space"/>
-          <w:rFonts w:ascii="Consolas" w:hAnsi="Consolas"/>
-          <w:color w:val="000000"/>
-          <w:shd w:val="clear" w:color="auto" w:fill="FFFFFF"/>
-        </w:rPr>
-        <w:t> </w:t>
-      </w:r>
-      <w:r>
-        <w:rPr>
-          <w:rStyle w:val="highatt"/>
-          <w:rFonts w:ascii="Consolas" w:hAnsi="Consolas"/>
-          <w:color w:val="FF0000"/>
-        </w:rPr>
-        <w:t>height=</w:t>
-      </w:r>
-      <w:r>
-        <w:rPr>
-          <w:rStyle w:val="highval"/>
-          <w:rFonts w:ascii="Consolas" w:hAnsi="Consolas"/>
-          <w:color w:val="0000CD"/>
-        </w:rPr>
-        <w:t>"142"</w:t>
-      </w:r>
-      <w:r>
-        <w:rPr>
-          <w:rStyle w:val="highgt"/>
-          <w:rFonts w:ascii="Consolas" w:hAnsi="Consolas"/>
-          <w:color w:val="0000FF"/>
-        </w:rPr>
-        <w:t>&gt;</w:t>
-      </w:r>
-      <w:r>
-        <w:rPr>
-          <w:rStyle w:val="highgt"/>
-          <w:rFonts w:ascii="Consolas" w:hAnsi="Consolas"/>
-          <w:color w:val="0000FF"/>
-        </w:rPr>
-        <w:t xml:space="preserve"> - </w:t>
-      </w:r>
-      <w:r>
-        <w:rPr>
-          <w:rFonts w:ascii="Verdana" w:hAnsi="Verdana"/>
-          <w:color w:val="000000"/>
-          <w:sz w:val="23"/>
-          <w:szCs w:val="23"/>
-          <w:shd w:val="clear" w:color="auto" w:fill="FFFFFF"/>
-        </w:rPr>
-        <w:t>The filename of the source (</w:t>
-      </w:r>
-      <w:proofErr w:type="spellStart"/>
-      <w:r>
-        <w:rPr>
-          <w:rStyle w:val="Strong"/>
-          <w:rFonts w:ascii="Verdana" w:hAnsi="Verdana"/>
-          <w:color w:val="000000"/>
-          <w:sz w:val="23"/>
-          <w:szCs w:val="23"/>
-          <w:shd w:val="clear" w:color="auto" w:fill="FFFFFF"/>
-        </w:rPr>
-        <w:t>src</w:t>
-      </w:r>
-      <w:proofErr w:type="spellEnd"/>
-      <w:r>
-        <w:rPr>
-          <w:rFonts w:ascii="Verdana" w:hAnsi="Verdana"/>
-          <w:color w:val="000000"/>
-          <w:sz w:val="23"/>
-          <w:szCs w:val="23"/>
-          <w:shd w:val="clear" w:color="auto" w:fill="FFFFFF"/>
-        </w:rPr>
-        <w:t>), and the size of the image (</w:t>
-      </w:r>
-      <w:r>
-        <w:rPr>
-          <w:rStyle w:val="Strong"/>
-          <w:rFonts w:ascii="Verdana" w:hAnsi="Verdana"/>
-          <w:color w:val="000000"/>
-          <w:sz w:val="23"/>
-          <w:szCs w:val="23"/>
-          <w:shd w:val="clear" w:color="auto" w:fill="FFFFFF"/>
-        </w:rPr>
-        <w:t>width</w:t>
-      </w:r>
-      <w:r>
-        <w:rPr>
-          <w:rStyle w:val="apple-converted-space"/>
-          <w:rFonts w:ascii="Verdana" w:hAnsi="Verdana"/>
-          <w:color w:val="000000"/>
-          <w:sz w:val="23"/>
-          <w:szCs w:val="23"/>
-          <w:shd w:val="clear" w:color="auto" w:fill="FFFFFF"/>
-        </w:rPr>
-        <w:t> </w:t>
-      </w:r>
-      <w:r>
-        <w:rPr>
-          <w:rFonts w:ascii="Verdana" w:hAnsi="Verdana"/>
-          <w:color w:val="000000"/>
-          <w:sz w:val="23"/>
-          <w:szCs w:val="23"/>
-          <w:shd w:val="clear" w:color="auto" w:fill="FFFFFF"/>
-        </w:rPr>
-        <w:t>and</w:t>
-      </w:r>
-      <w:r>
-        <w:rPr>
-          <w:rStyle w:val="apple-converted-space"/>
-          <w:rFonts w:ascii="Verdana" w:hAnsi="Verdana"/>
-          <w:color w:val="000000"/>
-          <w:sz w:val="23"/>
-          <w:szCs w:val="23"/>
-          <w:shd w:val="clear" w:color="auto" w:fill="FFFFFF"/>
-        </w:rPr>
-        <w:t> </w:t>
-      </w:r>
-      <w:r>
-        <w:rPr>
-          <w:rStyle w:val="Strong"/>
-          <w:rFonts w:ascii="Verdana" w:hAnsi="Verdana"/>
-          <w:color w:val="000000"/>
-          <w:sz w:val="23"/>
-          <w:szCs w:val="23"/>
-          <w:shd w:val="clear" w:color="auto" w:fill="FFFFFF"/>
-        </w:rPr>
-        <w:t>height</w:t>
-      </w:r>
-      <w:r>
-        <w:rPr>
-          <w:rFonts w:ascii="Verdana" w:hAnsi="Verdana"/>
-          <w:color w:val="000000"/>
-          <w:sz w:val="23"/>
-          <w:szCs w:val="23"/>
-          <w:shd w:val="clear" w:color="auto" w:fill="FFFFFF"/>
-        </w:rPr>
-        <w:t>) are all provided as</w:t>
-      </w:r>
-      <w:r>
-        <w:rPr>
-          <w:rStyle w:val="apple-converted-space"/>
-          <w:rFonts w:ascii="Verdana" w:hAnsi="Verdana"/>
-          <w:color w:val="000000"/>
-          <w:sz w:val="23"/>
-          <w:szCs w:val="23"/>
-          <w:shd w:val="clear" w:color="auto" w:fill="FFFFFF"/>
-        </w:rPr>
-        <w:t> </w:t>
-      </w:r>
-      <w:r>
-        <w:rPr>
-          <w:rStyle w:val="Strong"/>
-          <w:rFonts w:ascii="Verdana" w:hAnsi="Verdana"/>
-          <w:color w:val="000000"/>
-          <w:sz w:val="23"/>
-          <w:szCs w:val="23"/>
-          <w:shd w:val="clear" w:color="auto" w:fill="FFFFFF"/>
-        </w:rPr>
-        <w:t>attributes</w:t>
-      </w:r>
-      <w:r>
-        <w:rPr>
-          <w:rStyle w:val="Strong"/>
-          <w:rFonts w:ascii="Verdana" w:hAnsi="Verdana"/>
-          <w:color w:val="000000"/>
-          <w:sz w:val="23"/>
-          <w:szCs w:val="23"/>
-          <w:shd w:val="clear" w:color="auto" w:fill="FFFFFF"/>
-        </w:rPr>
-        <w:t>.</w:t>
-      </w:r>
+          <w:rFonts w:ascii="Verdana" w:hAnsi="Verdana"/>
+          <w:color w:val="000000"/>
+          <w:sz w:val="23"/>
+          <w:szCs w:val="23"/>
+          <w:shd w:val="clear" w:color="auto" w:fill="FFFFFF"/>
+        </w:rPr>
+      </w:pPr>
     </w:p>
     <w:p>
       <w:pPr>
@@ -6228,9 +6745,11 @@
         <w:ind w:left="0"/>
         <w:jc w:val="both"/>
         <w:rPr>
-          <w:rFonts w:ascii="Times New Roman" w:hAnsi="Times New Roman" w:cs="Times New Roman"/>
-          <w:sz w:val="28"/>
-          <w:szCs w:val="28"/>
+          <w:rFonts w:ascii="Verdana" w:hAnsi="Verdana"/>
+          <w:color w:val="000000"/>
+          <w:sz w:val="23"/>
+          <w:szCs w:val="23"/>
+          <w:shd w:val="clear" w:color="auto" w:fill="FFFFFF"/>
         </w:rPr>
       </w:pPr>
       <w:r>
@@ -6239,6 +6758,7 @@
           <w:rFonts w:ascii="Consolas" w:hAnsi="Consolas"/>
           <w:color w:val="0000FF"/>
         </w:rPr>
+        <w:lastRenderedPageBreak/>
         <w:t>&lt;</w:t>
       </w:r>
       <w:r>
@@ -6247,8 +6767,251 @@
           <w:rFonts w:ascii="Consolas" w:hAnsi="Consolas"/>
           <w:color w:val="A52A2A"/>
         </w:rPr>
+        <w:t>a</w:t>
+      </w:r>
+      <w:r>
+        <w:rPr>
+          <w:rStyle w:val="apple-converted-space"/>
+          <w:rFonts w:ascii="Consolas" w:hAnsi="Consolas"/>
+          <w:color w:val="000000"/>
+          <w:shd w:val="clear" w:color="auto" w:fill="FFFFFF"/>
+        </w:rPr>
+        <w:t> </w:t>
+      </w:r>
+      <w:proofErr w:type="spellStart"/>
+      <w:r>
+        <w:rPr>
+          <w:rStyle w:val="highatt"/>
+          <w:rFonts w:ascii="Consolas" w:hAnsi="Consolas"/>
+          <w:color w:val="FF0000"/>
+        </w:rPr>
+        <w:t>href</w:t>
+      </w:r>
+      <w:proofErr w:type="spellEnd"/>
+      <w:r>
+        <w:rPr>
+          <w:rStyle w:val="highatt"/>
+          <w:rFonts w:ascii="Consolas" w:hAnsi="Consolas"/>
+          <w:color w:val="FF0000"/>
+        </w:rPr>
+        <w:t>=</w:t>
+      </w:r>
+      <w:r>
+        <w:rPr>
+          <w:rStyle w:val="highval"/>
+          <w:rFonts w:ascii="Consolas" w:hAnsi="Consolas"/>
+          <w:color w:val="0000CD"/>
+        </w:rPr>
+        <w:t>"http://www.w3schools.com"</w:t>
+      </w:r>
+      <w:r>
+        <w:rPr>
+          <w:rStyle w:val="highgt"/>
+          <w:rFonts w:ascii="Consolas" w:hAnsi="Consolas"/>
+          <w:color w:val="0000FF"/>
+        </w:rPr>
+        <w:t>&gt;</w:t>
+      </w:r>
+      <w:r>
+        <w:rPr>
+          <w:rFonts w:ascii="Consolas" w:hAnsi="Consolas"/>
+          <w:color w:val="000000"/>
+          <w:shd w:val="clear" w:color="auto" w:fill="FFFFFF"/>
+        </w:rPr>
+        <w:t>This is a link</w:t>
+      </w:r>
+      <w:r>
+        <w:rPr>
+          <w:rStyle w:val="highlt"/>
+          <w:rFonts w:ascii="Consolas" w:hAnsi="Consolas"/>
+          <w:color w:val="0000FF"/>
+        </w:rPr>
+        <w:t>&lt;</w:t>
+      </w:r>
+      <w:r>
+        <w:rPr>
+          <w:rStyle w:val="highele"/>
+          <w:rFonts w:ascii="Consolas" w:hAnsi="Consolas"/>
+          <w:color w:val="A52A2A"/>
+        </w:rPr>
+        <w:t>/a</w:t>
+      </w:r>
+      <w:r>
+        <w:rPr>
+          <w:rStyle w:val="highgt"/>
+          <w:rFonts w:ascii="Consolas" w:hAnsi="Consolas"/>
+          <w:color w:val="0000FF"/>
+        </w:rPr>
+        <w:t xml:space="preserve">&gt; - </w:t>
+      </w:r>
+      <w:r>
+        <w:rPr>
+          <w:rFonts w:ascii="Verdana" w:hAnsi="Verdana"/>
+          <w:color w:val="000000"/>
+          <w:sz w:val="23"/>
+          <w:szCs w:val="23"/>
+          <w:shd w:val="clear" w:color="auto" w:fill="FFFFFF"/>
+        </w:rPr>
+        <w:t>HTML links are defined with the</w:t>
+      </w:r>
+      <w:r>
+        <w:rPr>
+          <w:rStyle w:val="apple-converted-space"/>
+          <w:rFonts w:ascii="Verdana" w:hAnsi="Verdana"/>
+          <w:color w:val="000000"/>
+          <w:sz w:val="23"/>
+          <w:szCs w:val="23"/>
+          <w:shd w:val="clear" w:color="auto" w:fill="FFFFFF"/>
+        </w:rPr>
+        <w:t> </w:t>
+      </w:r>
+      <w:r>
+        <w:rPr>
+          <w:rStyle w:val="Strong"/>
+          <w:rFonts w:ascii="Verdana" w:hAnsi="Verdana"/>
+          <w:color w:val="000000"/>
+          <w:sz w:val="23"/>
+          <w:szCs w:val="23"/>
+          <w:shd w:val="clear" w:color="auto" w:fill="FFFFFF"/>
+        </w:rPr>
+        <w:t>&lt;a&gt;</w:t>
+      </w:r>
+      <w:r>
+        <w:rPr>
+          <w:rStyle w:val="apple-converted-space"/>
+          <w:rFonts w:ascii="Verdana" w:hAnsi="Verdana"/>
+          <w:color w:val="000000"/>
+          <w:sz w:val="23"/>
+          <w:szCs w:val="23"/>
+          <w:shd w:val="clear" w:color="auto" w:fill="FFFFFF"/>
+        </w:rPr>
+        <w:t> </w:t>
+      </w:r>
+      <w:r>
+        <w:rPr>
+          <w:rFonts w:ascii="Verdana" w:hAnsi="Verdana"/>
+          <w:color w:val="000000"/>
+          <w:sz w:val="23"/>
+          <w:szCs w:val="23"/>
+          <w:shd w:val="clear" w:color="auto" w:fill="FFFFFF"/>
+        </w:rPr>
+        <w:t xml:space="preserve">tag. The link address </w:t>
+      </w:r>
+      <w:proofErr w:type="gramStart"/>
+      <w:r>
+        <w:rPr>
+          <w:rFonts w:ascii="Verdana" w:hAnsi="Verdana"/>
+          <w:color w:val="000000"/>
+          <w:sz w:val="23"/>
+          <w:szCs w:val="23"/>
+          <w:shd w:val="clear" w:color="auto" w:fill="FFFFFF"/>
+        </w:rPr>
+        <w:t>is specified</w:t>
+      </w:r>
+      <w:proofErr w:type="gramEnd"/>
+      <w:r>
+        <w:rPr>
+          <w:rFonts w:ascii="Verdana" w:hAnsi="Verdana"/>
+          <w:color w:val="000000"/>
+          <w:sz w:val="23"/>
+          <w:szCs w:val="23"/>
+          <w:shd w:val="clear" w:color="auto" w:fill="FFFFFF"/>
+        </w:rPr>
+        <w:t xml:space="preserve"> in the</w:t>
+      </w:r>
+      <w:r>
+        <w:rPr>
+          <w:rStyle w:val="apple-converted-space"/>
+          <w:rFonts w:ascii="Verdana" w:hAnsi="Verdana"/>
+          <w:color w:val="000000"/>
+          <w:sz w:val="23"/>
+          <w:szCs w:val="23"/>
+          <w:shd w:val="clear" w:color="auto" w:fill="FFFFFF"/>
+        </w:rPr>
+        <w:t> </w:t>
+      </w:r>
+      <w:proofErr w:type="spellStart"/>
+      <w:r>
+        <w:rPr>
+          <w:rFonts w:ascii="Verdana" w:hAnsi="Verdana"/>
+          <w:b/>
+          <w:bCs/>
+          <w:color w:val="000000"/>
+          <w:sz w:val="23"/>
+          <w:szCs w:val="23"/>
+          <w:shd w:val="clear" w:color="auto" w:fill="FFFFFF"/>
+        </w:rPr>
+        <w:t>href</w:t>
+      </w:r>
+      <w:proofErr w:type="spellEnd"/>
+      <w:r>
+        <w:rPr>
+          <w:rStyle w:val="apple-converted-space"/>
+          <w:rFonts w:ascii="Verdana" w:hAnsi="Verdana"/>
+          <w:color w:val="000000"/>
+          <w:sz w:val="23"/>
+          <w:szCs w:val="23"/>
+          <w:shd w:val="clear" w:color="auto" w:fill="FFFFFF"/>
+        </w:rPr>
+        <w:t> </w:t>
+      </w:r>
+      <w:r>
+        <w:rPr>
+          <w:rFonts w:ascii="Verdana" w:hAnsi="Verdana"/>
+          <w:color w:val="000000"/>
+          <w:sz w:val="23"/>
+          <w:szCs w:val="23"/>
+          <w:shd w:val="clear" w:color="auto" w:fill="FFFFFF"/>
+        </w:rPr>
+        <w:t>attribute.</w:t>
+      </w:r>
+    </w:p>
+    <w:p>
+      <w:pPr>
+        <w:pStyle w:val="ListParagraph"/>
+        <w:ind w:left="0"/>
+        <w:jc w:val="both"/>
+        <w:rPr>
+          <w:rFonts w:ascii="Verdana" w:hAnsi="Verdana"/>
+          <w:color w:val="000000"/>
+          <w:sz w:val="23"/>
+          <w:szCs w:val="23"/>
+          <w:shd w:val="clear" w:color="auto" w:fill="FFFFFF"/>
+        </w:rPr>
+      </w:pPr>
+    </w:p>
+    <w:p>
+      <w:pPr>
+        <w:pStyle w:val="ListParagraph"/>
+        <w:ind w:left="0"/>
+        <w:jc w:val="both"/>
+        <w:rPr>
+          <w:rStyle w:val="Strong"/>
+          <w:rFonts w:ascii="Verdana" w:hAnsi="Verdana"/>
+          <w:color w:val="000000"/>
+          <w:sz w:val="23"/>
+          <w:szCs w:val="23"/>
+          <w:shd w:val="clear" w:color="auto" w:fill="FFFFFF"/>
+        </w:rPr>
+      </w:pPr>
+      <w:r>
+        <w:rPr>
+          <w:rStyle w:val="highlt"/>
+          <w:rFonts w:ascii="Consolas" w:hAnsi="Consolas"/>
+          <w:color w:val="0000FF"/>
+        </w:rPr>
+        <w:t>&lt;</w:t>
+      </w:r>
+      <w:proofErr w:type="spellStart"/>
+      <w:r>
+        <w:rPr>
+          <w:rStyle w:val="highele"/>
+          <w:rFonts w:ascii="Consolas" w:hAnsi="Consolas"/>
+          <w:color w:val="A52A2A"/>
+        </w:rPr>
         <w:t>img</w:t>
       </w:r>
+      <w:proofErr w:type="spellEnd"/>
       <w:r>
         <w:rPr>
           <w:rStyle w:val="apple-converted-space"/>
@@ -6258,12 +7021,266 @@
         </w:rPr>
         <w:t> </w:t>
       </w:r>
+      <w:proofErr w:type="spellStart"/>
       <w:r>
         <w:rPr>
           <w:rStyle w:val="highatt"/>
           <w:rFonts w:ascii="Consolas" w:hAnsi="Consolas"/>
           <w:color w:val="FF0000"/>
         </w:rPr>
+        <w:t>src</w:t>
+      </w:r>
+      <w:proofErr w:type="spellEnd"/>
+      <w:r>
+        <w:rPr>
+          <w:rStyle w:val="highatt"/>
+          <w:rFonts w:ascii="Consolas" w:hAnsi="Consolas"/>
+          <w:color w:val="FF0000"/>
+        </w:rPr>
+        <w:t>=</w:t>
+      </w:r>
+      <w:r>
+        <w:rPr>
+          <w:rStyle w:val="highval"/>
+          <w:rFonts w:ascii="Consolas" w:hAnsi="Consolas"/>
+          <w:color w:val="0000CD"/>
+        </w:rPr>
+        <w:t>"w3schools.jpg"</w:t>
+      </w:r>
+      <w:r>
+        <w:rPr>
+          <w:rStyle w:val="apple-converted-space"/>
+          <w:rFonts w:ascii="Consolas" w:hAnsi="Consolas"/>
+          <w:color w:val="000000"/>
+          <w:shd w:val="clear" w:color="auto" w:fill="FFFFFF"/>
+        </w:rPr>
+        <w:t> </w:t>
+      </w:r>
+      <w:r>
+        <w:rPr>
+          <w:rStyle w:val="highatt"/>
+          <w:rFonts w:ascii="Consolas" w:hAnsi="Consolas"/>
+          <w:color w:val="FF0000"/>
+        </w:rPr>
+        <w:t>width=</w:t>
+      </w:r>
+      <w:r>
+        <w:rPr>
+          <w:rStyle w:val="highval"/>
+          <w:rFonts w:ascii="Consolas" w:hAnsi="Consolas"/>
+          <w:color w:val="0000CD"/>
+        </w:rPr>
+        <w:t>"104"</w:t>
+      </w:r>
+      <w:r>
+        <w:rPr>
+          <w:rStyle w:val="apple-converted-space"/>
+          <w:rFonts w:ascii="Consolas" w:hAnsi="Consolas"/>
+          <w:color w:val="000000"/>
+          <w:shd w:val="clear" w:color="auto" w:fill="FFFFFF"/>
+        </w:rPr>
+        <w:t> </w:t>
+      </w:r>
+      <w:r>
+        <w:rPr>
+          <w:rStyle w:val="highatt"/>
+          <w:rFonts w:ascii="Consolas" w:hAnsi="Consolas"/>
+          <w:color w:val="FF0000"/>
+        </w:rPr>
+        <w:t>height=</w:t>
+      </w:r>
+      <w:r>
+        <w:rPr>
+          <w:rStyle w:val="highval"/>
+          <w:rFonts w:ascii="Consolas" w:hAnsi="Consolas"/>
+          <w:color w:val="0000CD"/>
+        </w:rPr>
+        <w:t>"142"</w:t>
+      </w:r>
+      <w:r>
+        <w:rPr>
+          <w:rStyle w:val="highgt"/>
+          <w:rFonts w:ascii="Consolas" w:hAnsi="Consolas"/>
+          <w:color w:val="0000FF"/>
+        </w:rPr>
+        <w:t xml:space="preserve">&gt; - </w:t>
+      </w:r>
+      <w:r>
+        <w:rPr>
+          <w:rFonts w:ascii="Verdana" w:hAnsi="Verdana"/>
+          <w:color w:val="000000"/>
+          <w:sz w:val="23"/>
+          <w:szCs w:val="23"/>
+          <w:shd w:val="clear" w:color="auto" w:fill="FFFFFF"/>
+        </w:rPr>
+        <w:t>The filename of the source (</w:t>
+      </w:r>
+      <w:proofErr w:type="spellStart"/>
+      <w:r>
+        <w:rPr>
+          <w:rStyle w:val="Strong"/>
+          <w:rFonts w:ascii="Verdana" w:hAnsi="Verdana"/>
+          <w:color w:val="000000"/>
+          <w:sz w:val="23"/>
+          <w:szCs w:val="23"/>
+          <w:shd w:val="clear" w:color="auto" w:fill="FFFFFF"/>
+        </w:rPr>
+        <w:t>src</w:t>
+      </w:r>
+      <w:proofErr w:type="spellEnd"/>
+      <w:r>
+        <w:rPr>
+          <w:rFonts w:ascii="Verdana" w:hAnsi="Verdana"/>
+          <w:color w:val="000000"/>
+          <w:sz w:val="23"/>
+          <w:szCs w:val="23"/>
+          <w:shd w:val="clear" w:color="auto" w:fill="FFFFFF"/>
+        </w:rPr>
+        <w:t>), and the size of the image (</w:t>
+      </w:r>
+      <w:r>
+        <w:rPr>
+          <w:rStyle w:val="Strong"/>
+          <w:rFonts w:ascii="Verdana" w:hAnsi="Verdana"/>
+          <w:color w:val="000000"/>
+          <w:sz w:val="23"/>
+          <w:szCs w:val="23"/>
+          <w:shd w:val="clear" w:color="auto" w:fill="FFFFFF"/>
+        </w:rPr>
+        <w:t>width</w:t>
+      </w:r>
+      <w:r>
+        <w:rPr>
+          <w:rStyle w:val="apple-converted-space"/>
+          <w:rFonts w:ascii="Verdana" w:hAnsi="Verdana"/>
+          <w:color w:val="000000"/>
+          <w:sz w:val="23"/>
+          <w:szCs w:val="23"/>
+          <w:shd w:val="clear" w:color="auto" w:fill="FFFFFF"/>
+        </w:rPr>
+        <w:t> </w:t>
+      </w:r>
+      <w:r>
+        <w:rPr>
+          <w:rFonts w:ascii="Verdana" w:hAnsi="Verdana"/>
+          <w:color w:val="000000"/>
+          <w:sz w:val="23"/>
+          <w:szCs w:val="23"/>
+          <w:shd w:val="clear" w:color="auto" w:fill="FFFFFF"/>
+        </w:rPr>
+        <w:t>and</w:t>
+      </w:r>
+      <w:r>
+        <w:rPr>
+          <w:rStyle w:val="apple-converted-space"/>
+          <w:rFonts w:ascii="Verdana" w:hAnsi="Verdana"/>
+          <w:color w:val="000000"/>
+          <w:sz w:val="23"/>
+          <w:szCs w:val="23"/>
+          <w:shd w:val="clear" w:color="auto" w:fill="FFFFFF"/>
+        </w:rPr>
+        <w:t> </w:t>
+      </w:r>
+      <w:r>
+        <w:rPr>
+          <w:rStyle w:val="Strong"/>
+          <w:rFonts w:ascii="Verdana" w:hAnsi="Verdana"/>
+          <w:color w:val="000000"/>
+          <w:sz w:val="23"/>
+          <w:szCs w:val="23"/>
+          <w:shd w:val="clear" w:color="auto" w:fill="FFFFFF"/>
+        </w:rPr>
+        <w:t>height</w:t>
+      </w:r>
+      <w:r>
+        <w:rPr>
+          <w:rFonts w:ascii="Verdana" w:hAnsi="Verdana"/>
+          <w:color w:val="000000"/>
+          <w:sz w:val="23"/>
+          <w:szCs w:val="23"/>
+          <w:shd w:val="clear" w:color="auto" w:fill="FFFFFF"/>
+        </w:rPr>
+        <w:t>) are all provided as</w:t>
+      </w:r>
+      <w:r>
+        <w:rPr>
+          <w:rStyle w:val="apple-converted-space"/>
+          <w:rFonts w:ascii="Verdana" w:hAnsi="Verdana"/>
+          <w:color w:val="000000"/>
+          <w:sz w:val="23"/>
+          <w:szCs w:val="23"/>
+          <w:shd w:val="clear" w:color="auto" w:fill="FFFFFF"/>
+        </w:rPr>
+        <w:t> </w:t>
+      </w:r>
+      <w:r>
+        <w:rPr>
+          <w:rStyle w:val="Strong"/>
+          <w:rFonts w:ascii="Verdana" w:hAnsi="Verdana"/>
+          <w:color w:val="000000"/>
+          <w:sz w:val="23"/>
+          <w:szCs w:val="23"/>
+          <w:shd w:val="clear" w:color="auto" w:fill="FFFFFF"/>
+        </w:rPr>
+        <w:t>attributes.</w:t>
+      </w:r>
+    </w:p>
+    <w:p>
+      <w:pPr>
+        <w:pStyle w:val="ListParagraph"/>
+        <w:ind w:left="0"/>
+        <w:jc w:val="both"/>
+        <w:rPr>
+          <w:rStyle w:val="Strong"/>
+          <w:rFonts w:ascii="Verdana" w:hAnsi="Verdana"/>
+          <w:color w:val="000000"/>
+          <w:sz w:val="23"/>
+          <w:szCs w:val="23"/>
+          <w:shd w:val="clear" w:color="auto" w:fill="FFFFFF"/>
+        </w:rPr>
+      </w:pPr>
+    </w:p>
+    <w:p>
+      <w:pPr>
+        <w:pStyle w:val="ListParagraph"/>
+        <w:ind w:left="0"/>
+        <w:jc w:val="both"/>
+        <w:rPr>
+          <w:rFonts w:ascii="Consolas" w:hAnsi="Consolas"/>
+          <w:color w:val="0000FF"/>
+        </w:rPr>
+      </w:pPr>
+      <w:r>
+        <w:rPr>
+          <w:rStyle w:val="highlt"/>
+          <w:rFonts w:ascii="Consolas" w:hAnsi="Consolas"/>
+          <w:color w:val="0000FF"/>
+        </w:rPr>
+        <w:t>&lt;</w:t>
+      </w:r>
+      <w:r>
+        <w:rPr>
+          <w:rStyle w:val="highele"/>
+          <w:rFonts w:ascii="Consolas" w:hAnsi="Consolas"/>
+          <w:color w:val="A52A2A"/>
+        </w:rPr>
+        <w:t>img</w:t>
+      </w:r>
+      <w:r>
+        <w:rPr>
+          <w:rStyle w:val="apple-converted-space"/>
+          <w:rFonts w:ascii="Consolas" w:hAnsi="Consolas"/>
+          <w:color w:val="000000"/>
+          <w:shd w:val="clear" w:color="auto" w:fill="FFFFFF"/>
+        </w:rPr>
+        <w:t> </w:t>
+      </w:r>
+      <w:r>
+        <w:rPr>
+          <w:rStyle w:val="highatt"/>
+          <w:rFonts w:ascii="Consolas" w:hAnsi="Consolas"/>
+          <w:color w:val="FF0000"/>
+        </w:rPr>
         <w:t>src=</w:t>
       </w:r>
       <w:r>
@@ -6355,15 +7372,7 @@
           <w:rFonts w:ascii="Consolas" w:hAnsi="Consolas"/>
           <w:color w:val="0000FF"/>
         </w:rPr>
-        <w:t>&gt;</w:t>
-      </w:r>
-      <w:r>
-        <w:rPr>
-          <w:rStyle w:val="highgt"/>
-          <w:rFonts w:ascii="Consolas" w:hAnsi="Consolas"/>
-          <w:color w:val="0000FF"/>
-        </w:rPr>
-        <w:t xml:space="preserve"> - </w:t>
+        <w:t xml:space="preserve">&gt; - </w:t>
       </w:r>
       <w:r>
         <w:rPr>
@@ -6416,17 +7425,7 @@
           <w:szCs w:val="23"/>
           <w:shd w:val="clear" w:color="auto" w:fill="FFFFFF"/>
         </w:rPr>
-        <w:t>attribute specifies an alternative text to be used, when an HTML element cannot be displayed.</w:t>
-      </w:r>
-      <w:r>
-        <w:rPr>
-          <w:rFonts w:ascii="Verdana" w:hAnsi="Verdana"/>
-          <w:color w:val="000000"/>
-          <w:sz w:val="23"/>
-          <w:szCs w:val="23"/>
-          <w:shd w:val="clear" w:color="auto" w:fill="FFFFFF"/>
-        </w:rPr>
-        <w:t xml:space="preserve"> </w:t>
+        <w:t xml:space="preserve">attribute specifies an alternative text to be used, when an HTML element cannot be displayed. </w:t>
       </w:r>
       <w:proofErr w:type="gramStart"/>
       <w:r>
@@ -8186,6 +9185,26 @@
     <w:basedOn w:val="DefaultParagraphFont"/>
     <w:rsid w:val="004C2996"/>
   </w:style>
+  <w:style w:type="character" w:customStyle="1" w:styleId="pln">
+    <w:name w:val="pln"/>
+    <w:basedOn w:val="DefaultParagraphFont"/>
+    <w:rsid w:val="00B4479D"/>
+  </w:style>
+  <w:style w:type="character" w:customStyle="1" w:styleId="atn">
+    <w:name w:val="atn"/>
+    <w:basedOn w:val="DefaultParagraphFont"/>
+    <w:rsid w:val="00B4479D"/>
+  </w:style>
+  <w:style w:type="character" w:customStyle="1" w:styleId="pun">
+    <w:name w:val="pun"/>
+    <w:basedOn w:val="DefaultParagraphFont"/>
+    <w:rsid w:val="00B4479D"/>
+  </w:style>
+  <w:style w:type="character" w:customStyle="1" w:styleId="atv">
+    <w:name w:val="atv"/>
+    <w:basedOn w:val="DefaultParagraphFont"/>
+    <w:rsid w:val="00B4479D"/>
+  </w:style>
 </w:styles>
 </file>
 

</xml_diff>